<commit_message>
backup file-skripsi lengkap BAB 1-5
</commit_message>
<xml_diff>
--- a/skripsi/2. bab_1.docx
+++ b/skripsi/2. bab_1.docx
@@ -127,7 +127,17 @@
         <w:t>Penunjang</w:t>
       </w:r>
       <w:r>
-        <w:t xml:space="preserve"> Keputusan memerlukan metode perhitungan yang akurat untuk menghasilkan keputusan yang optimal. Salah satu metode yang dapat digunakan adalah ARAS, yang </w:t>
+        <w:t xml:space="preserve"> Keputusan memerlukan metode perhitungan yang akurat untuk menghasilkan keputusan yang optimal. Salah satu metode yang dapat digunakan adalah </w:t>
+      </w:r>
+      <w:r>
+        <w:rPr>
+          <w:i/>
+          <w:iCs/>
+        </w:rPr>
+        <w:t>ARAS</w:t>
+      </w:r>
+      <w:r>
+        <w:t xml:space="preserve">, yang </w:t>
       </w:r>
       <w:bookmarkStart w:id="2" w:name="_Hlk189487870"/>
       <w:r>
@@ -173,11 +183,31 @@
         <w:jc w:val="both"/>
       </w:pPr>
       <w:r>
-        <w:t xml:space="preserve">Metode ARAS mengoptimalkan perhitungan dengan menjumlahkan semua kriteria secara maksimal, sehingga hanya dengan satu kali perhitungan, peringkat setiap alternatif dapat diperoleh secara akurat. Keunggulan inilah yang membuat </w:t>
+        <w:t xml:space="preserve">Metode </w:t>
+      </w:r>
+      <w:r>
+        <w:rPr>
+          <w:i/>
+          <w:iCs/>
+        </w:rPr>
+        <w:t>ARAS</w:t>
+      </w:r>
+      <w:r>
+        <w:t xml:space="preserve"> mengoptimalkan perhitungan dengan menjumlahkan semua kriteria secara maksimal, sehingga hanya dengan satu kali perhitungan, peringkat setiap alternatif dapat diperoleh secara akurat. Keunggulan inilah yang membuat </w:t>
       </w:r>
       <w:r>
         <w:lastRenderedPageBreak/>
-        <w:t xml:space="preserve">metode ARAS sering digunakan dalam Sistem Penunjang Keputusan, karena mampu menentukan variabel dengan tepat serta menghasilkan peringkat secara efisien dalam satu tahap perhitungan </w:t>
+        <w:t xml:space="preserve">metode </w:t>
+      </w:r>
+      <w:r>
+        <w:rPr>
+          <w:i/>
+          <w:iCs/>
+        </w:rPr>
+        <w:t>ARAS</w:t>
+      </w:r>
+      <w:r>
+        <w:t xml:space="preserve"> sering digunakan dalam Sistem Penunjang Keputusan, karena mampu menentukan variabel dengan tepat serta menghasilkan peringkat secara efisien dalam satu tahap perhitungan </w:t>
       </w:r>
       <w:r>
         <w:fldChar w:fldCharType="begin" w:fldLock="1"/>
@@ -328,7 +358,535 @@
           <w:lang w:eastAsia="en-ID"/>
           <w14:ligatures w14:val="none"/>
         </w:rPr>
-        <w:t>Proses pemilihan guru terbaik di SDI Ibnu Qoyyim Ilmi masih dilakukan secara manual, sehingga rentan terhadap subjektivitas penilai dan berpotensi menyebabkan kesalahan input data maupun ketidaksesuaian hasil dengan kinerja guru yang sebenarnya.</w:t>
+        <w:t xml:space="preserve">Proses </w:t>
+      </w:r>
+      <w:proofErr w:type="spellStart"/>
+      <w:r>
+        <w:rPr>
+          <w:rFonts w:eastAsia="Times New Roman" w:cs="Times New Roman"/>
+          <w:noProof w:val="0"/>
+          <w:kern w:val="0"/>
+          <w:szCs w:val="24"/>
+          <w:lang w:eastAsia="en-ID"/>
+          <w14:ligatures w14:val="none"/>
+        </w:rPr>
+        <w:t>pemilihan</w:t>
+      </w:r>
+      <w:proofErr w:type="spellEnd"/>
+      <w:r>
+        <w:rPr>
+          <w:rFonts w:eastAsia="Times New Roman" w:cs="Times New Roman"/>
+          <w:noProof w:val="0"/>
+          <w:kern w:val="0"/>
+          <w:szCs w:val="24"/>
+          <w:lang w:eastAsia="en-ID"/>
+          <w14:ligatures w14:val="none"/>
+        </w:rPr>
+        <w:t xml:space="preserve"> guru </w:t>
+      </w:r>
+      <w:proofErr w:type="spellStart"/>
+      <w:r>
+        <w:rPr>
+          <w:rFonts w:eastAsia="Times New Roman" w:cs="Times New Roman"/>
+          <w:noProof w:val="0"/>
+          <w:kern w:val="0"/>
+          <w:szCs w:val="24"/>
+          <w:lang w:eastAsia="en-ID"/>
+          <w14:ligatures w14:val="none"/>
+        </w:rPr>
+        <w:t>terbaik</w:t>
+      </w:r>
+      <w:proofErr w:type="spellEnd"/>
+      <w:r>
+        <w:rPr>
+          <w:rFonts w:eastAsia="Times New Roman" w:cs="Times New Roman"/>
+          <w:noProof w:val="0"/>
+          <w:kern w:val="0"/>
+          <w:szCs w:val="24"/>
+          <w:lang w:eastAsia="en-ID"/>
+          <w14:ligatures w14:val="none"/>
+        </w:rPr>
+        <w:t xml:space="preserve"> di SDI </w:t>
+      </w:r>
+      <w:proofErr w:type="spellStart"/>
+      <w:r>
+        <w:rPr>
+          <w:rFonts w:eastAsia="Times New Roman" w:cs="Times New Roman"/>
+          <w:noProof w:val="0"/>
+          <w:kern w:val="0"/>
+          <w:szCs w:val="24"/>
+          <w:lang w:eastAsia="en-ID"/>
+          <w14:ligatures w14:val="none"/>
+        </w:rPr>
+        <w:t>Ibnu</w:t>
+      </w:r>
+      <w:proofErr w:type="spellEnd"/>
+      <w:r>
+        <w:rPr>
+          <w:rFonts w:eastAsia="Times New Roman" w:cs="Times New Roman"/>
+          <w:noProof w:val="0"/>
+          <w:kern w:val="0"/>
+          <w:szCs w:val="24"/>
+          <w:lang w:eastAsia="en-ID"/>
+          <w14:ligatures w14:val="none"/>
+        </w:rPr>
+        <w:t xml:space="preserve"> </w:t>
+      </w:r>
+      <w:proofErr w:type="spellStart"/>
+      <w:r>
+        <w:rPr>
+          <w:rFonts w:eastAsia="Times New Roman" w:cs="Times New Roman"/>
+          <w:noProof w:val="0"/>
+          <w:kern w:val="0"/>
+          <w:szCs w:val="24"/>
+          <w:lang w:eastAsia="en-ID"/>
+          <w14:ligatures w14:val="none"/>
+        </w:rPr>
+        <w:t>Qoyyim</w:t>
+      </w:r>
+      <w:proofErr w:type="spellEnd"/>
+      <w:r>
+        <w:rPr>
+          <w:rFonts w:eastAsia="Times New Roman" w:cs="Times New Roman"/>
+          <w:noProof w:val="0"/>
+          <w:kern w:val="0"/>
+          <w:szCs w:val="24"/>
+          <w:lang w:eastAsia="en-ID"/>
+          <w14:ligatures w14:val="none"/>
+        </w:rPr>
+        <w:t xml:space="preserve"> </w:t>
+      </w:r>
+      <w:proofErr w:type="spellStart"/>
+      <w:r>
+        <w:rPr>
+          <w:rFonts w:eastAsia="Times New Roman" w:cs="Times New Roman"/>
+          <w:noProof w:val="0"/>
+          <w:kern w:val="0"/>
+          <w:szCs w:val="24"/>
+          <w:lang w:eastAsia="en-ID"/>
+          <w14:ligatures w14:val="none"/>
+        </w:rPr>
+        <w:t>Ilmi</w:t>
+      </w:r>
+      <w:proofErr w:type="spellEnd"/>
+      <w:r>
+        <w:rPr>
+          <w:rFonts w:eastAsia="Times New Roman" w:cs="Times New Roman"/>
+          <w:noProof w:val="0"/>
+          <w:kern w:val="0"/>
+          <w:szCs w:val="24"/>
+          <w:lang w:eastAsia="en-ID"/>
+          <w14:ligatures w14:val="none"/>
+        </w:rPr>
+        <w:t xml:space="preserve"> </w:t>
+      </w:r>
+      <w:proofErr w:type="spellStart"/>
+      <w:r>
+        <w:rPr>
+          <w:rFonts w:eastAsia="Times New Roman" w:cs="Times New Roman"/>
+          <w:noProof w:val="0"/>
+          <w:kern w:val="0"/>
+          <w:szCs w:val="24"/>
+          <w:lang w:eastAsia="en-ID"/>
+          <w14:ligatures w14:val="none"/>
+        </w:rPr>
+        <w:t>masih</w:t>
+      </w:r>
+      <w:proofErr w:type="spellEnd"/>
+      <w:r>
+        <w:rPr>
+          <w:rFonts w:eastAsia="Times New Roman" w:cs="Times New Roman"/>
+          <w:noProof w:val="0"/>
+          <w:kern w:val="0"/>
+          <w:szCs w:val="24"/>
+          <w:lang w:eastAsia="en-ID"/>
+          <w14:ligatures w14:val="none"/>
+        </w:rPr>
+        <w:t xml:space="preserve"> </w:t>
+      </w:r>
+      <w:proofErr w:type="spellStart"/>
+      <w:r>
+        <w:rPr>
+          <w:rFonts w:eastAsia="Times New Roman" w:cs="Times New Roman"/>
+          <w:noProof w:val="0"/>
+          <w:kern w:val="0"/>
+          <w:szCs w:val="24"/>
+          <w:lang w:eastAsia="en-ID"/>
+          <w14:ligatures w14:val="none"/>
+        </w:rPr>
+        <w:t>dilakukan</w:t>
+      </w:r>
+      <w:proofErr w:type="spellEnd"/>
+      <w:r>
+        <w:rPr>
+          <w:rFonts w:eastAsia="Times New Roman" w:cs="Times New Roman"/>
+          <w:noProof w:val="0"/>
+          <w:kern w:val="0"/>
+          <w:szCs w:val="24"/>
+          <w:lang w:eastAsia="en-ID"/>
+          <w14:ligatures w14:val="none"/>
+        </w:rPr>
+        <w:t xml:space="preserve"> </w:t>
+      </w:r>
+      <w:proofErr w:type="spellStart"/>
+      <w:r>
+        <w:rPr>
+          <w:rFonts w:eastAsia="Times New Roman" w:cs="Times New Roman"/>
+          <w:noProof w:val="0"/>
+          <w:kern w:val="0"/>
+          <w:szCs w:val="24"/>
+          <w:lang w:eastAsia="en-ID"/>
+          <w14:ligatures w14:val="none"/>
+        </w:rPr>
+        <w:t>secara</w:t>
+      </w:r>
+      <w:proofErr w:type="spellEnd"/>
+      <w:r>
+        <w:rPr>
+          <w:rFonts w:eastAsia="Times New Roman" w:cs="Times New Roman"/>
+          <w:noProof w:val="0"/>
+          <w:kern w:val="0"/>
+          <w:szCs w:val="24"/>
+          <w:lang w:eastAsia="en-ID"/>
+          <w14:ligatures w14:val="none"/>
+        </w:rPr>
+        <w:t xml:space="preserve"> manual, </w:t>
+      </w:r>
+      <w:proofErr w:type="spellStart"/>
+      <w:r>
+        <w:rPr>
+          <w:rFonts w:eastAsia="Times New Roman" w:cs="Times New Roman"/>
+          <w:noProof w:val="0"/>
+          <w:kern w:val="0"/>
+          <w:szCs w:val="24"/>
+          <w:lang w:eastAsia="en-ID"/>
+          <w14:ligatures w14:val="none"/>
+        </w:rPr>
+        <w:t>sehingga</w:t>
+      </w:r>
+      <w:proofErr w:type="spellEnd"/>
+      <w:r>
+        <w:rPr>
+          <w:rFonts w:eastAsia="Times New Roman" w:cs="Times New Roman"/>
+          <w:noProof w:val="0"/>
+          <w:kern w:val="0"/>
+          <w:szCs w:val="24"/>
+          <w:lang w:eastAsia="en-ID"/>
+          <w14:ligatures w14:val="none"/>
+        </w:rPr>
+        <w:t xml:space="preserve"> </w:t>
+      </w:r>
+      <w:proofErr w:type="spellStart"/>
+      <w:r>
+        <w:rPr>
+          <w:rFonts w:eastAsia="Times New Roman" w:cs="Times New Roman"/>
+          <w:noProof w:val="0"/>
+          <w:kern w:val="0"/>
+          <w:szCs w:val="24"/>
+          <w:lang w:eastAsia="en-ID"/>
+          <w14:ligatures w14:val="none"/>
+        </w:rPr>
+        <w:t>rentan</w:t>
+      </w:r>
+      <w:proofErr w:type="spellEnd"/>
+      <w:r>
+        <w:rPr>
+          <w:rFonts w:eastAsia="Times New Roman" w:cs="Times New Roman"/>
+          <w:noProof w:val="0"/>
+          <w:kern w:val="0"/>
+          <w:szCs w:val="24"/>
+          <w:lang w:eastAsia="en-ID"/>
+          <w14:ligatures w14:val="none"/>
+        </w:rPr>
+        <w:t xml:space="preserve"> </w:t>
+      </w:r>
+      <w:proofErr w:type="spellStart"/>
+      <w:r>
+        <w:rPr>
+          <w:rFonts w:eastAsia="Times New Roman" w:cs="Times New Roman"/>
+          <w:noProof w:val="0"/>
+          <w:kern w:val="0"/>
+          <w:szCs w:val="24"/>
+          <w:lang w:eastAsia="en-ID"/>
+          <w14:ligatures w14:val="none"/>
+        </w:rPr>
+        <w:t>terhadap</w:t>
+      </w:r>
+      <w:proofErr w:type="spellEnd"/>
+      <w:r>
+        <w:rPr>
+          <w:rFonts w:eastAsia="Times New Roman" w:cs="Times New Roman"/>
+          <w:noProof w:val="0"/>
+          <w:kern w:val="0"/>
+          <w:szCs w:val="24"/>
+          <w:lang w:eastAsia="en-ID"/>
+          <w14:ligatures w14:val="none"/>
+        </w:rPr>
+        <w:t xml:space="preserve"> </w:t>
+      </w:r>
+      <w:proofErr w:type="spellStart"/>
+      <w:r>
+        <w:rPr>
+          <w:rFonts w:eastAsia="Times New Roman" w:cs="Times New Roman"/>
+          <w:noProof w:val="0"/>
+          <w:kern w:val="0"/>
+          <w:szCs w:val="24"/>
+          <w:lang w:eastAsia="en-ID"/>
+          <w14:ligatures w14:val="none"/>
+        </w:rPr>
+        <w:t>subjektivitas</w:t>
+      </w:r>
+      <w:proofErr w:type="spellEnd"/>
+      <w:r>
+        <w:rPr>
+          <w:rFonts w:eastAsia="Times New Roman" w:cs="Times New Roman"/>
+          <w:noProof w:val="0"/>
+          <w:kern w:val="0"/>
+          <w:szCs w:val="24"/>
+          <w:lang w:eastAsia="en-ID"/>
+          <w14:ligatures w14:val="none"/>
+        </w:rPr>
+        <w:t xml:space="preserve"> </w:t>
+      </w:r>
+      <w:proofErr w:type="spellStart"/>
+      <w:r>
+        <w:rPr>
+          <w:rFonts w:eastAsia="Times New Roman" w:cs="Times New Roman"/>
+          <w:noProof w:val="0"/>
+          <w:kern w:val="0"/>
+          <w:szCs w:val="24"/>
+          <w:lang w:eastAsia="en-ID"/>
+          <w14:ligatures w14:val="none"/>
+        </w:rPr>
+        <w:t>penilai</w:t>
+      </w:r>
+      <w:proofErr w:type="spellEnd"/>
+      <w:r>
+        <w:rPr>
+          <w:rFonts w:eastAsia="Times New Roman" w:cs="Times New Roman"/>
+          <w:noProof w:val="0"/>
+          <w:kern w:val="0"/>
+          <w:szCs w:val="24"/>
+          <w:lang w:eastAsia="en-ID"/>
+          <w14:ligatures w14:val="none"/>
+        </w:rPr>
+        <w:t xml:space="preserve"> dan </w:t>
+      </w:r>
+      <w:proofErr w:type="spellStart"/>
+      <w:r>
+        <w:rPr>
+          <w:rFonts w:eastAsia="Times New Roman" w:cs="Times New Roman"/>
+          <w:noProof w:val="0"/>
+          <w:kern w:val="0"/>
+          <w:szCs w:val="24"/>
+          <w:lang w:eastAsia="en-ID"/>
+          <w14:ligatures w14:val="none"/>
+        </w:rPr>
+        <w:t>berpotensi</w:t>
+      </w:r>
+      <w:proofErr w:type="spellEnd"/>
+      <w:r>
+        <w:rPr>
+          <w:rFonts w:eastAsia="Times New Roman" w:cs="Times New Roman"/>
+          <w:noProof w:val="0"/>
+          <w:kern w:val="0"/>
+          <w:szCs w:val="24"/>
+          <w:lang w:eastAsia="en-ID"/>
+          <w14:ligatures w14:val="none"/>
+        </w:rPr>
+        <w:t xml:space="preserve"> </w:t>
+      </w:r>
+      <w:proofErr w:type="spellStart"/>
+      <w:r>
+        <w:rPr>
+          <w:rFonts w:eastAsia="Times New Roman" w:cs="Times New Roman"/>
+          <w:noProof w:val="0"/>
+          <w:kern w:val="0"/>
+          <w:szCs w:val="24"/>
+          <w:lang w:eastAsia="en-ID"/>
+          <w14:ligatures w14:val="none"/>
+        </w:rPr>
+        <w:t>menyebabkan</w:t>
+      </w:r>
+      <w:proofErr w:type="spellEnd"/>
+      <w:r>
+        <w:rPr>
+          <w:rFonts w:eastAsia="Times New Roman" w:cs="Times New Roman"/>
+          <w:noProof w:val="0"/>
+          <w:kern w:val="0"/>
+          <w:szCs w:val="24"/>
+          <w:lang w:eastAsia="en-ID"/>
+          <w14:ligatures w14:val="none"/>
+        </w:rPr>
+        <w:t xml:space="preserve"> </w:t>
+      </w:r>
+      <w:proofErr w:type="spellStart"/>
+      <w:r>
+        <w:rPr>
+          <w:rFonts w:eastAsia="Times New Roman" w:cs="Times New Roman"/>
+          <w:noProof w:val="0"/>
+          <w:kern w:val="0"/>
+          <w:szCs w:val="24"/>
+          <w:lang w:eastAsia="en-ID"/>
+          <w14:ligatures w14:val="none"/>
+        </w:rPr>
+        <w:t>kesalahan</w:t>
+      </w:r>
+      <w:proofErr w:type="spellEnd"/>
+      <w:r>
+        <w:rPr>
+          <w:rFonts w:eastAsia="Times New Roman" w:cs="Times New Roman"/>
+          <w:noProof w:val="0"/>
+          <w:kern w:val="0"/>
+          <w:szCs w:val="24"/>
+          <w:lang w:eastAsia="en-ID"/>
+          <w14:ligatures w14:val="none"/>
+        </w:rPr>
+        <w:t xml:space="preserve"> input data </w:t>
+      </w:r>
+      <w:proofErr w:type="spellStart"/>
+      <w:r>
+        <w:rPr>
+          <w:rFonts w:eastAsia="Times New Roman" w:cs="Times New Roman"/>
+          <w:noProof w:val="0"/>
+          <w:kern w:val="0"/>
+          <w:szCs w:val="24"/>
+          <w:lang w:eastAsia="en-ID"/>
+          <w14:ligatures w14:val="none"/>
+        </w:rPr>
+        <w:t>maupun</w:t>
+      </w:r>
+      <w:proofErr w:type="spellEnd"/>
+      <w:r>
+        <w:rPr>
+          <w:rFonts w:eastAsia="Times New Roman" w:cs="Times New Roman"/>
+          <w:noProof w:val="0"/>
+          <w:kern w:val="0"/>
+          <w:szCs w:val="24"/>
+          <w:lang w:eastAsia="en-ID"/>
+          <w14:ligatures w14:val="none"/>
+        </w:rPr>
+        <w:t xml:space="preserve"> </w:t>
+      </w:r>
+      <w:proofErr w:type="spellStart"/>
+      <w:r>
+        <w:rPr>
+          <w:rFonts w:eastAsia="Times New Roman" w:cs="Times New Roman"/>
+          <w:noProof w:val="0"/>
+          <w:kern w:val="0"/>
+          <w:szCs w:val="24"/>
+          <w:lang w:eastAsia="en-ID"/>
+          <w14:ligatures w14:val="none"/>
+        </w:rPr>
+        <w:t>ketidaksesuaian</w:t>
+      </w:r>
+      <w:proofErr w:type="spellEnd"/>
+      <w:r>
+        <w:rPr>
+          <w:rFonts w:eastAsia="Times New Roman" w:cs="Times New Roman"/>
+          <w:noProof w:val="0"/>
+          <w:kern w:val="0"/>
+          <w:szCs w:val="24"/>
+          <w:lang w:eastAsia="en-ID"/>
+          <w14:ligatures w14:val="none"/>
+        </w:rPr>
+        <w:t xml:space="preserve"> </w:t>
+      </w:r>
+      <w:proofErr w:type="spellStart"/>
+      <w:r>
+        <w:rPr>
+          <w:rFonts w:eastAsia="Times New Roman" w:cs="Times New Roman"/>
+          <w:noProof w:val="0"/>
+          <w:kern w:val="0"/>
+          <w:szCs w:val="24"/>
+          <w:lang w:eastAsia="en-ID"/>
+          <w14:ligatures w14:val="none"/>
+        </w:rPr>
+        <w:t>hasil</w:t>
+      </w:r>
+      <w:proofErr w:type="spellEnd"/>
+      <w:r>
+        <w:rPr>
+          <w:rFonts w:eastAsia="Times New Roman" w:cs="Times New Roman"/>
+          <w:noProof w:val="0"/>
+          <w:kern w:val="0"/>
+          <w:szCs w:val="24"/>
+          <w:lang w:eastAsia="en-ID"/>
+          <w14:ligatures w14:val="none"/>
+        </w:rPr>
+        <w:t xml:space="preserve"> </w:t>
+      </w:r>
+      <w:proofErr w:type="spellStart"/>
+      <w:r>
+        <w:rPr>
+          <w:rFonts w:eastAsia="Times New Roman" w:cs="Times New Roman"/>
+          <w:noProof w:val="0"/>
+          <w:kern w:val="0"/>
+          <w:szCs w:val="24"/>
+          <w:lang w:eastAsia="en-ID"/>
+          <w14:ligatures w14:val="none"/>
+        </w:rPr>
+        <w:t>dengan</w:t>
+      </w:r>
+      <w:proofErr w:type="spellEnd"/>
+      <w:r>
+        <w:rPr>
+          <w:rFonts w:eastAsia="Times New Roman" w:cs="Times New Roman"/>
+          <w:noProof w:val="0"/>
+          <w:kern w:val="0"/>
+          <w:szCs w:val="24"/>
+          <w:lang w:eastAsia="en-ID"/>
+          <w14:ligatures w14:val="none"/>
+        </w:rPr>
+        <w:t xml:space="preserve"> </w:t>
+      </w:r>
+      <w:proofErr w:type="spellStart"/>
+      <w:r>
+        <w:rPr>
+          <w:rFonts w:eastAsia="Times New Roman" w:cs="Times New Roman"/>
+          <w:noProof w:val="0"/>
+          <w:kern w:val="0"/>
+          <w:szCs w:val="24"/>
+          <w:lang w:eastAsia="en-ID"/>
+          <w14:ligatures w14:val="none"/>
+        </w:rPr>
+        <w:t>kinerja</w:t>
+      </w:r>
+      <w:proofErr w:type="spellEnd"/>
+      <w:r>
+        <w:rPr>
+          <w:rFonts w:eastAsia="Times New Roman" w:cs="Times New Roman"/>
+          <w:noProof w:val="0"/>
+          <w:kern w:val="0"/>
+          <w:szCs w:val="24"/>
+          <w:lang w:eastAsia="en-ID"/>
+          <w14:ligatures w14:val="none"/>
+        </w:rPr>
+        <w:t xml:space="preserve"> guru yang </w:t>
+      </w:r>
+      <w:proofErr w:type="spellStart"/>
+      <w:r>
+        <w:rPr>
+          <w:rFonts w:eastAsia="Times New Roman" w:cs="Times New Roman"/>
+          <w:noProof w:val="0"/>
+          <w:kern w:val="0"/>
+          <w:szCs w:val="24"/>
+          <w:lang w:eastAsia="en-ID"/>
+          <w14:ligatures w14:val="none"/>
+        </w:rPr>
+        <w:t>sebenarnya</w:t>
+      </w:r>
+      <w:proofErr w:type="spellEnd"/>
+      <w:r>
+        <w:rPr>
+          <w:rFonts w:eastAsia="Times New Roman" w:cs="Times New Roman"/>
+          <w:noProof w:val="0"/>
+          <w:kern w:val="0"/>
+          <w:szCs w:val="24"/>
+          <w:lang w:eastAsia="en-ID"/>
+          <w14:ligatures w14:val="none"/>
+        </w:rPr>
+        <w:t>.</w:t>
       </w:r>
     </w:p>
     <w:p>
@@ -349,16 +907,509 @@
           <w14:ligatures w14:val="none"/>
         </w:rPr>
       </w:pPr>
-      <w:r>
-        <w:rPr>
-          <w:rFonts w:eastAsia="Times New Roman" w:cs="Times New Roman"/>
-          <w:noProof w:val="0"/>
-          <w:kern w:val="0"/>
-          <w:szCs w:val="24"/>
-          <w:lang w:eastAsia="en-ID"/>
-          <w14:ligatures w14:val="none"/>
-        </w:rPr>
-        <w:t>Ketiadaan sistem pendukung keputusan yang terstruktur dan terotomatisasi menyebabkan proses evaluasi dan seleksi guru terbaik menjadi kurang efisien, memakan waktu, dan tidak dapat menjamin objektivitas hasil keputusan.</w:t>
+      <w:proofErr w:type="spellStart"/>
+      <w:r>
+        <w:rPr>
+          <w:rFonts w:eastAsia="Times New Roman" w:cs="Times New Roman"/>
+          <w:noProof w:val="0"/>
+          <w:kern w:val="0"/>
+          <w:szCs w:val="24"/>
+          <w:lang w:eastAsia="en-ID"/>
+          <w14:ligatures w14:val="none"/>
+        </w:rPr>
+        <w:t>Ketiadaan</w:t>
+      </w:r>
+      <w:proofErr w:type="spellEnd"/>
+      <w:r>
+        <w:rPr>
+          <w:rFonts w:eastAsia="Times New Roman" w:cs="Times New Roman"/>
+          <w:noProof w:val="0"/>
+          <w:kern w:val="0"/>
+          <w:szCs w:val="24"/>
+          <w:lang w:eastAsia="en-ID"/>
+          <w14:ligatures w14:val="none"/>
+        </w:rPr>
+        <w:t xml:space="preserve"> </w:t>
+      </w:r>
+      <w:proofErr w:type="spellStart"/>
+      <w:r>
+        <w:rPr>
+          <w:rFonts w:eastAsia="Times New Roman" w:cs="Times New Roman"/>
+          <w:noProof w:val="0"/>
+          <w:kern w:val="0"/>
+          <w:szCs w:val="24"/>
+          <w:lang w:eastAsia="en-ID"/>
+          <w14:ligatures w14:val="none"/>
+        </w:rPr>
+        <w:t>sistem</w:t>
+      </w:r>
+      <w:proofErr w:type="spellEnd"/>
+      <w:r>
+        <w:rPr>
+          <w:rFonts w:eastAsia="Times New Roman" w:cs="Times New Roman"/>
+          <w:noProof w:val="0"/>
+          <w:kern w:val="0"/>
+          <w:szCs w:val="24"/>
+          <w:lang w:eastAsia="en-ID"/>
+          <w14:ligatures w14:val="none"/>
+        </w:rPr>
+        <w:t xml:space="preserve"> </w:t>
+      </w:r>
+      <w:proofErr w:type="spellStart"/>
+      <w:r>
+        <w:rPr>
+          <w:rFonts w:eastAsia="Times New Roman" w:cs="Times New Roman"/>
+          <w:noProof w:val="0"/>
+          <w:kern w:val="0"/>
+          <w:szCs w:val="24"/>
+          <w:lang w:eastAsia="en-ID"/>
+          <w14:ligatures w14:val="none"/>
+        </w:rPr>
+        <w:t>pendukung</w:t>
+      </w:r>
+      <w:proofErr w:type="spellEnd"/>
+      <w:r>
+        <w:rPr>
+          <w:rFonts w:eastAsia="Times New Roman" w:cs="Times New Roman"/>
+          <w:noProof w:val="0"/>
+          <w:kern w:val="0"/>
+          <w:szCs w:val="24"/>
+          <w:lang w:eastAsia="en-ID"/>
+          <w14:ligatures w14:val="none"/>
+        </w:rPr>
+        <w:t xml:space="preserve"> </w:t>
+      </w:r>
+      <w:proofErr w:type="spellStart"/>
+      <w:r>
+        <w:rPr>
+          <w:rFonts w:eastAsia="Times New Roman" w:cs="Times New Roman"/>
+          <w:noProof w:val="0"/>
+          <w:kern w:val="0"/>
+          <w:szCs w:val="24"/>
+          <w:lang w:eastAsia="en-ID"/>
+          <w14:ligatures w14:val="none"/>
+        </w:rPr>
+        <w:t>keputusan</w:t>
+      </w:r>
+      <w:proofErr w:type="spellEnd"/>
+      <w:r>
+        <w:rPr>
+          <w:rFonts w:eastAsia="Times New Roman" w:cs="Times New Roman"/>
+          <w:noProof w:val="0"/>
+          <w:kern w:val="0"/>
+          <w:szCs w:val="24"/>
+          <w:lang w:eastAsia="en-ID"/>
+          <w14:ligatures w14:val="none"/>
+        </w:rPr>
+        <w:t xml:space="preserve"> yang </w:t>
+      </w:r>
+      <w:proofErr w:type="spellStart"/>
+      <w:r>
+        <w:rPr>
+          <w:rFonts w:eastAsia="Times New Roman" w:cs="Times New Roman"/>
+          <w:noProof w:val="0"/>
+          <w:kern w:val="0"/>
+          <w:szCs w:val="24"/>
+          <w:lang w:eastAsia="en-ID"/>
+          <w14:ligatures w14:val="none"/>
+        </w:rPr>
+        <w:t>terstruktur</w:t>
+      </w:r>
+      <w:proofErr w:type="spellEnd"/>
+      <w:r>
+        <w:rPr>
+          <w:rFonts w:eastAsia="Times New Roman" w:cs="Times New Roman"/>
+          <w:noProof w:val="0"/>
+          <w:kern w:val="0"/>
+          <w:szCs w:val="24"/>
+          <w:lang w:eastAsia="en-ID"/>
+          <w14:ligatures w14:val="none"/>
+        </w:rPr>
+        <w:t xml:space="preserve"> dan </w:t>
+      </w:r>
+      <w:proofErr w:type="spellStart"/>
+      <w:r>
+        <w:rPr>
+          <w:rFonts w:eastAsia="Times New Roman" w:cs="Times New Roman"/>
+          <w:noProof w:val="0"/>
+          <w:kern w:val="0"/>
+          <w:szCs w:val="24"/>
+          <w:lang w:eastAsia="en-ID"/>
+          <w14:ligatures w14:val="none"/>
+        </w:rPr>
+        <w:t>terotomatisasi</w:t>
+      </w:r>
+      <w:proofErr w:type="spellEnd"/>
+      <w:r>
+        <w:rPr>
+          <w:rFonts w:eastAsia="Times New Roman" w:cs="Times New Roman"/>
+          <w:noProof w:val="0"/>
+          <w:kern w:val="0"/>
+          <w:szCs w:val="24"/>
+          <w:lang w:eastAsia="en-ID"/>
+          <w14:ligatures w14:val="none"/>
+        </w:rPr>
+        <w:t xml:space="preserve"> </w:t>
+      </w:r>
+      <w:proofErr w:type="spellStart"/>
+      <w:r>
+        <w:rPr>
+          <w:rFonts w:eastAsia="Times New Roman" w:cs="Times New Roman"/>
+          <w:noProof w:val="0"/>
+          <w:kern w:val="0"/>
+          <w:szCs w:val="24"/>
+          <w:lang w:eastAsia="en-ID"/>
+          <w14:ligatures w14:val="none"/>
+        </w:rPr>
+        <w:t>menyebabkan</w:t>
+      </w:r>
+      <w:proofErr w:type="spellEnd"/>
+      <w:r>
+        <w:rPr>
+          <w:rFonts w:eastAsia="Times New Roman" w:cs="Times New Roman"/>
+          <w:noProof w:val="0"/>
+          <w:kern w:val="0"/>
+          <w:szCs w:val="24"/>
+          <w:lang w:eastAsia="en-ID"/>
+          <w14:ligatures w14:val="none"/>
+        </w:rPr>
+        <w:t xml:space="preserve"> proses </w:t>
+      </w:r>
+      <w:proofErr w:type="spellStart"/>
+      <w:r>
+        <w:rPr>
+          <w:rFonts w:eastAsia="Times New Roman" w:cs="Times New Roman"/>
+          <w:noProof w:val="0"/>
+          <w:kern w:val="0"/>
+          <w:szCs w:val="24"/>
+          <w:lang w:eastAsia="en-ID"/>
+          <w14:ligatures w14:val="none"/>
+        </w:rPr>
+        <w:t>evaluasi</w:t>
+      </w:r>
+      <w:proofErr w:type="spellEnd"/>
+      <w:r>
+        <w:rPr>
+          <w:rFonts w:eastAsia="Times New Roman" w:cs="Times New Roman"/>
+          <w:noProof w:val="0"/>
+          <w:kern w:val="0"/>
+          <w:szCs w:val="24"/>
+          <w:lang w:eastAsia="en-ID"/>
+          <w14:ligatures w14:val="none"/>
+        </w:rPr>
+        <w:t xml:space="preserve"> dan </w:t>
+      </w:r>
+      <w:proofErr w:type="spellStart"/>
+      <w:r>
+        <w:rPr>
+          <w:rFonts w:eastAsia="Times New Roman" w:cs="Times New Roman"/>
+          <w:noProof w:val="0"/>
+          <w:kern w:val="0"/>
+          <w:szCs w:val="24"/>
+          <w:lang w:eastAsia="en-ID"/>
+          <w14:ligatures w14:val="none"/>
+        </w:rPr>
+        <w:t>seleksi</w:t>
+      </w:r>
+      <w:proofErr w:type="spellEnd"/>
+      <w:r>
+        <w:rPr>
+          <w:rFonts w:eastAsia="Times New Roman" w:cs="Times New Roman"/>
+          <w:noProof w:val="0"/>
+          <w:kern w:val="0"/>
+          <w:szCs w:val="24"/>
+          <w:lang w:eastAsia="en-ID"/>
+          <w14:ligatures w14:val="none"/>
+        </w:rPr>
+        <w:t xml:space="preserve"> guru </w:t>
+      </w:r>
+      <w:proofErr w:type="spellStart"/>
+      <w:r>
+        <w:rPr>
+          <w:rFonts w:eastAsia="Times New Roman" w:cs="Times New Roman"/>
+          <w:noProof w:val="0"/>
+          <w:kern w:val="0"/>
+          <w:szCs w:val="24"/>
+          <w:lang w:eastAsia="en-ID"/>
+          <w14:ligatures w14:val="none"/>
+        </w:rPr>
+        <w:t>terbaik</w:t>
+      </w:r>
+      <w:proofErr w:type="spellEnd"/>
+      <w:r>
+        <w:rPr>
+          <w:rFonts w:eastAsia="Times New Roman" w:cs="Times New Roman"/>
+          <w:noProof w:val="0"/>
+          <w:kern w:val="0"/>
+          <w:szCs w:val="24"/>
+          <w:lang w:eastAsia="en-ID"/>
+          <w14:ligatures w14:val="none"/>
+        </w:rPr>
+        <w:t xml:space="preserve"> </w:t>
+      </w:r>
+      <w:proofErr w:type="spellStart"/>
+      <w:r>
+        <w:rPr>
+          <w:rFonts w:eastAsia="Times New Roman" w:cs="Times New Roman"/>
+          <w:noProof w:val="0"/>
+          <w:kern w:val="0"/>
+          <w:szCs w:val="24"/>
+          <w:lang w:eastAsia="en-ID"/>
+          <w14:ligatures w14:val="none"/>
+        </w:rPr>
+        <w:t>menjadi</w:t>
+      </w:r>
+      <w:proofErr w:type="spellEnd"/>
+      <w:r>
+        <w:rPr>
+          <w:rFonts w:eastAsia="Times New Roman" w:cs="Times New Roman"/>
+          <w:noProof w:val="0"/>
+          <w:kern w:val="0"/>
+          <w:szCs w:val="24"/>
+          <w:lang w:eastAsia="en-ID"/>
+          <w14:ligatures w14:val="none"/>
+        </w:rPr>
+        <w:t xml:space="preserve"> </w:t>
+      </w:r>
+      <w:proofErr w:type="spellStart"/>
+      <w:r>
+        <w:rPr>
+          <w:rFonts w:eastAsia="Times New Roman" w:cs="Times New Roman"/>
+          <w:noProof w:val="0"/>
+          <w:kern w:val="0"/>
+          <w:szCs w:val="24"/>
+          <w:lang w:eastAsia="en-ID"/>
+          <w14:ligatures w14:val="none"/>
+        </w:rPr>
+        <w:t>kurang</w:t>
+      </w:r>
+      <w:proofErr w:type="spellEnd"/>
+      <w:r>
+        <w:rPr>
+          <w:rFonts w:eastAsia="Times New Roman" w:cs="Times New Roman"/>
+          <w:noProof w:val="0"/>
+          <w:kern w:val="0"/>
+          <w:szCs w:val="24"/>
+          <w:lang w:eastAsia="en-ID"/>
+          <w14:ligatures w14:val="none"/>
+        </w:rPr>
+        <w:t xml:space="preserve"> </w:t>
+      </w:r>
+      <w:proofErr w:type="spellStart"/>
+      <w:r>
+        <w:rPr>
+          <w:rFonts w:eastAsia="Times New Roman" w:cs="Times New Roman"/>
+          <w:noProof w:val="0"/>
+          <w:kern w:val="0"/>
+          <w:szCs w:val="24"/>
+          <w:lang w:eastAsia="en-ID"/>
+          <w14:ligatures w14:val="none"/>
+        </w:rPr>
+        <w:t>efisien</w:t>
+      </w:r>
+      <w:proofErr w:type="spellEnd"/>
+      <w:r>
+        <w:rPr>
+          <w:rFonts w:eastAsia="Times New Roman" w:cs="Times New Roman"/>
+          <w:noProof w:val="0"/>
+          <w:kern w:val="0"/>
+          <w:szCs w:val="24"/>
+          <w:lang w:eastAsia="en-ID"/>
+          <w14:ligatures w14:val="none"/>
+        </w:rPr>
+        <w:t xml:space="preserve">, </w:t>
+      </w:r>
+      <w:proofErr w:type="spellStart"/>
+      <w:r>
+        <w:rPr>
+          <w:rFonts w:eastAsia="Times New Roman" w:cs="Times New Roman"/>
+          <w:noProof w:val="0"/>
+          <w:kern w:val="0"/>
+          <w:szCs w:val="24"/>
+          <w:lang w:eastAsia="en-ID"/>
+          <w14:ligatures w14:val="none"/>
+        </w:rPr>
+        <w:t>memakan</w:t>
+      </w:r>
+      <w:proofErr w:type="spellEnd"/>
+      <w:r>
+        <w:rPr>
+          <w:rFonts w:eastAsia="Times New Roman" w:cs="Times New Roman"/>
+          <w:noProof w:val="0"/>
+          <w:kern w:val="0"/>
+          <w:szCs w:val="24"/>
+          <w:lang w:eastAsia="en-ID"/>
+          <w14:ligatures w14:val="none"/>
+        </w:rPr>
+        <w:t xml:space="preserve"> </w:t>
+      </w:r>
+      <w:proofErr w:type="spellStart"/>
+      <w:r>
+        <w:rPr>
+          <w:rFonts w:eastAsia="Times New Roman" w:cs="Times New Roman"/>
+          <w:noProof w:val="0"/>
+          <w:kern w:val="0"/>
+          <w:szCs w:val="24"/>
+          <w:lang w:eastAsia="en-ID"/>
+          <w14:ligatures w14:val="none"/>
+        </w:rPr>
+        <w:t>waktu</w:t>
+      </w:r>
+      <w:proofErr w:type="spellEnd"/>
+      <w:r>
+        <w:rPr>
+          <w:rFonts w:eastAsia="Times New Roman" w:cs="Times New Roman"/>
+          <w:noProof w:val="0"/>
+          <w:kern w:val="0"/>
+          <w:szCs w:val="24"/>
+          <w:lang w:eastAsia="en-ID"/>
+          <w14:ligatures w14:val="none"/>
+        </w:rPr>
+        <w:t xml:space="preserve">, dan </w:t>
+      </w:r>
+      <w:proofErr w:type="spellStart"/>
+      <w:r>
+        <w:rPr>
+          <w:rFonts w:eastAsia="Times New Roman" w:cs="Times New Roman"/>
+          <w:noProof w:val="0"/>
+          <w:kern w:val="0"/>
+          <w:szCs w:val="24"/>
+          <w:lang w:eastAsia="en-ID"/>
+          <w14:ligatures w14:val="none"/>
+        </w:rPr>
+        <w:t>tidak</w:t>
+      </w:r>
+      <w:proofErr w:type="spellEnd"/>
+      <w:r>
+        <w:rPr>
+          <w:rFonts w:eastAsia="Times New Roman" w:cs="Times New Roman"/>
+          <w:noProof w:val="0"/>
+          <w:kern w:val="0"/>
+          <w:szCs w:val="24"/>
+          <w:lang w:eastAsia="en-ID"/>
+          <w14:ligatures w14:val="none"/>
+        </w:rPr>
+        <w:t xml:space="preserve"> </w:t>
+      </w:r>
+      <w:proofErr w:type="spellStart"/>
+      <w:r>
+        <w:rPr>
+          <w:rFonts w:eastAsia="Times New Roman" w:cs="Times New Roman"/>
+          <w:noProof w:val="0"/>
+          <w:kern w:val="0"/>
+          <w:szCs w:val="24"/>
+          <w:lang w:eastAsia="en-ID"/>
+          <w14:ligatures w14:val="none"/>
+        </w:rPr>
+        <w:t>dapat</w:t>
+      </w:r>
+      <w:proofErr w:type="spellEnd"/>
+      <w:r>
+        <w:rPr>
+          <w:rFonts w:eastAsia="Times New Roman" w:cs="Times New Roman"/>
+          <w:noProof w:val="0"/>
+          <w:kern w:val="0"/>
+          <w:szCs w:val="24"/>
+          <w:lang w:eastAsia="en-ID"/>
+          <w14:ligatures w14:val="none"/>
+        </w:rPr>
+        <w:t xml:space="preserve"> </w:t>
+      </w:r>
+      <w:proofErr w:type="spellStart"/>
+      <w:r>
+        <w:rPr>
+          <w:rFonts w:eastAsia="Times New Roman" w:cs="Times New Roman"/>
+          <w:noProof w:val="0"/>
+          <w:kern w:val="0"/>
+          <w:szCs w:val="24"/>
+          <w:lang w:eastAsia="en-ID"/>
+          <w14:ligatures w14:val="none"/>
+        </w:rPr>
+        <w:t>menjamin</w:t>
+      </w:r>
+      <w:proofErr w:type="spellEnd"/>
+      <w:r>
+        <w:rPr>
+          <w:rFonts w:eastAsia="Times New Roman" w:cs="Times New Roman"/>
+          <w:noProof w:val="0"/>
+          <w:kern w:val="0"/>
+          <w:szCs w:val="24"/>
+          <w:lang w:eastAsia="en-ID"/>
+          <w14:ligatures w14:val="none"/>
+        </w:rPr>
+        <w:t xml:space="preserve"> </w:t>
+      </w:r>
+      <w:proofErr w:type="spellStart"/>
+      <w:r>
+        <w:rPr>
+          <w:rFonts w:eastAsia="Times New Roman" w:cs="Times New Roman"/>
+          <w:noProof w:val="0"/>
+          <w:kern w:val="0"/>
+          <w:szCs w:val="24"/>
+          <w:lang w:eastAsia="en-ID"/>
+          <w14:ligatures w14:val="none"/>
+        </w:rPr>
+        <w:t>objektivitas</w:t>
+      </w:r>
+      <w:proofErr w:type="spellEnd"/>
+      <w:r>
+        <w:rPr>
+          <w:rFonts w:eastAsia="Times New Roman" w:cs="Times New Roman"/>
+          <w:noProof w:val="0"/>
+          <w:kern w:val="0"/>
+          <w:szCs w:val="24"/>
+          <w:lang w:eastAsia="en-ID"/>
+          <w14:ligatures w14:val="none"/>
+        </w:rPr>
+        <w:t xml:space="preserve"> </w:t>
+      </w:r>
+      <w:proofErr w:type="spellStart"/>
+      <w:r>
+        <w:rPr>
+          <w:rFonts w:eastAsia="Times New Roman" w:cs="Times New Roman"/>
+          <w:noProof w:val="0"/>
+          <w:kern w:val="0"/>
+          <w:szCs w:val="24"/>
+          <w:lang w:eastAsia="en-ID"/>
+          <w14:ligatures w14:val="none"/>
+        </w:rPr>
+        <w:t>hasil</w:t>
+      </w:r>
+      <w:proofErr w:type="spellEnd"/>
+      <w:r>
+        <w:rPr>
+          <w:rFonts w:eastAsia="Times New Roman" w:cs="Times New Roman"/>
+          <w:noProof w:val="0"/>
+          <w:kern w:val="0"/>
+          <w:szCs w:val="24"/>
+          <w:lang w:eastAsia="en-ID"/>
+          <w14:ligatures w14:val="none"/>
+        </w:rPr>
+        <w:t xml:space="preserve"> </w:t>
+      </w:r>
+      <w:proofErr w:type="spellStart"/>
+      <w:r>
+        <w:rPr>
+          <w:rFonts w:eastAsia="Times New Roman" w:cs="Times New Roman"/>
+          <w:noProof w:val="0"/>
+          <w:kern w:val="0"/>
+          <w:szCs w:val="24"/>
+          <w:lang w:eastAsia="en-ID"/>
+          <w14:ligatures w14:val="none"/>
+        </w:rPr>
+        <w:t>keputusan</w:t>
+      </w:r>
+      <w:proofErr w:type="spellEnd"/>
+      <w:r>
+        <w:rPr>
+          <w:rFonts w:eastAsia="Times New Roman" w:cs="Times New Roman"/>
+          <w:noProof w:val="0"/>
+          <w:kern w:val="0"/>
+          <w:szCs w:val="24"/>
+          <w:lang w:eastAsia="en-ID"/>
+          <w14:ligatures w14:val="none"/>
+        </w:rPr>
+        <w:t>.</w:t>
       </w:r>
     </w:p>
     <w:p>
@@ -475,16 +1526,365 @@
           <w14:ligatures w14:val="none"/>
         </w:rPr>
       </w:pPr>
-      <w:r>
-        <w:rPr>
-          <w:rFonts w:eastAsia="Times New Roman" w:cs="Times New Roman"/>
-          <w:noProof w:val="0"/>
-          <w:kern w:val="0"/>
-          <w:szCs w:val="24"/>
-          <w:lang w:eastAsia="en-ID"/>
-          <w14:ligatures w14:val="none"/>
-        </w:rPr>
-        <w:t>Dalam penelitian ini, terdapat beberapa batasan yang perlu diperhatikan untuk menjaga fokus dan ruang lingkup penelitian, antara lain:</w:t>
+      <w:proofErr w:type="spellStart"/>
+      <w:r>
+        <w:rPr>
+          <w:rFonts w:eastAsia="Times New Roman" w:cs="Times New Roman"/>
+          <w:noProof w:val="0"/>
+          <w:kern w:val="0"/>
+          <w:szCs w:val="24"/>
+          <w:lang w:eastAsia="en-ID"/>
+          <w14:ligatures w14:val="none"/>
+        </w:rPr>
+        <w:t>Dalam</w:t>
+      </w:r>
+      <w:proofErr w:type="spellEnd"/>
+      <w:r>
+        <w:rPr>
+          <w:rFonts w:eastAsia="Times New Roman" w:cs="Times New Roman"/>
+          <w:noProof w:val="0"/>
+          <w:kern w:val="0"/>
+          <w:szCs w:val="24"/>
+          <w:lang w:eastAsia="en-ID"/>
+          <w14:ligatures w14:val="none"/>
+        </w:rPr>
+        <w:t xml:space="preserve"> </w:t>
+      </w:r>
+      <w:proofErr w:type="spellStart"/>
+      <w:r>
+        <w:rPr>
+          <w:rFonts w:eastAsia="Times New Roman" w:cs="Times New Roman"/>
+          <w:noProof w:val="0"/>
+          <w:kern w:val="0"/>
+          <w:szCs w:val="24"/>
+          <w:lang w:eastAsia="en-ID"/>
+          <w14:ligatures w14:val="none"/>
+        </w:rPr>
+        <w:t>penelitian</w:t>
+      </w:r>
+      <w:proofErr w:type="spellEnd"/>
+      <w:r>
+        <w:rPr>
+          <w:rFonts w:eastAsia="Times New Roman" w:cs="Times New Roman"/>
+          <w:noProof w:val="0"/>
+          <w:kern w:val="0"/>
+          <w:szCs w:val="24"/>
+          <w:lang w:eastAsia="en-ID"/>
+          <w14:ligatures w14:val="none"/>
+        </w:rPr>
+        <w:t xml:space="preserve"> </w:t>
+      </w:r>
+      <w:proofErr w:type="spellStart"/>
+      <w:r>
+        <w:rPr>
+          <w:rFonts w:eastAsia="Times New Roman" w:cs="Times New Roman"/>
+          <w:noProof w:val="0"/>
+          <w:kern w:val="0"/>
+          <w:szCs w:val="24"/>
+          <w:lang w:eastAsia="en-ID"/>
+          <w14:ligatures w14:val="none"/>
+        </w:rPr>
+        <w:t>ini</w:t>
+      </w:r>
+      <w:proofErr w:type="spellEnd"/>
+      <w:r>
+        <w:rPr>
+          <w:rFonts w:eastAsia="Times New Roman" w:cs="Times New Roman"/>
+          <w:noProof w:val="0"/>
+          <w:kern w:val="0"/>
+          <w:szCs w:val="24"/>
+          <w:lang w:eastAsia="en-ID"/>
+          <w14:ligatures w14:val="none"/>
+        </w:rPr>
+        <w:t xml:space="preserve">, </w:t>
+      </w:r>
+      <w:proofErr w:type="spellStart"/>
+      <w:r>
+        <w:rPr>
+          <w:rFonts w:eastAsia="Times New Roman" w:cs="Times New Roman"/>
+          <w:noProof w:val="0"/>
+          <w:kern w:val="0"/>
+          <w:szCs w:val="24"/>
+          <w:lang w:eastAsia="en-ID"/>
+          <w14:ligatures w14:val="none"/>
+        </w:rPr>
+        <w:t>terdapat</w:t>
+      </w:r>
+      <w:proofErr w:type="spellEnd"/>
+      <w:r>
+        <w:rPr>
+          <w:rFonts w:eastAsia="Times New Roman" w:cs="Times New Roman"/>
+          <w:noProof w:val="0"/>
+          <w:kern w:val="0"/>
+          <w:szCs w:val="24"/>
+          <w:lang w:eastAsia="en-ID"/>
+          <w14:ligatures w14:val="none"/>
+        </w:rPr>
+        <w:t xml:space="preserve"> </w:t>
+      </w:r>
+      <w:proofErr w:type="spellStart"/>
+      <w:r>
+        <w:rPr>
+          <w:rFonts w:eastAsia="Times New Roman" w:cs="Times New Roman"/>
+          <w:noProof w:val="0"/>
+          <w:kern w:val="0"/>
+          <w:szCs w:val="24"/>
+          <w:lang w:eastAsia="en-ID"/>
+          <w14:ligatures w14:val="none"/>
+        </w:rPr>
+        <w:t>beberapa</w:t>
+      </w:r>
+      <w:proofErr w:type="spellEnd"/>
+      <w:r>
+        <w:rPr>
+          <w:rFonts w:eastAsia="Times New Roman" w:cs="Times New Roman"/>
+          <w:noProof w:val="0"/>
+          <w:kern w:val="0"/>
+          <w:szCs w:val="24"/>
+          <w:lang w:eastAsia="en-ID"/>
+          <w14:ligatures w14:val="none"/>
+        </w:rPr>
+        <w:t xml:space="preserve"> </w:t>
+      </w:r>
+      <w:proofErr w:type="spellStart"/>
+      <w:r>
+        <w:rPr>
+          <w:rFonts w:eastAsia="Times New Roman" w:cs="Times New Roman"/>
+          <w:noProof w:val="0"/>
+          <w:kern w:val="0"/>
+          <w:szCs w:val="24"/>
+          <w:lang w:eastAsia="en-ID"/>
+          <w14:ligatures w14:val="none"/>
+        </w:rPr>
+        <w:t>batasan</w:t>
+      </w:r>
+      <w:proofErr w:type="spellEnd"/>
+      <w:r>
+        <w:rPr>
+          <w:rFonts w:eastAsia="Times New Roman" w:cs="Times New Roman"/>
+          <w:noProof w:val="0"/>
+          <w:kern w:val="0"/>
+          <w:szCs w:val="24"/>
+          <w:lang w:eastAsia="en-ID"/>
+          <w14:ligatures w14:val="none"/>
+        </w:rPr>
+        <w:t xml:space="preserve"> yang </w:t>
+      </w:r>
+      <w:proofErr w:type="spellStart"/>
+      <w:r>
+        <w:rPr>
+          <w:rFonts w:eastAsia="Times New Roman" w:cs="Times New Roman"/>
+          <w:noProof w:val="0"/>
+          <w:kern w:val="0"/>
+          <w:szCs w:val="24"/>
+          <w:lang w:eastAsia="en-ID"/>
+          <w14:ligatures w14:val="none"/>
+        </w:rPr>
+        <w:t>perlu</w:t>
+      </w:r>
+      <w:proofErr w:type="spellEnd"/>
+      <w:r>
+        <w:rPr>
+          <w:rFonts w:eastAsia="Times New Roman" w:cs="Times New Roman"/>
+          <w:noProof w:val="0"/>
+          <w:kern w:val="0"/>
+          <w:szCs w:val="24"/>
+          <w:lang w:eastAsia="en-ID"/>
+          <w14:ligatures w14:val="none"/>
+        </w:rPr>
+        <w:t xml:space="preserve"> </w:t>
+      </w:r>
+      <w:proofErr w:type="spellStart"/>
+      <w:r>
+        <w:rPr>
+          <w:rFonts w:eastAsia="Times New Roman" w:cs="Times New Roman"/>
+          <w:noProof w:val="0"/>
+          <w:kern w:val="0"/>
+          <w:szCs w:val="24"/>
+          <w:lang w:eastAsia="en-ID"/>
+          <w14:ligatures w14:val="none"/>
+        </w:rPr>
+        <w:t>diperhatikan</w:t>
+      </w:r>
+      <w:proofErr w:type="spellEnd"/>
+      <w:r>
+        <w:rPr>
+          <w:rFonts w:eastAsia="Times New Roman" w:cs="Times New Roman"/>
+          <w:noProof w:val="0"/>
+          <w:kern w:val="0"/>
+          <w:szCs w:val="24"/>
+          <w:lang w:eastAsia="en-ID"/>
+          <w14:ligatures w14:val="none"/>
+        </w:rPr>
+        <w:t xml:space="preserve"> </w:t>
+      </w:r>
+      <w:proofErr w:type="spellStart"/>
+      <w:r>
+        <w:rPr>
+          <w:rFonts w:eastAsia="Times New Roman" w:cs="Times New Roman"/>
+          <w:noProof w:val="0"/>
+          <w:kern w:val="0"/>
+          <w:szCs w:val="24"/>
+          <w:lang w:eastAsia="en-ID"/>
+          <w14:ligatures w14:val="none"/>
+        </w:rPr>
+        <w:t>untuk</w:t>
+      </w:r>
+      <w:proofErr w:type="spellEnd"/>
+      <w:r>
+        <w:rPr>
+          <w:rFonts w:eastAsia="Times New Roman" w:cs="Times New Roman"/>
+          <w:noProof w:val="0"/>
+          <w:kern w:val="0"/>
+          <w:szCs w:val="24"/>
+          <w:lang w:eastAsia="en-ID"/>
+          <w14:ligatures w14:val="none"/>
+        </w:rPr>
+        <w:t xml:space="preserve"> </w:t>
+      </w:r>
+      <w:proofErr w:type="spellStart"/>
+      <w:r>
+        <w:rPr>
+          <w:rFonts w:eastAsia="Times New Roman" w:cs="Times New Roman"/>
+          <w:noProof w:val="0"/>
+          <w:kern w:val="0"/>
+          <w:szCs w:val="24"/>
+          <w:lang w:eastAsia="en-ID"/>
+          <w14:ligatures w14:val="none"/>
+        </w:rPr>
+        <w:t>menjaga</w:t>
+      </w:r>
+      <w:proofErr w:type="spellEnd"/>
+      <w:r>
+        <w:rPr>
+          <w:rFonts w:eastAsia="Times New Roman" w:cs="Times New Roman"/>
+          <w:noProof w:val="0"/>
+          <w:kern w:val="0"/>
+          <w:szCs w:val="24"/>
+          <w:lang w:eastAsia="en-ID"/>
+          <w14:ligatures w14:val="none"/>
+        </w:rPr>
+        <w:t xml:space="preserve"> </w:t>
+      </w:r>
+      <w:proofErr w:type="spellStart"/>
+      <w:r>
+        <w:rPr>
+          <w:rFonts w:eastAsia="Times New Roman" w:cs="Times New Roman"/>
+          <w:noProof w:val="0"/>
+          <w:kern w:val="0"/>
+          <w:szCs w:val="24"/>
+          <w:lang w:eastAsia="en-ID"/>
+          <w14:ligatures w14:val="none"/>
+        </w:rPr>
+        <w:t>fokus</w:t>
+      </w:r>
+      <w:proofErr w:type="spellEnd"/>
+      <w:r>
+        <w:rPr>
+          <w:rFonts w:eastAsia="Times New Roman" w:cs="Times New Roman"/>
+          <w:noProof w:val="0"/>
+          <w:kern w:val="0"/>
+          <w:szCs w:val="24"/>
+          <w:lang w:eastAsia="en-ID"/>
+          <w14:ligatures w14:val="none"/>
+        </w:rPr>
+        <w:t xml:space="preserve"> dan </w:t>
+      </w:r>
+      <w:proofErr w:type="spellStart"/>
+      <w:r>
+        <w:rPr>
+          <w:rFonts w:eastAsia="Times New Roman" w:cs="Times New Roman"/>
+          <w:noProof w:val="0"/>
+          <w:kern w:val="0"/>
+          <w:szCs w:val="24"/>
+          <w:lang w:eastAsia="en-ID"/>
+          <w14:ligatures w14:val="none"/>
+        </w:rPr>
+        <w:t>ruang</w:t>
+      </w:r>
+      <w:proofErr w:type="spellEnd"/>
+      <w:r>
+        <w:rPr>
+          <w:rFonts w:eastAsia="Times New Roman" w:cs="Times New Roman"/>
+          <w:noProof w:val="0"/>
+          <w:kern w:val="0"/>
+          <w:szCs w:val="24"/>
+          <w:lang w:eastAsia="en-ID"/>
+          <w14:ligatures w14:val="none"/>
+        </w:rPr>
+        <w:t xml:space="preserve"> </w:t>
+      </w:r>
+      <w:proofErr w:type="spellStart"/>
+      <w:r>
+        <w:rPr>
+          <w:rFonts w:eastAsia="Times New Roman" w:cs="Times New Roman"/>
+          <w:noProof w:val="0"/>
+          <w:kern w:val="0"/>
+          <w:szCs w:val="24"/>
+          <w:lang w:eastAsia="en-ID"/>
+          <w14:ligatures w14:val="none"/>
+        </w:rPr>
+        <w:t>lingkup</w:t>
+      </w:r>
+      <w:proofErr w:type="spellEnd"/>
+      <w:r>
+        <w:rPr>
+          <w:rFonts w:eastAsia="Times New Roman" w:cs="Times New Roman"/>
+          <w:noProof w:val="0"/>
+          <w:kern w:val="0"/>
+          <w:szCs w:val="24"/>
+          <w:lang w:eastAsia="en-ID"/>
+          <w14:ligatures w14:val="none"/>
+        </w:rPr>
+        <w:t xml:space="preserve"> </w:t>
+      </w:r>
+      <w:proofErr w:type="spellStart"/>
+      <w:r>
+        <w:rPr>
+          <w:rFonts w:eastAsia="Times New Roman" w:cs="Times New Roman"/>
+          <w:noProof w:val="0"/>
+          <w:kern w:val="0"/>
+          <w:szCs w:val="24"/>
+          <w:lang w:eastAsia="en-ID"/>
+          <w14:ligatures w14:val="none"/>
+        </w:rPr>
+        <w:t>penelitian</w:t>
+      </w:r>
+      <w:proofErr w:type="spellEnd"/>
+      <w:r>
+        <w:rPr>
+          <w:rFonts w:eastAsia="Times New Roman" w:cs="Times New Roman"/>
+          <w:noProof w:val="0"/>
+          <w:kern w:val="0"/>
+          <w:szCs w:val="24"/>
+          <w:lang w:eastAsia="en-ID"/>
+          <w14:ligatures w14:val="none"/>
+        </w:rPr>
+        <w:t xml:space="preserve">, </w:t>
+      </w:r>
+      <w:proofErr w:type="spellStart"/>
+      <w:r>
+        <w:rPr>
+          <w:rFonts w:eastAsia="Times New Roman" w:cs="Times New Roman"/>
+          <w:noProof w:val="0"/>
+          <w:kern w:val="0"/>
+          <w:szCs w:val="24"/>
+          <w:lang w:eastAsia="en-ID"/>
+          <w14:ligatures w14:val="none"/>
+        </w:rPr>
+        <w:t>antara</w:t>
+      </w:r>
+      <w:proofErr w:type="spellEnd"/>
+      <w:r>
+        <w:rPr>
+          <w:rFonts w:eastAsia="Times New Roman" w:cs="Times New Roman"/>
+          <w:noProof w:val="0"/>
+          <w:kern w:val="0"/>
+          <w:szCs w:val="24"/>
+          <w:lang w:eastAsia="en-ID"/>
+          <w14:ligatures w14:val="none"/>
+        </w:rPr>
+        <w:t xml:space="preserve"> lain:</w:t>
       </w:r>
     </w:p>
     <w:p>
@@ -505,16 +1905,245 @@
           <w14:ligatures w14:val="none"/>
         </w:rPr>
       </w:pPr>
-      <w:r>
-        <w:rPr>
-          <w:rFonts w:eastAsia="Times New Roman" w:cs="Times New Roman"/>
-          <w:noProof w:val="0"/>
-          <w:kern w:val="0"/>
-          <w:szCs w:val="24"/>
-          <w:lang w:eastAsia="en-ID"/>
-          <w14:ligatures w14:val="none"/>
-        </w:rPr>
-        <w:t>Penelitian ini hanya akan berfokus pada proses pemilihan guru terbaik di SDI Ibnu Qoyyim Ilmi.</w:t>
+      <w:proofErr w:type="spellStart"/>
+      <w:r>
+        <w:rPr>
+          <w:rFonts w:eastAsia="Times New Roman" w:cs="Times New Roman"/>
+          <w:noProof w:val="0"/>
+          <w:kern w:val="0"/>
+          <w:szCs w:val="24"/>
+          <w:lang w:eastAsia="en-ID"/>
+          <w14:ligatures w14:val="none"/>
+        </w:rPr>
+        <w:t>Penelitian</w:t>
+      </w:r>
+      <w:proofErr w:type="spellEnd"/>
+      <w:r>
+        <w:rPr>
+          <w:rFonts w:eastAsia="Times New Roman" w:cs="Times New Roman"/>
+          <w:noProof w:val="0"/>
+          <w:kern w:val="0"/>
+          <w:szCs w:val="24"/>
+          <w:lang w:eastAsia="en-ID"/>
+          <w14:ligatures w14:val="none"/>
+        </w:rPr>
+        <w:t xml:space="preserve"> </w:t>
+      </w:r>
+      <w:proofErr w:type="spellStart"/>
+      <w:r>
+        <w:rPr>
+          <w:rFonts w:eastAsia="Times New Roman" w:cs="Times New Roman"/>
+          <w:noProof w:val="0"/>
+          <w:kern w:val="0"/>
+          <w:szCs w:val="24"/>
+          <w:lang w:eastAsia="en-ID"/>
+          <w14:ligatures w14:val="none"/>
+        </w:rPr>
+        <w:t>ini</w:t>
+      </w:r>
+      <w:proofErr w:type="spellEnd"/>
+      <w:r>
+        <w:rPr>
+          <w:rFonts w:eastAsia="Times New Roman" w:cs="Times New Roman"/>
+          <w:noProof w:val="0"/>
+          <w:kern w:val="0"/>
+          <w:szCs w:val="24"/>
+          <w:lang w:eastAsia="en-ID"/>
+          <w14:ligatures w14:val="none"/>
+        </w:rPr>
+        <w:t xml:space="preserve"> </w:t>
+      </w:r>
+      <w:proofErr w:type="spellStart"/>
+      <w:r>
+        <w:rPr>
+          <w:rFonts w:eastAsia="Times New Roman" w:cs="Times New Roman"/>
+          <w:noProof w:val="0"/>
+          <w:kern w:val="0"/>
+          <w:szCs w:val="24"/>
+          <w:lang w:eastAsia="en-ID"/>
+          <w14:ligatures w14:val="none"/>
+        </w:rPr>
+        <w:t>hanya</w:t>
+      </w:r>
+      <w:proofErr w:type="spellEnd"/>
+      <w:r>
+        <w:rPr>
+          <w:rFonts w:eastAsia="Times New Roman" w:cs="Times New Roman"/>
+          <w:noProof w:val="0"/>
+          <w:kern w:val="0"/>
+          <w:szCs w:val="24"/>
+          <w:lang w:eastAsia="en-ID"/>
+          <w14:ligatures w14:val="none"/>
+        </w:rPr>
+        <w:t xml:space="preserve"> </w:t>
+      </w:r>
+      <w:proofErr w:type="spellStart"/>
+      <w:r>
+        <w:rPr>
+          <w:rFonts w:eastAsia="Times New Roman" w:cs="Times New Roman"/>
+          <w:noProof w:val="0"/>
+          <w:kern w:val="0"/>
+          <w:szCs w:val="24"/>
+          <w:lang w:eastAsia="en-ID"/>
+          <w14:ligatures w14:val="none"/>
+        </w:rPr>
+        <w:t>akan</w:t>
+      </w:r>
+      <w:proofErr w:type="spellEnd"/>
+      <w:r>
+        <w:rPr>
+          <w:rFonts w:eastAsia="Times New Roman" w:cs="Times New Roman"/>
+          <w:noProof w:val="0"/>
+          <w:kern w:val="0"/>
+          <w:szCs w:val="24"/>
+          <w:lang w:eastAsia="en-ID"/>
+          <w14:ligatures w14:val="none"/>
+        </w:rPr>
+        <w:t xml:space="preserve"> </w:t>
+      </w:r>
+      <w:proofErr w:type="spellStart"/>
+      <w:r>
+        <w:rPr>
+          <w:rFonts w:eastAsia="Times New Roman" w:cs="Times New Roman"/>
+          <w:noProof w:val="0"/>
+          <w:kern w:val="0"/>
+          <w:szCs w:val="24"/>
+          <w:lang w:eastAsia="en-ID"/>
+          <w14:ligatures w14:val="none"/>
+        </w:rPr>
+        <w:t>berfokus</w:t>
+      </w:r>
+      <w:proofErr w:type="spellEnd"/>
+      <w:r>
+        <w:rPr>
+          <w:rFonts w:eastAsia="Times New Roman" w:cs="Times New Roman"/>
+          <w:noProof w:val="0"/>
+          <w:kern w:val="0"/>
+          <w:szCs w:val="24"/>
+          <w:lang w:eastAsia="en-ID"/>
+          <w14:ligatures w14:val="none"/>
+        </w:rPr>
+        <w:t xml:space="preserve"> pada proses </w:t>
+      </w:r>
+      <w:proofErr w:type="spellStart"/>
+      <w:r>
+        <w:rPr>
+          <w:rFonts w:eastAsia="Times New Roman" w:cs="Times New Roman"/>
+          <w:noProof w:val="0"/>
+          <w:kern w:val="0"/>
+          <w:szCs w:val="24"/>
+          <w:lang w:eastAsia="en-ID"/>
+          <w14:ligatures w14:val="none"/>
+        </w:rPr>
+        <w:t>pemilihan</w:t>
+      </w:r>
+      <w:proofErr w:type="spellEnd"/>
+      <w:r>
+        <w:rPr>
+          <w:rFonts w:eastAsia="Times New Roman" w:cs="Times New Roman"/>
+          <w:noProof w:val="0"/>
+          <w:kern w:val="0"/>
+          <w:szCs w:val="24"/>
+          <w:lang w:eastAsia="en-ID"/>
+          <w14:ligatures w14:val="none"/>
+        </w:rPr>
+        <w:t xml:space="preserve"> guru </w:t>
+      </w:r>
+      <w:proofErr w:type="spellStart"/>
+      <w:r>
+        <w:rPr>
+          <w:rFonts w:eastAsia="Times New Roman" w:cs="Times New Roman"/>
+          <w:noProof w:val="0"/>
+          <w:kern w:val="0"/>
+          <w:szCs w:val="24"/>
+          <w:lang w:eastAsia="en-ID"/>
+          <w14:ligatures w14:val="none"/>
+        </w:rPr>
+        <w:t>terbaik</w:t>
+      </w:r>
+      <w:proofErr w:type="spellEnd"/>
+      <w:r>
+        <w:rPr>
+          <w:rFonts w:eastAsia="Times New Roman" w:cs="Times New Roman"/>
+          <w:noProof w:val="0"/>
+          <w:kern w:val="0"/>
+          <w:szCs w:val="24"/>
+          <w:lang w:eastAsia="en-ID"/>
+          <w14:ligatures w14:val="none"/>
+        </w:rPr>
+        <w:t xml:space="preserve"> di SDI </w:t>
+      </w:r>
+      <w:proofErr w:type="spellStart"/>
+      <w:r>
+        <w:rPr>
+          <w:rFonts w:eastAsia="Times New Roman" w:cs="Times New Roman"/>
+          <w:noProof w:val="0"/>
+          <w:kern w:val="0"/>
+          <w:szCs w:val="24"/>
+          <w:lang w:eastAsia="en-ID"/>
+          <w14:ligatures w14:val="none"/>
+        </w:rPr>
+        <w:t>Ibnu</w:t>
+      </w:r>
+      <w:proofErr w:type="spellEnd"/>
+      <w:r>
+        <w:rPr>
+          <w:rFonts w:eastAsia="Times New Roman" w:cs="Times New Roman"/>
+          <w:noProof w:val="0"/>
+          <w:kern w:val="0"/>
+          <w:szCs w:val="24"/>
+          <w:lang w:eastAsia="en-ID"/>
+          <w14:ligatures w14:val="none"/>
+        </w:rPr>
+        <w:t xml:space="preserve"> </w:t>
+      </w:r>
+      <w:proofErr w:type="spellStart"/>
+      <w:r>
+        <w:rPr>
+          <w:rFonts w:eastAsia="Times New Roman" w:cs="Times New Roman"/>
+          <w:noProof w:val="0"/>
+          <w:kern w:val="0"/>
+          <w:szCs w:val="24"/>
+          <w:lang w:eastAsia="en-ID"/>
+          <w14:ligatures w14:val="none"/>
+        </w:rPr>
+        <w:t>Qoyyim</w:t>
+      </w:r>
+      <w:proofErr w:type="spellEnd"/>
+      <w:r>
+        <w:rPr>
+          <w:rFonts w:eastAsia="Times New Roman" w:cs="Times New Roman"/>
+          <w:noProof w:val="0"/>
+          <w:kern w:val="0"/>
+          <w:szCs w:val="24"/>
+          <w:lang w:eastAsia="en-ID"/>
+          <w14:ligatures w14:val="none"/>
+        </w:rPr>
+        <w:t xml:space="preserve"> </w:t>
+      </w:r>
+      <w:proofErr w:type="spellStart"/>
+      <w:r>
+        <w:rPr>
+          <w:rFonts w:eastAsia="Times New Roman" w:cs="Times New Roman"/>
+          <w:noProof w:val="0"/>
+          <w:kern w:val="0"/>
+          <w:szCs w:val="24"/>
+          <w:lang w:eastAsia="en-ID"/>
+          <w14:ligatures w14:val="none"/>
+        </w:rPr>
+        <w:t>Ilmi</w:t>
+      </w:r>
+      <w:proofErr w:type="spellEnd"/>
+      <w:r>
+        <w:rPr>
+          <w:rFonts w:eastAsia="Times New Roman" w:cs="Times New Roman"/>
+          <w:noProof w:val="0"/>
+          <w:kern w:val="0"/>
+          <w:szCs w:val="24"/>
+          <w:lang w:eastAsia="en-ID"/>
+          <w14:ligatures w14:val="none"/>
+        </w:rPr>
+        <w:t>.</w:t>
       </w:r>
     </w:p>
     <w:p>
@@ -535,16 +2164,125 @@
           <w14:ligatures w14:val="none"/>
         </w:rPr>
       </w:pPr>
-      <w:r>
-        <w:rPr>
-          <w:rFonts w:eastAsia="Times New Roman" w:cs="Times New Roman"/>
-          <w:noProof w:val="0"/>
-          <w:kern w:val="0"/>
-          <w:szCs w:val="24"/>
-          <w:lang w:eastAsia="en-ID"/>
-          <w14:ligatures w14:val="none"/>
-        </w:rPr>
-        <w:t xml:space="preserve">Penelitian ini akan menggunakan metode </w:t>
+      <w:proofErr w:type="spellStart"/>
+      <w:r>
+        <w:rPr>
+          <w:rFonts w:eastAsia="Times New Roman" w:cs="Times New Roman"/>
+          <w:noProof w:val="0"/>
+          <w:kern w:val="0"/>
+          <w:szCs w:val="24"/>
+          <w:lang w:eastAsia="en-ID"/>
+          <w14:ligatures w14:val="none"/>
+        </w:rPr>
+        <w:t>Penelitian</w:t>
+      </w:r>
+      <w:proofErr w:type="spellEnd"/>
+      <w:r>
+        <w:rPr>
+          <w:rFonts w:eastAsia="Times New Roman" w:cs="Times New Roman"/>
+          <w:noProof w:val="0"/>
+          <w:kern w:val="0"/>
+          <w:szCs w:val="24"/>
+          <w:lang w:eastAsia="en-ID"/>
+          <w14:ligatures w14:val="none"/>
+        </w:rPr>
+        <w:t xml:space="preserve"> </w:t>
+      </w:r>
+      <w:proofErr w:type="spellStart"/>
+      <w:r>
+        <w:rPr>
+          <w:rFonts w:eastAsia="Times New Roman" w:cs="Times New Roman"/>
+          <w:noProof w:val="0"/>
+          <w:kern w:val="0"/>
+          <w:szCs w:val="24"/>
+          <w:lang w:eastAsia="en-ID"/>
+          <w14:ligatures w14:val="none"/>
+        </w:rPr>
+        <w:t>ini</w:t>
+      </w:r>
+      <w:proofErr w:type="spellEnd"/>
+      <w:r>
+        <w:rPr>
+          <w:rFonts w:eastAsia="Times New Roman" w:cs="Times New Roman"/>
+          <w:noProof w:val="0"/>
+          <w:kern w:val="0"/>
+          <w:szCs w:val="24"/>
+          <w:lang w:eastAsia="en-ID"/>
+          <w14:ligatures w14:val="none"/>
+        </w:rPr>
+        <w:t xml:space="preserve"> </w:t>
+      </w:r>
+      <w:proofErr w:type="spellStart"/>
+      <w:r>
+        <w:rPr>
+          <w:rFonts w:eastAsia="Times New Roman" w:cs="Times New Roman"/>
+          <w:noProof w:val="0"/>
+          <w:kern w:val="0"/>
+          <w:szCs w:val="24"/>
+          <w:lang w:eastAsia="en-ID"/>
+          <w14:ligatures w14:val="none"/>
+        </w:rPr>
+        <w:t>akan</w:t>
+      </w:r>
+      <w:proofErr w:type="spellEnd"/>
+      <w:r>
+        <w:rPr>
+          <w:rFonts w:eastAsia="Times New Roman" w:cs="Times New Roman"/>
+          <w:noProof w:val="0"/>
+          <w:kern w:val="0"/>
+          <w:szCs w:val="24"/>
+          <w:lang w:eastAsia="en-ID"/>
+          <w14:ligatures w14:val="none"/>
+        </w:rPr>
+        <w:t xml:space="preserve"> </w:t>
+      </w:r>
+      <w:proofErr w:type="spellStart"/>
+      <w:r>
+        <w:rPr>
+          <w:rFonts w:eastAsia="Times New Roman" w:cs="Times New Roman"/>
+          <w:noProof w:val="0"/>
+          <w:kern w:val="0"/>
+          <w:szCs w:val="24"/>
+          <w:lang w:eastAsia="en-ID"/>
+          <w14:ligatures w14:val="none"/>
+        </w:rPr>
+        <w:t>menggunakan</w:t>
+      </w:r>
+      <w:proofErr w:type="spellEnd"/>
+      <w:r>
+        <w:rPr>
+          <w:rFonts w:eastAsia="Times New Roman" w:cs="Times New Roman"/>
+          <w:noProof w:val="0"/>
+          <w:kern w:val="0"/>
+          <w:szCs w:val="24"/>
+          <w:lang w:eastAsia="en-ID"/>
+          <w14:ligatures w14:val="none"/>
+        </w:rPr>
+        <w:t xml:space="preserve"> </w:t>
+      </w:r>
+      <w:proofErr w:type="spellStart"/>
+      <w:r>
+        <w:rPr>
+          <w:rFonts w:eastAsia="Times New Roman" w:cs="Times New Roman"/>
+          <w:noProof w:val="0"/>
+          <w:kern w:val="0"/>
+          <w:szCs w:val="24"/>
+          <w:lang w:eastAsia="en-ID"/>
+          <w14:ligatures w14:val="none"/>
+        </w:rPr>
+        <w:t>metode</w:t>
+      </w:r>
+      <w:proofErr w:type="spellEnd"/>
+      <w:r>
+        <w:rPr>
+          <w:rFonts w:eastAsia="Times New Roman" w:cs="Times New Roman"/>
+          <w:noProof w:val="0"/>
+          <w:kern w:val="0"/>
+          <w:szCs w:val="24"/>
+          <w:lang w:eastAsia="en-ID"/>
+          <w14:ligatures w14:val="none"/>
+        </w:rPr>
+        <w:t xml:space="preserve"> </w:t>
       </w:r>
       <w:r>
         <w:rPr>
@@ -568,7 +2306,175 @@
           <w:lang w:eastAsia="en-ID"/>
           <w14:ligatures w14:val="none"/>
         </w:rPr>
-        <w:t xml:space="preserve"> sebagai metode utama dalam pengambilan keputusan multikriteria.</w:t>
+        <w:t xml:space="preserve"> </w:t>
+      </w:r>
+      <w:proofErr w:type="spellStart"/>
+      <w:r>
+        <w:rPr>
+          <w:rFonts w:eastAsia="Times New Roman" w:cs="Times New Roman"/>
+          <w:noProof w:val="0"/>
+          <w:kern w:val="0"/>
+          <w:szCs w:val="24"/>
+          <w:lang w:eastAsia="en-ID"/>
+          <w14:ligatures w14:val="none"/>
+        </w:rPr>
+        <w:t>sebagai</w:t>
+      </w:r>
+      <w:proofErr w:type="spellEnd"/>
+      <w:r>
+        <w:rPr>
+          <w:rFonts w:eastAsia="Times New Roman" w:cs="Times New Roman"/>
+          <w:noProof w:val="0"/>
+          <w:kern w:val="0"/>
+          <w:szCs w:val="24"/>
+          <w:lang w:eastAsia="en-ID"/>
+          <w14:ligatures w14:val="none"/>
+        </w:rPr>
+        <w:t xml:space="preserve"> </w:t>
+      </w:r>
+      <w:proofErr w:type="spellStart"/>
+      <w:r>
+        <w:rPr>
+          <w:rFonts w:eastAsia="Times New Roman" w:cs="Times New Roman"/>
+          <w:noProof w:val="0"/>
+          <w:kern w:val="0"/>
+          <w:szCs w:val="24"/>
+          <w:lang w:eastAsia="en-ID"/>
+          <w14:ligatures w14:val="none"/>
+        </w:rPr>
+        <w:t>metode</w:t>
+      </w:r>
+      <w:proofErr w:type="spellEnd"/>
+      <w:r>
+        <w:rPr>
+          <w:rFonts w:eastAsia="Times New Roman" w:cs="Times New Roman"/>
+          <w:noProof w:val="0"/>
+          <w:kern w:val="0"/>
+          <w:szCs w:val="24"/>
+          <w:lang w:eastAsia="en-ID"/>
+          <w14:ligatures w14:val="none"/>
+        </w:rPr>
+        <w:t xml:space="preserve"> </w:t>
+      </w:r>
+      <w:proofErr w:type="spellStart"/>
+      <w:r>
+        <w:rPr>
+          <w:rFonts w:eastAsia="Times New Roman" w:cs="Times New Roman"/>
+          <w:noProof w:val="0"/>
+          <w:kern w:val="0"/>
+          <w:szCs w:val="24"/>
+          <w:lang w:eastAsia="en-ID"/>
+          <w14:ligatures w14:val="none"/>
+        </w:rPr>
+        <w:t>utama</w:t>
+      </w:r>
+      <w:proofErr w:type="spellEnd"/>
+      <w:r>
+        <w:rPr>
+          <w:rFonts w:eastAsia="Times New Roman" w:cs="Times New Roman"/>
+          <w:noProof w:val="0"/>
+          <w:kern w:val="0"/>
+          <w:szCs w:val="24"/>
+          <w:lang w:eastAsia="en-ID"/>
+          <w14:ligatures w14:val="none"/>
+        </w:rPr>
+        <w:t xml:space="preserve"> </w:t>
+      </w:r>
+      <w:proofErr w:type="spellStart"/>
+      <w:r>
+        <w:rPr>
+          <w:rFonts w:eastAsia="Times New Roman" w:cs="Times New Roman"/>
+          <w:noProof w:val="0"/>
+          <w:kern w:val="0"/>
+          <w:szCs w:val="24"/>
+          <w:lang w:eastAsia="en-ID"/>
+          <w14:ligatures w14:val="none"/>
+        </w:rPr>
+        <w:t>dalam</w:t>
+      </w:r>
+      <w:proofErr w:type="spellEnd"/>
+      <w:r>
+        <w:rPr>
+          <w:rFonts w:eastAsia="Times New Roman" w:cs="Times New Roman"/>
+          <w:noProof w:val="0"/>
+          <w:kern w:val="0"/>
+          <w:szCs w:val="24"/>
+          <w:lang w:eastAsia="en-ID"/>
+          <w14:ligatures w14:val="none"/>
+        </w:rPr>
+        <w:t xml:space="preserve"> </w:t>
+      </w:r>
+      <w:proofErr w:type="spellStart"/>
+      <w:r>
+        <w:rPr>
+          <w:rFonts w:eastAsia="Times New Roman" w:cs="Times New Roman"/>
+          <w:noProof w:val="0"/>
+          <w:kern w:val="0"/>
+          <w:szCs w:val="24"/>
+          <w:lang w:eastAsia="en-ID"/>
+          <w14:ligatures w14:val="none"/>
+        </w:rPr>
+        <w:t>pengambilan</w:t>
+      </w:r>
+      <w:proofErr w:type="spellEnd"/>
+      <w:r>
+        <w:rPr>
+          <w:rFonts w:eastAsia="Times New Roman" w:cs="Times New Roman"/>
+          <w:noProof w:val="0"/>
+          <w:kern w:val="0"/>
+          <w:szCs w:val="24"/>
+          <w:lang w:eastAsia="en-ID"/>
+          <w14:ligatures w14:val="none"/>
+        </w:rPr>
+        <w:t xml:space="preserve"> </w:t>
+      </w:r>
+      <w:proofErr w:type="spellStart"/>
+      <w:r>
+        <w:rPr>
+          <w:rFonts w:eastAsia="Times New Roman" w:cs="Times New Roman"/>
+          <w:noProof w:val="0"/>
+          <w:kern w:val="0"/>
+          <w:szCs w:val="24"/>
+          <w:lang w:eastAsia="en-ID"/>
+          <w14:ligatures w14:val="none"/>
+        </w:rPr>
+        <w:t>keputusan</w:t>
+      </w:r>
+      <w:proofErr w:type="spellEnd"/>
+      <w:r>
+        <w:rPr>
+          <w:rFonts w:eastAsia="Times New Roman" w:cs="Times New Roman"/>
+          <w:noProof w:val="0"/>
+          <w:kern w:val="0"/>
+          <w:szCs w:val="24"/>
+          <w:lang w:eastAsia="en-ID"/>
+          <w14:ligatures w14:val="none"/>
+        </w:rPr>
+        <w:t xml:space="preserve"> </w:t>
+      </w:r>
+      <w:proofErr w:type="spellStart"/>
+      <w:r>
+        <w:rPr>
+          <w:rFonts w:eastAsia="Times New Roman" w:cs="Times New Roman"/>
+          <w:noProof w:val="0"/>
+          <w:kern w:val="0"/>
+          <w:szCs w:val="24"/>
+          <w:lang w:eastAsia="en-ID"/>
+          <w14:ligatures w14:val="none"/>
+        </w:rPr>
+        <w:t>multikriteria</w:t>
+      </w:r>
+      <w:proofErr w:type="spellEnd"/>
+      <w:r>
+        <w:rPr>
+          <w:rFonts w:eastAsia="Times New Roman" w:cs="Times New Roman"/>
+          <w:noProof w:val="0"/>
+          <w:kern w:val="0"/>
+          <w:szCs w:val="24"/>
+          <w:lang w:eastAsia="en-ID"/>
+          <w14:ligatures w14:val="none"/>
+        </w:rPr>
+        <w:t>.</w:t>
       </w:r>
     </w:p>
     <w:p>
@@ -589,16 +2495,149 @@
           <w14:ligatures w14:val="none"/>
         </w:rPr>
       </w:pPr>
-      <w:r>
-        <w:rPr>
-          <w:rFonts w:eastAsia="Times New Roman" w:cs="Times New Roman"/>
-          <w:noProof w:val="0"/>
-          <w:kern w:val="0"/>
-          <w:szCs w:val="24"/>
-          <w:lang w:eastAsia="en-ID"/>
-          <w14:ligatures w14:val="none"/>
-        </w:rPr>
-        <w:t xml:space="preserve">Kriteria yang digunakan dalam penilaian guru terbaik meliputi </w:t>
+      <w:proofErr w:type="spellStart"/>
+      <w:r>
+        <w:rPr>
+          <w:rFonts w:eastAsia="Times New Roman" w:cs="Times New Roman"/>
+          <w:noProof w:val="0"/>
+          <w:kern w:val="0"/>
+          <w:szCs w:val="24"/>
+          <w:lang w:eastAsia="en-ID"/>
+          <w14:ligatures w14:val="none"/>
+        </w:rPr>
+        <w:t>Kriteria</w:t>
+      </w:r>
+      <w:proofErr w:type="spellEnd"/>
+      <w:r>
+        <w:rPr>
+          <w:rFonts w:eastAsia="Times New Roman" w:cs="Times New Roman"/>
+          <w:noProof w:val="0"/>
+          <w:kern w:val="0"/>
+          <w:szCs w:val="24"/>
+          <w:lang w:eastAsia="en-ID"/>
+          <w14:ligatures w14:val="none"/>
+        </w:rPr>
+        <w:t xml:space="preserve"> yang </w:t>
+      </w:r>
+      <w:proofErr w:type="spellStart"/>
+      <w:r>
+        <w:rPr>
+          <w:rFonts w:eastAsia="Times New Roman" w:cs="Times New Roman"/>
+          <w:noProof w:val="0"/>
+          <w:kern w:val="0"/>
+          <w:szCs w:val="24"/>
+          <w:lang w:eastAsia="en-ID"/>
+          <w14:ligatures w14:val="none"/>
+        </w:rPr>
+        <w:t>digunakan</w:t>
+      </w:r>
+      <w:proofErr w:type="spellEnd"/>
+      <w:r>
+        <w:rPr>
+          <w:rFonts w:eastAsia="Times New Roman" w:cs="Times New Roman"/>
+          <w:noProof w:val="0"/>
+          <w:kern w:val="0"/>
+          <w:szCs w:val="24"/>
+          <w:lang w:eastAsia="en-ID"/>
+          <w14:ligatures w14:val="none"/>
+        </w:rPr>
+        <w:t xml:space="preserve"> </w:t>
+      </w:r>
+      <w:proofErr w:type="spellStart"/>
+      <w:r>
+        <w:rPr>
+          <w:rFonts w:eastAsia="Times New Roman" w:cs="Times New Roman"/>
+          <w:noProof w:val="0"/>
+          <w:kern w:val="0"/>
+          <w:szCs w:val="24"/>
+          <w:lang w:eastAsia="en-ID"/>
+          <w14:ligatures w14:val="none"/>
+        </w:rPr>
+        <w:t>dalam</w:t>
+      </w:r>
+      <w:proofErr w:type="spellEnd"/>
+      <w:r>
+        <w:rPr>
+          <w:rFonts w:eastAsia="Times New Roman" w:cs="Times New Roman"/>
+          <w:noProof w:val="0"/>
+          <w:kern w:val="0"/>
+          <w:szCs w:val="24"/>
+          <w:lang w:eastAsia="en-ID"/>
+          <w14:ligatures w14:val="none"/>
+        </w:rPr>
+        <w:t xml:space="preserve"> </w:t>
+      </w:r>
+      <w:proofErr w:type="spellStart"/>
+      <w:r>
+        <w:rPr>
+          <w:rFonts w:eastAsia="Times New Roman" w:cs="Times New Roman"/>
+          <w:noProof w:val="0"/>
+          <w:kern w:val="0"/>
+          <w:szCs w:val="24"/>
+          <w:lang w:eastAsia="en-ID"/>
+          <w14:ligatures w14:val="none"/>
+        </w:rPr>
+        <w:t>penilaian</w:t>
+      </w:r>
+      <w:proofErr w:type="spellEnd"/>
+      <w:r>
+        <w:rPr>
+          <w:rFonts w:eastAsia="Times New Roman" w:cs="Times New Roman"/>
+          <w:noProof w:val="0"/>
+          <w:kern w:val="0"/>
+          <w:szCs w:val="24"/>
+          <w:lang w:eastAsia="en-ID"/>
+          <w14:ligatures w14:val="none"/>
+        </w:rPr>
+        <w:t xml:space="preserve"> guru </w:t>
+      </w:r>
+      <w:proofErr w:type="spellStart"/>
+      <w:r>
+        <w:rPr>
+          <w:rFonts w:eastAsia="Times New Roman" w:cs="Times New Roman"/>
+          <w:noProof w:val="0"/>
+          <w:kern w:val="0"/>
+          <w:szCs w:val="24"/>
+          <w:lang w:eastAsia="en-ID"/>
+          <w14:ligatures w14:val="none"/>
+        </w:rPr>
+        <w:t>terbaik</w:t>
+      </w:r>
+      <w:proofErr w:type="spellEnd"/>
+      <w:r>
+        <w:rPr>
+          <w:rFonts w:eastAsia="Times New Roman" w:cs="Times New Roman"/>
+          <w:noProof w:val="0"/>
+          <w:kern w:val="0"/>
+          <w:szCs w:val="24"/>
+          <w:lang w:eastAsia="en-ID"/>
+          <w14:ligatures w14:val="none"/>
+        </w:rPr>
+        <w:t xml:space="preserve"> </w:t>
+      </w:r>
+      <w:proofErr w:type="spellStart"/>
+      <w:r>
+        <w:rPr>
+          <w:rFonts w:eastAsia="Times New Roman" w:cs="Times New Roman"/>
+          <w:noProof w:val="0"/>
+          <w:kern w:val="0"/>
+          <w:szCs w:val="24"/>
+          <w:lang w:eastAsia="en-ID"/>
+          <w14:ligatures w14:val="none"/>
+        </w:rPr>
+        <w:t>meliputi</w:t>
+      </w:r>
+      <w:proofErr w:type="spellEnd"/>
+      <w:r>
+        <w:rPr>
+          <w:rFonts w:eastAsia="Times New Roman" w:cs="Times New Roman"/>
+          <w:noProof w:val="0"/>
+          <w:kern w:val="0"/>
+          <w:szCs w:val="24"/>
+          <w:lang w:eastAsia="en-ID"/>
+          <w14:ligatures w14:val="none"/>
+        </w:rPr>
+        <w:t xml:space="preserve"> </w:t>
       </w:r>
       <w:r>
         <w:t>kehadiran, disiplin kerja, kompetensi pedagogik, tanggung jawab administratif, dan keterlibatan dalam kegiatan sekolah</w:t>
@@ -633,6 +2672,7 @@
           <w14:ligatures w14:val="none"/>
         </w:rPr>
       </w:pPr>
+      <w:proofErr w:type="spellStart"/>
       <w:r>
         <w:rPr>
           <w:rFonts w:eastAsia="Times New Roman" w:cs="Times New Roman"/>
@@ -643,7 +2683,139 @@
           <w14:ligatures w14:val="none"/>
         </w:rPr>
         <w:lastRenderedPageBreak/>
-        <w:t xml:space="preserve">Sistem pendukung keputusan yang dikembangkan dibuat berbasis </w:t>
+        <w:t>Sistem</w:t>
+      </w:r>
+      <w:proofErr w:type="spellEnd"/>
+      <w:r>
+        <w:rPr>
+          <w:rFonts w:eastAsia="Times New Roman" w:cs="Times New Roman"/>
+          <w:noProof w:val="0"/>
+          <w:kern w:val="0"/>
+          <w:szCs w:val="24"/>
+          <w:lang w:eastAsia="en-ID"/>
+          <w14:ligatures w14:val="none"/>
+        </w:rPr>
+        <w:t xml:space="preserve"> </w:t>
+      </w:r>
+      <w:proofErr w:type="spellStart"/>
+      <w:r>
+        <w:rPr>
+          <w:rFonts w:eastAsia="Times New Roman" w:cs="Times New Roman"/>
+          <w:noProof w:val="0"/>
+          <w:kern w:val="0"/>
+          <w:szCs w:val="24"/>
+          <w:lang w:eastAsia="en-ID"/>
+          <w14:ligatures w14:val="none"/>
+        </w:rPr>
+        <w:t>pendukung</w:t>
+      </w:r>
+      <w:proofErr w:type="spellEnd"/>
+      <w:r>
+        <w:rPr>
+          <w:rFonts w:eastAsia="Times New Roman" w:cs="Times New Roman"/>
+          <w:noProof w:val="0"/>
+          <w:kern w:val="0"/>
+          <w:szCs w:val="24"/>
+          <w:lang w:eastAsia="en-ID"/>
+          <w14:ligatures w14:val="none"/>
+        </w:rPr>
+        <w:t xml:space="preserve"> </w:t>
+      </w:r>
+      <w:proofErr w:type="spellStart"/>
+      <w:r>
+        <w:rPr>
+          <w:rFonts w:eastAsia="Times New Roman" w:cs="Times New Roman"/>
+          <w:noProof w:val="0"/>
+          <w:kern w:val="0"/>
+          <w:szCs w:val="24"/>
+          <w:lang w:eastAsia="en-ID"/>
+          <w14:ligatures w14:val="none"/>
+        </w:rPr>
+        <w:t>keputusan</w:t>
+      </w:r>
+      <w:proofErr w:type="spellEnd"/>
+      <w:r>
+        <w:rPr>
+          <w:rFonts w:eastAsia="Times New Roman" w:cs="Times New Roman"/>
+          <w:noProof w:val="0"/>
+          <w:kern w:val="0"/>
+          <w:szCs w:val="24"/>
+          <w:lang w:eastAsia="en-ID"/>
+          <w14:ligatures w14:val="none"/>
+        </w:rPr>
+        <w:t xml:space="preserve"> yang </w:t>
+      </w:r>
+      <w:proofErr w:type="spellStart"/>
+      <w:r>
+        <w:rPr>
+          <w:rFonts w:eastAsia="Times New Roman" w:cs="Times New Roman"/>
+          <w:noProof w:val="0"/>
+          <w:kern w:val="0"/>
+          <w:szCs w:val="24"/>
+          <w:lang w:eastAsia="en-ID"/>
+          <w14:ligatures w14:val="none"/>
+        </w:rPr>
+        <w:t>dikembangkan</w:t>
+      </w:r>
+      <w:proofErr w:type="spellEnd"/>
+      <w:r>
+        <w:rPr>
+          <w:rFonts w:eastAsia="Times New Roman" w:cs="Times New Roman"/>
+          <w:noProof w:val="0"/>
+          <w:kern w:val="0"/>
+          <w:szCs w:val="24"/>
+          <w:lang w:eastAsia="en-ID"/>
+          <w14:ligatures w14:val="none"/>
+        </w:rPr>
+        <w:t xml:space="preserve"> </w:t>
+      </w:r>
+      <w:proofErr w:type="spellStart"/>
+      <w:r>
+        <w:rPr>
+          <w:rFonts w:eastAsia="Times New Roman" w:cs="Times New Roman"/>
+          <w:noProof w:val="0"/>
+          <w:kern w:val="0"/>
+          <w:szCs w:val="24"/>
+          <w:lang w:eastAsia="en-ID"/>
+          <w14:ligatures w14:val="none"/>
+        </w:rPr>
+        <w:t>dibuat</w:t>
+      </w:r>
+      <w:proofErr w:type="spellEnd"/>
+      <w:r>
+        <w:rPr>
+          <w:rFonts w:eastAsia="Times New Roman" w:cs="Times New Roman"/>
+          <w:noProof w:val="0"/>
+          <w:kern w:val="0"/>
+          <w:szCs w:val="24"/>
+          <w:lang w:eastAsia="en-ID"/>
+          <w14:ligatures w14:val="none"/>
+        </w:rPr>
+        <w:t xml:space="preserve"> </w:t>
+      </w:r>
+      <w:proofErr w:type="spellStart"/>
+      <w:r>
+        <w:rPr>
+          <w:rFonts w:eastAsia="Times New Roman" w:cs="Times New Roman"/>
+          <w:noProof w:val="0"/>
+          <w:kern w:val="0"/>
+          <w:szCs w:val="24"/>
+          <w:lang w:eastAsia="en-ID"/>
+          <w14:ligatures w14:val="none"/>
+        </w:rPr>
+        <w:t>berbasis</w:t>
+      </w:r>
+      <w:proofErr w:type="spellEnd"/>
+      <w:r>
+        <w:rPr>
+          <w:rFonts w:eastAsia="Times New Roman" w:cs="Times New Roman"/>
+          <w:noProof w:val="0"/>
+          <w:kern w:val="0"/>
+          <w:szCs w:val="24"/>
+          <w:lang w:eastAsia="en-ID"/>
+          <w14:ligatures w14:val="none"/>
+        </w:rPr>
+        <w:t xml:space="preserve"> </w:t>
       </w:r>
       <w:r>
         <w:rPr>
@@ -667,7 +2839,127 @@
           <w:lang w:eastAsia="en-ID"/>
           <w14:ligatures w14:val="none"/>
         </w:rPr>
-        <w:t xml:space="preserve"> dan hanya dapat diakses oleh pihak internal sekolah.</w:t>
+        <w:t xml:space="preserve"> dan </w:t>
+      </w:r>
+      <w:proofErr w:type="spellStart"/>
+      <w:r>
+        <w:rPr>
+          <w:rFonts w:eastAsia="Times New Roman" w:cs="Times New Roman"/>
+          <w:noProof w:val="0"/>
+          <w:kern w:val="0"/>
+          <w:szCs w:val="24"/>
+          <w:lang w:eastAsia="en-ID"/>
+          <w14:ligatures w14:val="none"/>
+        </w:rPr>
+        <w:t>hanya</w:t>
+      </w:r>
+      <w:proofErr w:type="spellEnd"/>
+      <w:r>
+        <w:rPr>
+          <w:rFonts w:eastAsia="Times New Roman" w:cs="Times New Roman"/>
+          <w:noProof w:val="0"/>
+          <w:kern w:val="0"/>
+          <w:szCs w:val="24"/>
+          <w:lang w:eastAsia="en-ID"/>
+          <w14:ligatures w14:val="none"/>
+        </w:rPr>
+        <w:t xml:space="preserve"> </w:t>
+      </w:r>
+      <w:proofErr w:type="spellStart"/>
+      <w:r>
+        <w:rPr>
+          <w:rFonts w:eastAsia="Times New Roman" w:cs="Times New Roman"/>
+          <w:noProof w:val="0"/>
+          <w:kern w:val="0"/>
+          <w:szCs w:val="24"/>
+          <w:lang w:eastAsia="en-ID"/>
+          <w14:ligatures w14:val="none"/>
+        </w:rPr>
+        <w:t>dapat</w:t>
+      </w:r>
+      <w:proofErr w:type="spellEnd"/>
+      <w:r>
+        <w:rPr>
+          <w:rFonts w:eastAsia="Times New Roman" w:cs="Times New Roman"/>
+          <w:noProof w:val="0"/>
+          <w:kern w:val="0"/>
+          <w:szCs w:val="24"/>
+          <w:lang w:eastAsia="en-ID"/>
+          <w14:ligatures w14:val="none"/>
+        </w:rPr>
+        <w:t xml:space="preserve"> </w:t>
+      </w:r>
+      <w:proofErr w:type="spellStart"/>
+      <w:r>
+        <w:rPr>
+          <w:rFonts w:eastAsia="Times New Roman" w:cs="Times New Roman"/>
+          <w:noProof w:val="0"/>
+          <w:kern w:val="0"/>
+          <w:szCs w:val="24"/>
+          <w:lang w:eastAsia="en-ID"/>
+          <w14:ligatures w14:val="none"/>
+        </w:rPr>
+        <w:t>diakses</w:t>
+      </w:r>
+      <w:proofErr w:type="spellEnd"/>
+      <w:r>
+        <w:rPr>
+          <w:rFonts w:eastAsia="Times New Roman" w:cs="Times New Roman"/>
+          <w:noProof w:val="0"/>
+          <w:kern w:val="0"/>
+          <w:szCs w:val="24"/>
+          <w:lang w:eastAsia="en-ID"/>
+          <w14:ligatures w14:val="none"/>
+        </w:rPr>
+        <w:t xml:space="preserve"> oleh </w:t>
+      </w:r>
+      <w:proofErr w:type="spellStart"/>
+      <w:r>
+        <w:rPr>
+          <w:rFonts w:eastAsia="Times New Roman" w:cs="Times New Roman"/>
+          <w:noProof w:val="0"/>
+          <w:kern w:val="0"/>
+          <w:szCs w:val="24"/>
+          <w:lang w:eastAsia="en-ID"/>
+          <w14:ligatures w14:val="none"/>
+        </w:rPr>
+        <w:t>pihak</w:t>
+      </w:r>
+      <w:proofErr w:type="spellEnd"/>
+      <w:r>
+        <w:rPr>
+          <w:rFonts w:eastAsia="Times New Roman" w:cs="Times New Roman"/>
+          <w:noProof w:val="0"/>
+          <w:kern w:val="0"/>
+          <w:szCs w:val="24"/>
+          <w:lang w:eastAsia="en-ID"/>
+          <w14:ligatures w14:val="none"/>
+        </w:rPr>
+        <w:t xml:space="preserve"> internal </w:t>
+      </w:r>
+      <w:proofErr w:type="spellStart"/>
+      <w:r>
+        <w:rPr>
+          <w:rFonts w:eastAsia="Times New Roman" w:cs="Times New Roman"/>
+          <w:noProof w:val="0"/>
+          <w:kern w:val="0"/>
+          <w:szCs w:val="24"/>
+          <w:lang w:eastAsia="en-ID"/>
+          <w14:ligatures w14:val="none"/>
+        </w:rPr>
+        <w:t>sekolah</w:t>
+      </w:r>
+      <w:proofErr w:type="spellEnd"/>
+      <w:r>
+        <w:rPr>
+          <w:rFonts w:eastAsia="Times New Roman" w:cs="Times New Roman"/>
+          <w:noProof w:val="0"/>
+          <w:kern w:val="0"/>
+          <w:szCs w:val="24"/>
+          <w:lang w:eastAsia="en-ID"/>
+          <w14:ligatures w14:val="none"/>
+        </w:rPr>
+        <w:t>.</w:t>
       </w:r>
     </w:p>
     <w:p>
@@ -697,7 +2989,199 @@
           <w:lang w:eastAsia="en-ID"/>
           <w14:ligatures w14:val="none"/>
         </w:rPr>
-        <w:t xml:space="preserve">Data penilaian guru diperoleh dari pihak sekolah melalui observasi, wawancara, </w:t>
+        <w:t xml:space="preserve">Data </w:t>
+      </w:r>
+      <w:proofErr w:type="spellStart"/>
+      <w:r>
+        <w:rPr>
+          <w:rFonts w:eastAsia="Times New Roman" w:cs="Times New Roman"/>
+          <w:noProof w:val="0"/>
+          <w:kern w:val="0"/>
+          <w:szCs w:val="24"/>
+          <w:lang w:eastAsia="en-ID"/>
+          <w14:ligatures w14:val="none"/>
+        </w:rPr>
+        <w:t>penilaian</w:t>
+      </w:r>
+      <w:proofErr w:type="spellEnd"/>
+      <w:r>
+        <w:rPr>
+          <w:rFonts w:eastAsia="Times New Roman" w:cs="Times New Roman"/>
+          <w:noProof w:val="0"/>
+          <w:kern w:val="0"/>
+          <w:szCs w:val="24"/>
+          <w:lang w:eastAsia="en-ID"/>
+          <w14:ligatures w14:val="none"/>
+        </w:rPr>
+        <w:t xml:space="preserve"> guru </w:t>
+      </w:r>
+      <w:proofErr w:type="spellStart"/>
+      <w:r>
+        <w:rPr>
+          <w:rFonts w:eastAsia="Times New Roman" w:cs="Times New Roman"/>
+          <w:noProof w:val="0"/>
+          <w:kern w:val="0"/>
+          <w:szCs w:val="24"/>
+          <w:lang w:eastAsia="en-ID"/>
+          <w14:ligatures w14:val="none"/>
+        </w:rPr>
+        <w:t>diperoleh</w:t>
+      </w:r>
+      <w:proofErr w:type="spellEnd"/>
+      <w:r>
+        <w:rPr>
+          <w:rFonts w:eastAsia="Times New Roman" w:cs="Times New Roman"/>
+          <w:noProof w:val="0"/>
+          <w:kern w:val="0"/>
+          <w:szCs w:val="24"/>
+          <w:lang w:eastAsia="en-ID"/>
+          <w14:ligatures w14:val="none"/>
+        </w:rPr>
+        <w:t xml:space="preserve"> </w:t>
+      </w:r>
+      <w:proofErr w:type="spellStart"/>
+      <w:r>
+        <w:rPr>
+          <w:rFonts w:eastAsia="Times New Roman" w:cs="Times New Roman"/>
+          <w:noProof w:val="0"/>
+          <w:kern w:val="0"/>
+          <w:szCs w:val="24"/>
+          <w:lang w:eastAsia="en-ID"/>
+          <w14:ligatures w14:val="none"/>
+        </w:rPr>
+        <w:t>dari</w:t>
+      </w:r>
+      <w:proofErr w:type="spellEnd"/>
+      <w:r>
+        <w:rPr>
+          <w:rFonts w:eastAsia="Times New Roman" w:cs="Times New Roman"/>
+          <w:noProof w:val="0"/>
+          <w:kern w:val="0"/>
+          <w:szCs w:val="24"/>
+          <w:lang w:eastAsia="en-ID"/>
+          <w14:ligatures w14:val="none"/>
+        </w:rPr>
+        <w:t xml:space="preserve"> </w:t>
+      </w:r>
+      <w:proofErr w:type="spellStart"/>
+      <w:r>
+        <w:rPr>
+          <w:rFonts w:eastAsia="Times New Roman" w:cs="Times New Roman"/>
+          <w:noProof w:val="0"/>
+          <w:kern w:val="0"/>
+          <w:szCs w:val="24"/>
+          <w:lang w:eastAsia="en-ID"/>
+          <w14:ligatures w14:val="none"/>
+        </w:rPr>
+        <w:t>pihak</w:t>
+      </w:r>
+      <w:proofErr w:type="spellEnd"/>
+      <w:r>
+        <w:rPr>
+          <w:rFonts w:eastAsia="Times New Roman" w:cs="Times New Roman"/>
+          <w:noProof w:val="0"/>
+          <w:kern w:val="0"/>
+          <w:szCs w:val="24"/>
+          <w:lang w:eastAsia="en-ID"/>
+          <w14:ligatures w14:val="none"/>
+        </w:rPr>
+        <w:t xml:space="preserve"> </w:t>
+      </w:r>
+      <w:proofErr w:type="spellStart"/>
+      <w:r>
+        <w:rPr>
+          <w:rFonts w:eastAsia="Times New Roman" w:cs="Times New Roman"/>
+          <w:noProof w:val="0"/>
+          <w:kern w:val="0"/>
+          <w:szCs w:val="24"/>
+          <w:lang w:eastAsia="en-ID"/>
+          <w14:ligatures w14:val="none"/>
+        </w:rPr>
+        <w:t>sekolah</w:t>
+      </w:r>
+      <w:proofErr w:type="spellEnd"/>
+      <w:r>
+        <w:rPr>
+          <w:rFonts w:eastAsia="Times New Roman" w:cs="Times New Roman"/>
+          <w:noProof w:val="0"/>
+          <w:kern w:val="0"/>
+          <w:szCs w:val="24"/>
+          <w:lang w:eastAsia="en-ID"/>
+          <w14:ligatures w14:val="none"/>
+        </w:rPr>
+        <w:t xml:space="preserve"> </w:t>
+      </w:r>
+      <w:proofErr w:type="spellStart"/>
+      <w:r>
+        <w:rPr>
+          <w:rFonts w:eastAsia="Times New Roman" w:cs="Times New Roman"/>
+          <w:noProof w:val="0"/>
+          <w:kern w:val="0"/>
+          <w:szCs w:val="24"/>
+          <w:lang w:eastAsia="en-ID"/>
+          <w14:ligatures w14:val="none"/>
+        </w:rPr>
+        <w:t>melalui</w:t>
+      </w:r>
+      <w:proofErr w:type="spellEnd"/>
+      <w:r>
+        <w:rPr>
+          <w:rFonts w:eastAsia="Times New Roman" w:cs="Times New Roman"/>
+          <w:noProof w:val="0"/>
+          <w:kern w:val="0"/>
+          <w:szCs w:val="24"/>
+          <w:lang w:eastAsia="en-ID"/>
+          <w14:ligatures w14:val="none"/>
+        </w:rPr>
+        <w:t xml:space="preserve"> </w:t>
+      </w:r>
+      <w:proofErr w:type="spellStart"/>
+      <w:r>
+        <w:rPr>
+          <w:rFonts w:eastAsia="Times New Roman" w:cs="Times New Roman"/>
+          <w:noProof w:val="0"/>
+          <w:kern w:val="0"/>
+          <w:szCs w:val="24"/>
+          <w:lang w:eastAsia="en-ID"/>
+          <w14:ligatures w14:val="none"/>
+        </w:rPr>
+        <w:t>observasi</w:t>
+      </w:r>
+      <w:proofErr w:type="spellEnd"/>
+      <w:r>
+        <w:rPr>
+          <w:rFonts w:eastAsia="Times New Roman" w:cs="Times New Roman"/>
+          <w:noProof w:val="0"/>
+          <w:kern w:val="0"/>
+          <w:szCs w:val="24"/>
+          <w:lang w:eastAsia="en-ID"/>
+          <w14:ligatures w14:val="none"/>
+        </w:rPr>
+        <w:t xml:space="preserve">, </w:t>
+      </w:r>
+      <w:proofErr w:type="spellStart"/>
+      <w:r>
+        <w:rPr>
+          <w:rFonts w:eastAsia="Times New Roman" w:cs="Times New Roman"/>
+          <w:noProof w:val="0"/>
+          <w:kern w:val="0"/>
+          <w:szCs w:val="24"/>
+          <w:lang w:eastAsia="en-ID"/>
+          <w14:ligatures w14:val="none"/>
+        </w:rPr>
+        <w:t>wawancara</w:t>
+      </w:r>
+      <w:proofErr w:type="spellEnd"/>
+      <w:r>
+        <w:rPr>
+          <w:rFonts w:eastAsia="Times New Roman" w:cs="Times New Roman"/>
+          <w:noProof w:val="0"/>
+          <w:kern w:val="0"/>
+          <w:szCs w:val="24"/>
+          <w:lang w:eastAsia="en-ID"/>
+          <w14:ligatures w14:val="none"/>
+        </w:rPr>
+        <w:t xml:space="preserve">, </w:t>
       </w:r>
       <w:r>
         <w:rPr>
@@ -719,7 +3203,79 @@
           <w:lang w:eastAsia="en-ID"/>
           <w14:ligatures w14:val="none"/>
         </w:rPr>
-        <w:t xml:space="preserve"> dokumen resmi yang relevan.</w:t>
+        <w:t xml:space="preserve"> </w:t>
+      </w:r>
+      <w:proofErr w:type="spellStart"/>
+      <w:r>
+        <w:rPr>
+          <w:rFonts w:eastAsia="Times New Roman" w:cs="Times New Roman"/>
+          <w:noProof w:val="0"/>
+          <w:kern w:val="0"/>
+          <w:szCs w:val="24"/>
+          <w:lang w:eastAsia="en-ID"/>
+          <w14:ligatures w14:val="none"/>
+        </w:rPr>
+        <w:t>dokumen</w:t>
+      </w:r>
+      <w:proofErr w:type="spellEnd"/>
+      <w:r>
+        <w:rPr>
+          <w:rFonts w:eastAsia="Times New Roman" w:cs="Times New Roman"/>
+          <w:noProof w:val="0"/>
+          <w:kern w:val="0"/>
+          <w:szCs w:val="24"/>
+          <w:lang w:eastAsia="en-ID"/>
+          <w14:ligatures w14:val="none"/>
+        </w:rPr>
+        <w:t xml:space="preserve"> </w:t>
+      </w:r>
+      <w:proofErr w:type="spellStart"/>
+      <w:r>
+        <w:rPr>
+          <w:rFonts w:eastAsia="Times New Roman" w:cs="Times New Roman"/>
+          <w:noProof w:val="0"/>
+          <w:kern w:val="0"/>
+          <w:szCs w:val="24"/>
+          <w:lang w:eastAsia="en-ID"/>
+          <w14:ligatures w14:val="none"/>
+        </w:rPr>
+        <w:t>resmi</w:t>
+      </w:r>
+      <w:proofErr w:type="spellEnd"/>
+      <w:r>
+        <w:rPr>
+          <w:rFonts w:eastAsia="Times New Roman" w:cs="Times New Roman"/>
+          <w:noProof w:val="0"/>
+          <w:kern w:val="0"/>
+          <w:szCs w:val="24"/>
+          <w:lang w:eastAsia="en-ID"/>
+          <w14:ligatures w14:val="none"/>
+        </w:rPr>
+        <w:t xml:space="preserve"> yang </w:t>
+      </w:r>
+      <w:proofErr w:type="spellStart"/>
+      <w:r>
+        <w:rPr>
+          <w:rFonts w:eastAsia="Times New Roman" w:cs="Times New Roman"/>
+          <w:noProof w:val="0"/>
+          <w:kern w:val="0"/>
+          <w:szCs w:val="24"/>
+          <w:lang w:eastAsia="en-ID"/>
+          <w14:ligatures w14:val="none"/>
+        </w:rPr>
+        <w:t>relevan</w:t>
+      </w:r>
+      <w:proofErr w:type="spellEnd"/>
+      <w:r>
+        <w:rPr>
+          <w:rFonts w:eastAsia="Times New Roman" w:cs="Times New Roman"/>
+          <w:noProof w:val="0"/>
+          <w:kern w:val="0"/>
+          <w:szCs w:val="24"/>
+          <w:lang w:eastAsia="en-ID"/>
+          <w14:ligatures w14:val="none"/>
+        </w:rPr>
+        <w:t>.</w:t>
       </w:r>
     </w:p>
     <w:p>
@@ -787,7 +3343,21 @@
         <w:t>web</w:t>
       </w:r>
       <w:r>
-        <w:t xml:space="preserve"> yang dapat membantu pihak sekolah dalam memilih guru terbaik berdasarkan kriteria seperti kedisiplinan, pengalaman mengajar, tanggung jawab, perilaku, dan komitmen terhadap tugas.</w:t>
+        <w:t xml:space="preserve"> yang dapat membantu pihak sekolah dalam memilih guru terbaik berdasarkan kriteria seperti </w:t>
+      </w:r>
+      <w:r>
+        <w:t>kehadiran, disiplin kerja, kompetensi pedagogik, tanggung jawab administratif, dan keterlibatan dalam kegiatan sekolah</w:t>
+      </w:r>
+      <w:r>
+        <w:rPr>
+          <w:rFonts w:eastAsia="Times New Roman" w:cs="Times New Roman"/>
+          <w:noProof w:val="0"/>
+          <w:kern w:val="0"/>
+          <w:szCs w:val="24"/>
+          <w:lang w:eastAsia="en-ID"/>
+          <w14:ligatures w14:val="none"/>
+        </w:rPr>
+        <w:t>.</w:t>
       </w:r>
     </w:p>
     <w:p>
@@ -918,38 +3488,149 @@
         </w:numPr>
         <w:spacing w:line="480" w:lineRule="auto"/>
       </w:pPr>
-      <w:r>
-        <w:rPr>
-          <w:rFonts w:eastAsia="Times New Roman" w:cs="Times New Roman"/>
-          <w:noProof w:val="0"/>
-          <w:kern w:val="0"/>
-          <w:szCs w:val="24"/>
-          <w:lang w:eastAsia="en-ID"/>
-          <w14:ligatures w14:val="none"/>
-        </w:rPr>
-        <w:t xml:space="preserve">Bagi </w:t>
-      </w:r>
-      <w:r>
-        <w:rPr>
-          <w:rFonts w:eastAsia="Times New Roman" w:cs="Times New Roman"/>
-          <w:noProof w:val="0"/>
-          <w:kern w:val="0"/>
-          <w:szCs w:val="24"/>
-          <w:lang w:eastAsia="en-ID"/>
-          <w14:ligatures w14:val="none"/>
-        </w:rPr>
-        <w:t xml:space="preserve">Manajemen </w:t>
-      </w:r>
-      <w:r>
-        <w:rPr>
-          <w:rFonts w:eastAsia="Times New Roman" w:cs="Times New Roman"/>
-          <w:noProof w:val="0"/>
-          <w:kern w:val="0"/>
-          <w:szCs w:val="24"/>
-          <w:lang w:eastAsia="en-ID"/>
-          <w14:ligatures w14:val="none"/>
-        </w:rPr>
-        <w:t>Sekolah (SDI Ibnu Qoyyim Ilmi)</w:t>
+      <w:proofErr w:type="spellStart"/>
+      <w:r>
+        <w:rPr>
+          <w:rFonts w:eastAsia="Times New Roman" w:cs="Times New Roman"/>
+          <w:noProof w:val="0"/>
+          <w:kern w:val="0"/>
+          <w:szCs w:val="24"/>
+          <w:lang w:eastAsia="en-ID"/>
+          <w14:ligatures w14:val="none"/>
+        </w:rPr>
+        <w:t>Bagi</w:t>
+      </w:r>
+      <w:proofErr w:type="spellEnd"/>
+      <w:r>
+        <w:rPr>
+          <w:rFonts w:eastAsia="Times New Roman" w:cs="Times New Roman"/>
+          <w:noProof w:val="0"/>
+          <w:kern w:val="0"/>
+          <w:szCs w:val="24"/>
+          <w:lang w:eastAsia="en-ID"/>
+          <w14:ligatures w14:val="none"/>
+        </w:rPr>
+        <w:t xml:space="preserve"> </w:t>
+      </w:r>
+      <w:proofErr w:type="spellStart"/>
+      <w:r>
+        <w:rPr>
+          <w:rFonts w:eastAsia="Times New Roman" w:cs="Times New Roman"/>
+          <w:noProof w:val="0"/>
+          <w:kern w:val="0"/>
+          <w:szCs w:val="24"/>
+          <w:lang w:eastAsia="en-ID"/>
+          <w14:ligatures w14:val="none"/>
+        </w:rPr>
+        <w:t>Manajemen</w:t>
+      </w:r>
+      <w:proofErr w:type="spellEnd"/>
+      <w:r>
+        <w:rPr>
+          <w:rFonts w:eastAsia="Times New Roman" w:cs="Times New Roman"/>
+          <w:noProof w:val="0"/>
+          <w:kern w:val="0"/>
+          <w:szCs w:val="24"/>
+          <w:lang w:eastAsia="en-ID"/>
+          <w14:ligatures w14:val="none"/>
+        </w:rPr>
+        <w:t xml:space="preserve"> </w:t>
+      </w:r>
+      <w:proofErr w:type="spellStart"/>
+      <w:r>
+        <w:rPr>
+          <w:rFonts w:eastAsia="Times New Roman" w:cs="Times New Roman"/>
+          <w:noProof w:val="0"/>
+          <w:kern w:val="0"/>
+          <w:szCs w:val="24"/>
+          <w:lang w:eastAsia="en-ID"/>
+          <w14:ligatures w14:val="none"/>
+        </w:rPr>
+        <w:t>Sekolah</w:t>
+      </w:r>
+      <w:proofErr w:type="spellEnd"/>
+      <w:r>
+        <w:rPr>
+          <w:rFonts w:eastAsia="Times New Roman" w:cs="Times New Roman"/>
+          <w:noProof w:val="0"/>
+          <w:kern w:val="0"/>
+          <w:szCs w:val="24"/>
+          <w:lang w:eastAsia="en-ID"/>
+          <w14:ligatures w14:val="none"/>
+        </w:rPr>
+        <w:t xml:space="preserve"> (SDI </w:t>
+      </w:r>
+      <w:proofErr w:type="spellStart"/>
+      <w:r>
+        <w:rPr>
+          <w:rFonts w:eastAsia="Times New Roman" w:cs="Times New Roman"/>
+          <w:noProof w:val="0"/>
+          <w:kern w:val="0"/>
+          <w:szCs w:val="24"/>
+          <w:lang w:eastAsia="en-ID"/>
+          <w14:ligatures w14:val="none"/>
+        </w:rPr>
+        <w:t>Ibnu</w:t>
+      </w:r>
+      <w:proofErr w:type="spellEnd"/>
+      <w:r>
+        <w:rPr>
+          <w:rFonts w:eastAsia="Times New Roman" w:cs="Times New Roman"/>
+          <w:noProof w:val="0"/>
+          <w:kern w:val="0"/>
+          <w:szCs w:val="24"/>
+          <w:lang w:eastAsia="en-ID"/>
+          <w14:ligatures w14:val="none"/>
+        </w:rPr>
+        <w:t xml:space="preserve"> </w:t>
+      </w:r>
+      <w:proofErr w:type="spellStart"/>
+      <w:r>
+        <w:rPr>
+          <w:rFonts w:eastAsia="Times New Roman" w:cs="Times New Roman"/>
+          <w:noProof w:val="0"/>
+          <w:kern w:val="0"/>
+          <w:szCs w:val="24"/>
+          <w:lang w:eastAsia="en-ID"/>
+          <w14:ligatures w14:val="none"/>
+        </w:rPr>
+        <w:t>Qoyyim</w:t>
+      </w:r>
+      <w:proofErr w:type="spellEnd"/>
+      <w:r>
+        <w:rPr>
+          <w:rFonts w:eastAsia="Times New Roman" w:cs="Times New Roman"/>
+          <w:noProof w:val="0"/>
+          <w:kern w:val="0"/>
+          <w:szCs w:val="24"/>
+          <w:lang w:eastAsia="en-ID"/>
+          <w14:ligatures w14:val="none"/>
+        </w:rPr>
+        <w:t xml:space="preserve"> </w:t>
+      </w:r>
+      <w:proofErr w:type="spellStart"/>
+      <w:r>
+        <w:rPr>
+          <w:rFonts w:eastAsia="Times New Roman" w:cs="Times New Roman"/>
+          <w:noProof w:val="0"/>
+          <w:kern w:val="0"/>
+          <w:szCs w:val="24"/>
+          <w:lang w:eastAsia="en-ID"/>
+          <w14:ligatures w14:val="none"/>
+        </w:rPr>
+        <w:t>Ilmi</w:t>
+      </w:r>
+      <w:proofErr w:type="spellEnd"/>
+      <w:r>
+        <w:rPr>
+          <w:rFonts w:eastAsia="Times New Roman" w:cs="Times New Roman"/>
+          <w:noProof w:val="0"/>
+          <w:kern w:val="0"/>
+          <w:szCs w:val="24"/>
+          <w:lang w:eastAsia="en-ID"/>
+          <w14:ligatures w14:val="none"/>
+        </w:rPr>
+        <w:t>)</w:t>
       </w:r>
     </w:p>
     <w:p>
@@ -959,16 +3640,677 @@
         <w:ind w:left="1440"/>
         <w:jc w:val="both"/>
       </w:pPr>
-      <w:r>
-        <w:rPr>
-          <w:rFonts w:eastAsia="Times New Roman" w:cs="Times New Roman"/>
-          <w:noProof w:val="0"/>
-          <w:kern w:val="0"/>
-          <w:szCs w:val="24"/>
-          <w:lang w:eastAsia="en-ID"/>
-          <w14:ligatures w14:val="none"/>
-        </w:rPr>
-        <w:t>Penelitian ini dapat menjadi alat bantu dalam proses pemilihan guru terbaik secara objektif dan terukur berdasarkan kriteria yang telah ditentukan. Sistem yang dikembangkan juga dapat mendukung efisiensi dan transparansi dalam pengambilan keputusan oleh pihak manajemen sekolah.</w:t>
+      <w:proofErr w:type="spellStart"/>
+      <w:r>
+        <w:rPr>
+          <w:rFonts w:eastAsia="Times New Roman" w:cs="Times New Roman"/>
+          <w:noProof w:val="0"/>
+          <w:kern w:val="0"/>
+          <w:szCs w:val="24"/>
+          <w:lang w:eastAsia="en-ID"/>
+          <w14:ligatures w14:val="none"/>
+        </w:rPr>
+        <w:t>Penelitian</w:t>
+      </w:r>
+      <w:proofErr w:type="spellEnd"/>
+      <w:r>
+        <w:rPr>
+          <w:rFonts w:eastAsia="Times New Roman" w:cs="Times New Roman"/>
+          <w:noProof w:val="0"/>
+          <w:kern w:val="0"/>
+          <w:szCs w:val="24"/>
+          <w:lang w:eastAsia="en-ID"/>
+          <w14:ligatures w14:val="none"/>
+        </w:rPr>
+        <w:t xml:space="preserve"> </w:t>
+      </w:r>
+      <w:proofErr w:type="spellStart"/>
+      <w:r>
+        <w:rPr>
+          <w:rFonts w:eastAsia="Times New Roman" w:cs="Times New Roman"/>
+          <w:noProof w:val="0"/>
+          <w:kern w:val="0"/>
+          <w:szCs w:val="24"/>
+          <w:lang w:eastAsia="en-ID"/>
+          <w14:ligatures w14:val="none"/>
+        </w:rPr>
+        <w:t>ini</w:t>
+      </w:r>
+      <w:proofErr w:type="spellEnd"/>
+      <w:r>
+        <w:rPr>
+          <w:rFonts w:eastAsia="Times New Roman" w:cs="Times New Roman"/>
+          <w:noProof w:val="0"/>
+          <w:kern w:val="0"/>
+          <w:szCs w:val="24"/>
+          <w:lang w:eastAsia="en-ID"/>
+          <w14:ligatures w14:val="none"/>
+        </w:rPr>
+        <w:t xml:space="preserve"> </w:t>
+      </w:r>
+      <w:proofErr w:type="spellStart"/>
+      <w:r>
+        <w:rPr>
+          <w:rFonts w:eastAsia="Times New Roman" w:cs="Times New Roman"/>
+          <w:noProof w:val="0"/>
+          <w:kern w:val="0"/>
+          <w:szCs w:val="24"/>
+          <w:lang w:eastAsia="en-ID"/>
+          <w14:ligatures w14:val="none"/>
+        </w:rPr>
+        <w:t>dapat</w:t>
+      </w:r>
+      <w:proofErr w:type="spellEnd"/>
+      <w:r>
+        <w:rPr>
+          <w:rFonts w:eastAsia="Times New Roman" w:cs="Times New Roman"/>
+          <w:noProof w:val="0"/>
+          <w:kern w:val="0"/>
+          <w:szCs w:val="24"/>
+          <w:lang w:eastAsia="en-ID"/>
+          <w14:ligatures w14:val="none"/>
+        </w:rPr>
+        <w:t xml:space="preserve"> </w:t>
+      </w:r>
+      <w:proofErr w:type="spellStart"/>
+      <w:r>
+        <w:rPr>
+          <w:rFonts w:eastAsia="Times New Roman" w:cs="Times New Roman"/>
+          <w:noProof w:val="0"/>
+          <w:kern w:val="0"/>
+          <w:szCs w:val="24"/>
+          <w:lang w:eastAsia="en-ID"/>
+          <w14:ligatures w14:val="none"/>
+        </w:rPr>
+        <w:t>menjadi</w:t>
+      </w:r>
+      <w:proofErr w:type="spellEnd"/>
+      <w:r>
+        <w:rPr>
+          <w:rFonts w:eastAsia="Times New Roman" w:cs="Times New Roman"/>
+          <w:noProof w:val="0"/>
+          <w:kern w:val="0"/>
+          <w:szCs w:val="24"/>
+          <w:lang w:eastAsia="en-ID"/>
+          <w14:ligatures w14:val="none"/>
+        </w:rPr>
+        <w:t xml:space="preserve"> </w:t>
+      </w:r>
+      <w:proofErr w:type="spellStart"/>
+      <w:r>
+        <w:rPr>
+          <w:rFonts w:eastAsia="Times New Roman" w:cs="Times New Roman"/>
+          <w:noProof w:val="0"/>
+          <w:kern w:val="0"/>
+          <w:szCs w:val="24"/>
+          <w:lang w:eastAsia="en-ID"/>
+          <w14:ligatures w14:val="none"/>
+        </w:rPr>
+        <w:t>alat</w:t>
+      </w:r>
+      <w:proofErr w:type="spellEnd"/>
+      <w:r>
+        <w:rPr>
+          <w:rFonts w:eastAsia="Times New Roman" w:cs="Times New Roman"/>
+          <w:noProof w:val="0"/>
+          <w:kern w:val="0"/>
+          <w:szCs w:val="24"/>
+          <w:lang w:eastAsia="en-ID"/>
+          <w14:ligatures w14:val="none"/>
+        </w:rPr>
+        <w:t xml:space="preserve"> </w:t>
+      </w:r>
+      <w:proofErr w:type="spellStart"/>
+      <w:r>
+        <w:rPr>
+          <w:rFonts w:eastAsia="Times New Roman" w:cs="Times New Roman"/>
+          <w:noProof w:val="0"/>
+          <w:kern w:val="0"/>
+          <w:szCs w:val="24"/>
+          <w:lang w:eastAsia="en-ID"/>
+          <w14:ligatures w14:val="none"/>
+        </w:rPr>
+        <w:t>bantu</w:t>
+      </w:r>
+      <w:proofErr w:type="spellEnd"/>
+      <w:r>
+        <w:rPr>
+          <w:rFonts w:eastAsia="Times New Roman" w:cs="Times New Roman"/>
+          <w:noProof w:val="0"/>
+          <w:kern w:val="0"/>
+          <w:szCs w:val="24"/>
+          <w:lang w:eastAsia="en-ID"/>
+          <w14:ligatures w14:val="none"/>
+        </w:rPr>
+        <w:t xml:space="preserve"> </w:t>
+      </w:r>
+      <w:proofErr w:type="spellStart"/>
+      <w:r>
+        <w:rPr>
+          <w:rFonts w:eastAsia="Times New Roman" w:cs="Times New Roman"/>
+          <w:noProof w:val="0"/>
+          <w:kern w:val="0"/>
+          <w:szCs w:val="24"/>
+          <w:lang w:eastAsia="en-ID"/>
+          <w14:ligatures w14:val="none"/>
+        </w:rPr>
+        <w:t>dalam</w:t>
+      </w:r>
+      <w:proofErr w:type="spellEnd"/>
+      <w:r>
+        <w:rPr>
+          <w:rFonts w:eastAsia="Times New Roman" w:cs="Times New Roman"/>
+          <w:noProof w:val="0"/>
+          <w:kern w:val="0"/>
+          <w:szCs w:val="24"/>
+          <w:lang w:eastAsia="en-ID"/>
+          <w14:ligatures w14:val="none"/>
+        </w:rPr>
+        <w:t xml:space="preserve"> proses </w:t>
+      </w:r>
+      <w:proofErr w:type="spellStart"/>
+      <w:r>
+        <w:rPr>
+          <w:rFonts w:eastAsia="Times New Roman" w:cs="Times New Roman"/>
+          <w:noProof w:val="0"/>
+          <w:kern w:val="0"/>
+          <w:szCs w:val="24"/>
+          <w:lang w:eastAsia="en-ID"/>
+          <w14:ligatures w14:val="none"/>
+        </w:rPr>
+        <w:t>pemilihan</w:t>
+      </w:r>
+      <w:proofErr w:type="spellEnd"/>
+      <w:r>
+        <w:rPr>
+          <w:rFonts w:eastAsia="Times New Roman" w:cs="Times New Roman"/>
+          <w:noProof w:val="0"/>
+          <w:kern w:val="0"/>
+          <w:szCs w:val="24"/>
+          <w:lang w:eastAsia="en-ID"/>
+          <w14:ligatures w14:val="none"/>
+        </w:rPr>
+        <w:t xml:space="preserve"> guru </w:t>
+      </w:r>
+      <w:proofErr w:type="spellStart"/>
+      <w:r>
+        <w:rPr>
+          <w:rFonts w:eastAsia="Times New Roman" w:cs="Times New Roman"/>
+          <w:noProof w:val="0"/>
+          <w:kern w:val="0"/>
+          <w:szCs w:val="24"/>
+          <w:lang w:eastAsia="en-ID"/>
+          <w14:ligatures w14:val="none"/>
+        </w:rPr>
+        <w:t>terbaik</w:t>
+      </w:r>
+      <w:proofErr w:type="spellEnd"/>
+      <w:r>
+        <w:rPr>
+          <w:rFonts w:eastAsia="Times New Roman" w:cs="Times New Roman"/>
+          <w:noProof w:val="0"/>
+          <w:kern w:val="0"/>
+          <w:szCs w:val="24"/>
+          <w:lang w:eastAsia="en-ID"/>
+          <w14:ligatures w14:val="none"/>
+        </w:rPr>
+        <w:t xml:space="preserve"> </w:t>
+      </w:r>
+      <w:proofErr w:type="spellStart"/>
+      <w:r>
+        <w:rPr>
+          <w:rFonts w:eastAsia="Times New Roman" w:cs="Times New Roman"/>
+          <w:noProof w:val="0"/>
+          <w:kern w:val="0"/>
+          <w:szCs w:val="24"/>
+          <w:lang w:eastAsia="en-ID"/>
+          <w14:ligatures w14:val="none"/>
+        </w:rPr>
+        <w:t>secara</w:t>
+      </w:r>
+      <w:proofErr w:type="spellEnd"/>
+      <w:r>
+        <w:rPr>
+          <w:rFonts w:eastAsia="Times New Roman" w:cs="Times New Roman"/>
+          <w:noProof w:val="0"/>
+          <w:kern w:val="0"/>
+          <w:szCs w:val="24"/>
+          <w:lang w:eastAsia="en-ID"/>
+          <w14:ligatures w14:val="none"/>
+        </w:rPr>
+        <w:t xml:space="preserve"> </w:t>
+      </w:r>
+      <w:proofErr w:type="spellStart"/>
+      <w:r>
+        <w:rPr>
+          <w:rFonts w:eastAsia="Times New Roman" w:cs="Times New Roman"/>
+          <w:noProof w:val="0"/>
+          <w:kern w:val="0"/>
+          <w:szCs w:val="24"/>
+          <w:lang w:eastAsia="en-ID"/>
+          <w14:ligatures w14:val="none"/>
+        </w:rPr>
+        <w:t>objektif</w:t>
+      </w:r>
+      <w:proofErr w:type="spellEnd"/>
+      <w:r>
+        <w:rPr>
+          <w:rFonts w:eastAsia="Times New Roman" w:cs="Times New Roman"/>
+          <w:noProof w:val="0"/>
+          <w:kern w:val="0"/>
+          <w:szCs w:val="24"/>
+          <w:lang w:eastAsia="en-ID"/>
+          <w14:ligatures w14:val="none"/>
+        </w:rPr>
+        <w:t xml:space="preserve"> dan </w:t>
+      </w:r>
+      <w:proofErr w:type="spellStart"/>
+      <w:r>
+        <w:rPr>
+          <w:rFonts w:eastAsia="Times New Roman" w:cs="Times New Roman"/>
+          <w:noProof w:val="0"/>
+          <w:kern w:val="0"/>
+          <w:szCs w:val="24"/>
+          <w:lang w:eastAsia="en-ID"/>
+          <w14:ligatures w14:val="none"/>
+        </w:rPr>
+        <w:t>terukur</w:t>
+      </w:r>
+      <w:proofErr w:type="spellEnd"/>
+      <w:r>
+        <w:rPr>
+          <w:rFonts w:eastAsia="Times New Roman" w:cs="Times New Roman"/>
+          <w:noProof w:val="0"/>
+          <w:kern w:val="0"/>
+          <w:szCs w:val="24"/>
+          <w:lang w:eastAsia="en-ID"/>
+          <w14:ligatures w14:val="none"/>
+        </w:rPr>
+        <w:t xml:space="preserve"> </w:t>
+      </w:r>
+      <w:proofErr w:type="spellStart"/>
+      <w:r>
+        <w:rPr>
+          <w:rFonts w:eastAsia="Times New Roman" w:cs="Times New Roman"/>
+          <w:noProof w:val="0"/>
+          <w:kern w:val="0"/>
+          <w:szCs w:val="24"/>
+          <w:lang w:eastAsia="en-ID"/>
+          <w14:ligatures w14:val="none"/>
+        </w:rPr>
+        <w:t>berdasarkan</w:t>
+      </w:r>
+      <w:proofErr w:type="spellEnd"/>
+      <w:r>
+        <w:rPr>
+          <w:rFonts w:eastAsia="Times New Roman" w:cs="Times New Roman"/>
+          <w:noProof w:val="0"/>
+          <w:kern w:val="0"/>
+          <w:szCs w:val="24"/>
+          <w:lang w:eastAsia="en-ID"/>
+          <w14:ligatures w14:val="none"/>
+        </w:rPr>
+        <w:t xml:space="preserve"> </w:t>
+      </w:r>
+      <w:proofErr w:type="spellStart"/>
+      <w:r>
+        <w:rPr>
+          <w:rFonts w:eastAsia="Times New Roman" w:cs="Times New Roman"/>
+          <w:noProof w:val="0"/>
+          <w:kern w:val="0"/>
+          <w:szCs w:val="24"/>
+          <w:lang w:eastAsia="en-ID"/>
+          <w14:ligatures w14:val="none"/>
+        </w:rPr>
+        <w:t>kriteria</w:t>
+      </w:r>
+      <w:proofErr w:type="spellEnd"/>
+      <w:r>
+        <w:rPr>
+          <w:rFonts w:eastAsia="Times New Roman" w:cs="Times New Roman"/>
+          <w:noProof w:val="0"/>
+          <w:kern w:val="0"/>
+          <w:szCs w:val="24"/>
+          <w:lang w:eastAsia="en-ID"/>
+          <w14:ligatures w14:val="none"/>
+        </w:rPr>
+        <w:t xml:space="preserve"> yang </w:t>
+      </w:r>
+      <w:proofErr w:type="spellStart"/>
+      <w:r>
+        <w:rPr>
+          <w:rFonts w:eastAsia="Times New Roman" w:cs="Times New Roman"/>
+          <w:noProof w:val="0"/>
+          <w:kern w:val="0"/>
+          <w:szCs w:val="24"/>
+          <w:lang w:eastAsia="en-ID"/>
+          <w14:ligatures w14:val="none"/>
+        </w:rPr>
+        <w:t>telah</w:t>
+      </w:r>
+      <w:proofErr w:type="spellEnd"/>
+      <w:r>
+        <w:rPr>
+          <w:rFonts w:eastAsia="Times New Roman" w:cs="Times New Roman"/>
+          <w:noProof w:val="0"/>
+          <w:kern w:val="0"/>
+          <w:szCs w:val="24"/>
+          <w:lang w:eastAsia="en-ID"/>
+          <w14:ligatures w14:val="none"/>
+        </w:rPr>
+        <w:t xml:space="preserve"> </w:t>
+      </w:r>
+      <w:proofErr w:type="spellStart"/>
+      <w:r>
+        <w:rPr>
+          <w:rFonts w:eastAsia="Times New Roman" w:cs="Times New Roman"/>
+          <w:noProof w:val="0"/>
+          <w:kern w:val="0"/>
+          <w:szCs w:val="24"/>
+          <w:lang w:eastAsia="en-ID"/>
+          <w14:ligatures w14:val="none"/>
+        </w:rPr>
+        <w:t>ditentukan</w:t>
+      </w:r>
+      <w:proofErr w:type="spellEnd"/>
+      <w:r>
+        <w:rPr>
+          <w:rFonts w:eastAsia="Times New Roman" w:cs="Times New Roman"/>
+          <w:noProof w:val="0"/>
+          <w:kern w:val="0"/>
+          <w:szCs w:val="24"/>
+          <w:lang w:eastAsia="en-ID"/>
+          <w14:ligatures w14:val="none"/>
+        </w:rPr>
+        <w:t xml:space="preserve">. </w:t>
+      </w:r>
+      <w:proofErr w:type="spellStart"/>
+      <w:r>
+        <w:rPr>
+          <w:rFonts w:eastAsia="Times New Roman" w:cs="Times New Roman"/>
+          <w:noProof w:val="0"/>
+          <w:kern w:val="0"/>
+          <w:szCs w:val="24"/>
+          <w:lang w:eastAsia="en-ID"/>
+          <w14:ligatures w14:val="none"/>
+        </w:rPr>
+        <w:t>Sistem</w:t>
+      </w:r>
+      <w:proofErr w:type="spellEnd"/>
+      <w:r>
+        <w:rPr>
+          <w:rFonts w:eastAsia="Times New Roman" w:cs="Times New Roman"/>
+          <w:noProof w:val="0"/>
+          <w:kern w:val="0"/>
+          <w:szCs w:val="24"/>
+          <w:lang w:eastAsia="en-ID"/>
+          <w14:ligatures w14:val="none"/>
+        </w:rPr>
+        <w:t xml:space="preserve"> yang </w:t>
+      </w:r>
+      <w:proofErr w:type="spellStart"/>
+      <w:r>
+        <w:rPr>
+          <w:rFonts w:eastAsia="Times New Roman" w:cs="Times New Roman"/>
+          <w:noProof w:val="0"/>
+          <w:kern w:val="0"/>
+          <w:szCs w:val="24"/>
+          <w:lang w:eastAsia="en-ID"/>
+          <w14:ligatures w14:val="none"/>
+        </w:rPr>
+        <w:t>dikembangkan</w:t>
+      </w:r>
+      <w:proofErr w:type="spellEnd"/>
+      <w:r>
+        <w:rPr>
+          <w:rFonts w:eastAsia="Times New Roman" w:cs="Times New Roman"/>
+          <w:noProof w:val="0"/>
+          <w:kern w:val="0"/>
+          <w:szCs w:val="24"/>
+          <w:lang w:eastAsia="en-ID"/>
+          <w14:ligatures w14:val="none"/>
+        </w:rPr>
+        <w:t xml:space="preserve"> juga </w:t>
+      </w:r>
+      <w:proofErr w:type="spellStart"/>
+      <w:r>
+        <w:rPr>
+          <w:rFonts w:eastAsia="Times New Roman" w:cs="Times New Roman"/>
+          <w:noProof w:val="0"/>
+          <w:kern w:val="0"/>
+          <w:szCs w:val="24"/>
+          <w:lang w:eastAsia="en-ID"/>
+          <w14:ligatures w14:val="none"/>
+        </w:rPr>
+        <w:t>dapat</w:t>
+      </w:r>
+      <w:proofErr w:type="spellEnd"/>
+      <w:r>
+        <w:rPr>
+          <w:rFonts w:eastAsia="Times New Roman" w:cs="Times New Roman"/>
+          <w:noProof w:val="0"/>
+          <w:kern w:val="0"/>
+          <w:szCs w:val="24"/>
+          <w:lang w:eastAsia="en-ID"/>
+          <w14:ligatures w14:val="none"/>
+        </w:rPr>
+        <w:t xml:space="preserve"> </w:t>
+      </w:r>
+      <w:proofErr w:type="spellStart"/>
+      <w:r>
+        <w:rPr>
+          <w:rFonts w:eastAsia="Times New Roman" w:cs="Times New Roman"/>
+          <w:noProof w:val="0"/>
+          <w:kern w:val="0"/>
+          <w:szCs w:val="24"/>
+          <w:lang w:eastAsia="en-ID"/>
+          <w14:ligatures w14:val="none"/>
+        </w:rPr>
+        <w:t>mendukung</w:t>
+      </w:r>
+      <w:proofErr w:type="spellEnd"/>
+      <w:r>
+        <w:rPr>
+          <w:rFonts w:eastAsia="Times New Roman" w:cs="Times New Roman"/>
+          <w:noProof w:val="0"/>
+          <w:kern w:val="0"/>
+          <w:szCs w:val="24"/>
+          <w:lang w:eastAsia="en-ID"/>
+          <w14:ligatures w14:val="none"/>
+        </w:rPr>
+        <w:t xml:space="preserve"> </w:t>
+      </w:r>
+      <w:proofErr w:type="spellStart"/>
+      <w:r>
+        <w:rPr>
+          <w:rFonts w:eastAsia="Times New Roman" w:cs="Times New Roman"/>
+          <w:noProof w:val="0"/>
+          <w:kern w:val="0"/>
+          <w:szCs w:val="24"/>
+          <w:lang w:eastAsia="en-ID"/>
+          <w14:ligatures w14:val="none"/>
+        </w:rPr>
+        <w:t>efisiensi</w:t>
+      </w:r>
+      <w:proofErr w:type="spellEnd"/>
+      <w:r>
+        <w:rPr>
+          <w:rFonts w:eastAsia="Times New Roman" w:cs="Times New Roman"/>
+          <w:noProof w:val="0"/>
+          <w:kern w:val="0"/>
+          <w:szCs w:val="24"/>
+          <w:lang w:eastAsia="en-ID"/>
+          <w14:ligatures w14:val="none"/>
+        </w:rPr>
+        <w:t xml:space="preserve"> dan </w:t>
+      </w:r>
+      <w:proofErr w:type="spellStart"/>
+      <w:r>
+        <w:rPr>
+          <w:rFonts w:eastAsia="Times New Roman" w:cs="Times New Roman"/>
+          <w:noProof w:val="0"/>
+          <w:kern w:val="0"/>
+          <w:szCs w:val="24"/>
+          <w:lang w:eastAsia="en-ID"/>
+          <w14:ligatures w14:val="none"/>
+        </w:rPr>
+        <w:t>transparansi</w:t>
+      </w:r>
+      <w:proofErr w:type="spellEnd"/>
+      <w:r>
+        <w:rPr>
+          <w:rFonts w:eastAsia="Times New Roman" w:cs="Times New Roman"/>
+          <w:noProof w:val="0"/>
+          <w:kern w:val="0"/>
+          <w:szCs w:val="24"/>
+          <w:lang w:eastAsia="en-ID"/>
+          <w14:ligatures w14:val="none"/>
+        </w:rPr>
+        <w:t xml:space="preserve"> </w:t>
+      </w:r>
+      <w:proofErr w:type="spellStart"/>
+      <w:r>
+        <w:rPr>
+          <w:rFonts w:eastAsia="Times New Roman" w:cs="Times New Roman"/>
+          <w:noProof w:val="0"/>
+          <w:kern w:val="0"/>
+          <w:szCs w:val="24"/>
+          <w:lang w:eastAsia="en-ID"/>
+          <w14:ligatures w14:val="none"/>
+        </w:rPr>
+        <w:t>dalam</w:t>
+      </w:r>
+      <w:proofErr w:type="spellEnd"/>
+      <w:r>
+        <w:rPr>
+          <w:rFonts w:eastAsia="Times New Roman" w:cs="Times New Roman"/>
+          <w:noProof w:val="0"/>
+          <w:kern w:val="0"/>
+          <w:szCs w:val="24"/>
+          <w:lang w:eastAsia="en-ID"/>
+          <w14:ligatures w14:val="none"/>
+        </w:rPr>
+        <w:t xml:space="preserve"> </w:t>
+      </w:r>
+      <w:proofErr w:type="spellStart"/>
+      <w:r>
+        <w:rPr>
+          <w:rFonts w:eastAsia="Times New Roman" w:cs="Times New Roman"/>
+          <w:noProof w:val="0"/>
+          <w:kern w:val="0"/>
+          <w:szCs w:val="24"/>
+          <w:lang w:eastAsia="en-ID"/>
+          <w14:ligatures w14:val="none"/>
+        </w:rPr>
+        <w:t>pengambilan</w:t>
+      </w:r>
+      <w:proofErr w:type="spellEnd"/>
+      <w:r>
+        <w:rPr>
+          <w:rFonts w:eastAsia="Times New Roman" w:cs="Times New Roman"/>
+          <w:noProof w:val="0"/>
+          <w:kern w:val="0"/>
+          <w:szCs w:val="24"/>
+          <w:lang w:eastAsia="en-ID"/>
+          <w14:ligatures w14:val="none"/>
+        </w:rPr>
+        <w:t xml:space="preserve"> </w:t>
+      </w:r>
+      <w:proofErr w:type="spellStart"/>
+      <w:r>
+        <w:rPr>
+          <w:rFonts w:eastAsia="Times New Roman" w:cs="Times New Roman"/>
+          <w:noProof w:val="0"/>
+          <w:kern w:val="0"/>
+          <w:szCs w:val="24"/>
+          <w:lang w:eastAsia="en-ID"/>
+          <w14:ligatures w14:val="none"/>
+        </w:rPr>
+        <w:t>keputusan</w:t>
+      </w:r>
+      <w:proofErr w:type="spellEnd"/>
+      <w:r>
+        <w:rPr>
+          <w:rFonts w:eastAsia="Times New Roman" w:cs="Times New Roman"/>
+          <w:noProof w:val="0"/>
+          <w:kern w:val="0"/>
+          <w:szCs w:val="24"/>
+          <w:lang w:eastAsia="en-ID"/>
+          <w14:ligatures w14:val="none"/>
+        </w:rPr>
+        <w:t xml:space="preserve"> oleh </w:t>
+      </w:r>
+      <w:proofErr w:type="spellStart"/>
+      <w:r>
+        <w:rPr>
+          <w:rFonts w:eastAsia="Times New Roman" w:cs="Times New Roman"/>
+          <w:noProof w:val="0"/>
+          <w:kern w:val="0"/>
+          <w:szCs w:val="24"/>
+          <w:lang w:eastAsia="en-ID"/>
+          <w14:ligatures w14:val="none"/>
+        </w:rPr>
+        <w:t>pihak</w:t>
+      </w:r>
+      <w:proofErr w:type="spellEnd"/>
+      <w:r>
+        <w:rPr>
+          <w:rFonts w:eastAsia="Times New Roman" w:cs="Times New Roman"/>
+          <w:noProof w:val="0"/>
+          <w:kern w:val="0"/>
+          <w:szCs w:val="24"/>
+          <w:lang w:eastAsia="en-ID"/>
+          <w14:ligatures w14:val="none"/>
+        </w:rPr>
+        <w:t xml:space="preserve"> </w:t>
+      </w:r>
+      <w:proofErr w:type="spellStart"/>
+      <w:r>
+        <w:rPr>
+          <w:rFonts w:eastAsia="Times New Roman" w:cs="Times New Roman"/>
+          <w:noProof w:val="0"/>
+          <w:kern w:val="0"/>
+          <w:szCs w:val="24"/>
+          <w:lang w:eastAsia="en-ID"/>
+          <w14:ligatures w14:val="none"/>
+        </w:rPr>
+        <w:t>manajemen</w:t>
+      </w:r>
+      <w:proofErr w:type="spellEnd"/>
+      <w:r>
+        <w:rPr>
+          <w:rFonts w:eastAsia="Times New Roman" w:cs="Times New Roman"/>
+          <w:noProof w:val="0"/>
+          <w:kern w:val="0"/>
+          <w:szCs w:val="24"/>
+          <w:lang w:eastAsia="en-ID"/>
+          <w14:ligatures w14:val="none"/>
+        </w:rPr>
+        <w:t xml:space="preserve"> </w:t>
+      </w:r>
+      <w:proofErr w:type="spellStart"/>
+      <w:r>
+        <w:rPr>
+          <w:rFonts w:eastAsia="Times New Roman" w:cs="Times New Roman"/>
+          <w:noProof w:val="0"/>
+          <w:kern w:val="0"/>
+          <w:szCs w:val="24"/>
+          <w:lang w:eastAsia="en-ID"/>
+          <w14:ligatures w14:val="none"/>
+        </w:rPr>
+        <w:t>sekolah</w:t>
+      </w:r>
+      <w:proofErr w:type="spellEnd"/>
+      <w:r>
+        <w:rPr>
+          <w:rFonts w:eastAsia="Times New Roman" w:cs="Times New Roman"/>
+          <w:noProof w:val="0"/>
+          <w:kern w:val="0"/>
+          <w:szCs w:val="24"/>
+          <w:lang w:eastAsia="en-ID"/>
+          <w14:ligatures w14:val="none"/>
+        </w:rPr>
+        <w:t>.</w:t>
       </w:r>
     </w:p>
     <w:p>
@@ -980,16 +4322,29 @@
         </w:numPr>
         <w:spacing w:line="480" w:lineRule="auto"/>
       </w:pPr>
-      <w:r>
-        <w:rPr>
-          <w:rFonts w:eastAsia="Times New Roman" w:cs="Times New Roman"/>
-          <w:noProof w:val="0"/>
-          <w:kern w:val="0"/>
-          <w:szCs w:val="24"/>
-          <w:lang w:eastAsia="en-ID"/>
-          <w14:ligatures w14:val="none"/>
-        </w:rPr>
-        <w:t>Bagi Guru</w:t>
+      <w:proofErr w:type="spellStart"/>
+      <w:r>
+        <w:rPr>
+          <w:rFonts w:eastAsia="Times New Roman" w:cs="Times New Roman"/>
+          <w:noProof w:val="0"/>
+          <w:kern w:val="0"/>
+          <w:szCs w:val="24"/>
+          <w:lang w:eastAsia="en-ID"/>
+          <w14:ligatures w14:val="none"/>
+        </w:rPr>
+        <w:t>Bagi</w:t>
+      </w:r>
+      <w:proofErr w:type="spellEnd"/>
+      <w:r>
+        <w:rPr>
+          <w:rFonts w:eastAsia="Times New Roman" w:cs="Times New Roman"/>
+          <w:noProof w:val="0"/>
+          <w:kern w:val="0"/>
+          <w:szCs w:val="24"/>
+          <w:lang w:eastAsia="en-ID"/>
+          <w14:ligatures w14:val="none"/>
+        </w:rPr>
+        <w:t xml:space="preserve"> Guru</w:t>
       </w:r>
     </w:p>
     <w:p>
@@ -999,16 +4354,437 @@
         <w:ind w:left="1440"/>
         <w:jc w:val="both"/>
       </w:pPr>
-      <w:r>
-        <w:rPr>
-          <w:rFonts w:eastAsia="Times New Roman" w:cs="Times New Roman"/>
-          <w:noProof w:val="0"/>
-          <w:kern w:val="0"/>
-          <w:szCs w:val="24"/>
-          <w:lang w:eastAsia="en-ID"/>
-          <w14:ligatures w14:val="none"/>
-        </w:rPr>
-        <w:t>Penelitian ini dapat mendorong motivasi guru untuk meningkatkan kinerja dan kualitas kerja mereka berdasarkan aspek-aspek penilaian yang dijadikan dasar dalam sistem.</w:t>
+      <w:proofErr w:type="spellStart"/>
+      <w:r>
+        <w:rPr>
+          <w:rFonts w:eastAsia="Times New Roman" w:cs="Times New Roman"/>
+          <w:noProof w:val="0"/>
+          <w:kern w:val="0"/>
+          <w:szCs w:val="24"/>
+          <w:lang w:eastAsia="en-ID"/>
+          <w14:ligatures w14:val="none"/>
+        </w:rPr>
+        <w:t>Penelitian</w:t>
+      </w:r>
+      <w:proofErr w:type="spellEnd"/>
+      <w:r>
+        <w:rPr>
+          <w:rFonts w:eastAsia="Times New Roman" w:cs="Times New Roman"/>
+          <w:noProof w:val="0"/>
+          <w:kern w:val="0"/>
+          <w:szCs w:val="24"/>
+          <w:lang w:eastAsia="en-ID"/>
+          <w14:ligatures w14:val="none"/>
+        </w:rPr>
+        <w:t xml:space="preserve"> </w:t>
+      </w:r>
+      <w:proofErr w:type="spellStart"/>
+      <w:r>
+        <w:rPr>
+          <w:rFonts w:eastAsia="Times New Roman" w:cs="Times New Roman"/>
+          <w:noProof w:val="0"/>
+          <w:kern w:val="0"/>
+          <w:szCs w:val="24"/>
+          <w:lang w:eastAsia="en-ID"/>
+          <w14:ligatures w14:val="none"/>
+        </w:rPr>
+        <w:t>ini</w:t>
+      </w:r>
+      <w:proofErr w:type="spellEnd"/>
+      <w:r>
+        <w:rPr>
+          <w:rFonts w:eastAsia="Times New Roman" w:cs="Times New Roman"/>
+          <w:noProof w:val="0"/>
+          <w:kern w:val="0"/>
+          <w:szCs w:val="24"/>
+          <w:lang w:eastAsia="en-ID"/>
+          <w14:ligatures w14:val="none"/>
+        </w:rPr>
+        <w:t xml:space="preserve"> </w:t>
+      </w:r>
+      <w:proofErr w:type="spellStart"/>
+      <w:r>
+        <w:rPr>
+          <w:rFonts w:eastAsia="Times New Roman" w:cs="Times New Roman"/>
+          <w:noProof w:val="0"/>
+          <w:kern w:val="0"/>
+          <w:szCs w:val="24"/>
+          <w:lang w:eastAsia="en-ID"/>
+          <w14:ligatures w14:val="none"/>
+        </w:rPr>
+        <w:t>dapat</w:t>
+      </w:r>
+      <w:proofErr w:type="spellEnd"/>
+      <w:r>
+        <w:rPr>
+          <w:rFonts w:eastAsia="Times New Roman" w:cs="Times New Roman"/>
+          <w:noProof w:val="0"/>
+          <w:kern w:val="0"/>
+          <w:szCs w:val="24"/>
+          <w:lang w:eastAsia="en-ID"/>
+          <w14:ligatures w14:val="none"/>
+        </w:rPr>
+        <w:t xml:space="preserve"> </w:t>
+      </w:r>
+      <w:proofErr w:type="spellStart"/>
+      <w:r>
+        <w:rPr>
+          <w:rFonts w:eastAsia="Times New Roman" w:cs="Times New Roman"/>
+          <w:noProof w:val="0"/>
+          <w:kern w:val="0"/>
+          <w:szCs w:val="24"/>
+          <w:lang w:eastAsia="en-ID"/>
+          <w14:ligatures w14:val="none"/>
+        </w:rPr>
+        <w:t>mendorong</w:t>
+      </w:r>
+      <w:proofErr w:type="spellEnd"/>
+      <w:r>
+        <w:rPr>
+          <w:rFonts w:eastAsia="Times New Roman" w:cs="Times New Roman"/>
+          <w:noProof w:val="0"/>
+          <w:kern w:val="0"/>
+          <w:szCs w:val="24"/>
+          <w:lang w:eastAsia="en-ID"/>
+          <w14:ligatures w14:val="none"/>
+        </w:rPr>
+        <w:t xml:space="preserve"> </w:t>
+      </w:r>
+      <w:proofErr w:type="spellStart"/>
+      <w:r>
+        <w:rPr>
+          <w:rFonts w:eastAsia="Times New Roman" w:cs="Times New Roman"/>
+          <w:noProof w:val="0"/>
+          <w:kern w:val="0"/>
+          <w:szCs w:val="24"/>
+          <w:lang w:eastAsia="en-ID"/>
+          <w14:ligatures w14:val="none"/>
+        </w:rPr>
+        <w:t>motivasi</w:t>
+      </w:r>
+      <w:proofErr w:type="spellEnd"/>
+      <w:r>
+        <w:rPr>
+          <w:rFonts w:eastAsia="Times New Roman" w:cs="Times New Roman"/>
+          <w:noProof w:val="0"/>
+          <w:kern w:val="0"/>
+          <w:szCs w:val="24"/>
+          <w:lang w:eastAsia="en-ID"/>
+          <w14:ligatures w14:val="none"/>
+        </w:rPr>
+        <w:t xml:space="preserve"> guru </w:t>
+      </w:r>
+      <w:proofErr w:type="spellStart"/>
+      <w:r>
+        <w:rPr>
+          <w:rFonts w:eastAsia="Times New Roman" w:cs="Times New Roman"/>
+          <w:noProof w:val="0"/>
+          <w:kern w:val="0"/>
+          <w:szCs w:val="24"/>
+          <w:lang w:eastAsia="en-ID"/>
+          <w14:ligatures w14:val="none"/>
+        </w:rPr>
+        <w:t>untuk</w:t>
+      </w:r>
+      <w:proofErr w:type="spellEnd"/>
+      <w:r>
+        <w:rPr>
+          <w:rFonts w:eastAsia="Times New Roman" w:cs="Times New Roman"/>
+          <w:noProof w:val="0"/>
+          <w:kern w:val="0"/>
+          <w:szCs w:val="24"/>
+          <w:lang w:eastAsia="en-ID"/>
+          <w14:ligatures w14:val="none"/>
+        </w:rPr>
+        <w:t xml:space="preserve"> </w:t>
+      </w:r>
+      <w:proofErr w:type="spellStart"/>
+      <w:r>
+        <w:rPr>
+          <w:rFonts w:eastAsia="Times New Roman" w:cs="Times New Roman"/>
+          <w:noProof w:val="0"/>
+          <w:kern w:val="0"/>
+          <w:szCs w:val="24"/>
+          <w:lang w:eastAsia="en-ID"/>
+          <w14:ligatures w14:val="none"/>
+        </w:rPr>
+        <w:t>meningkatkan</w:t>
+      </w:r>
+      <w:proofErr w:type="spellEnd"/>
+      <w:r>
+        <w:rPr>
+          <w:rFonts w:eastAsia="Times New Roman" w:cs="Times New Roman"/>
+          <w:noProof w:val="0"/>
+          <w:kern w:val="0"/>
+          <w:szCs w:val="24"/>
+          <w:lang w:eastAsia="en-ID"/>
+          <w14:ligatures w14:val="none"/>
+        </w:rPr>
+        <w:t xml:space="preserve"> </w:t>
+      </w:r>
+      <w:proofErr w:type="spellStart"/>
+      <w:r>
+        <w:rPr>
+          <w:rFonts w:eastAsia="Times New Roman" w:cs="Times New Roman"/>
+          <w:noProof w:val="0"/>
+          <w:kern w:val="0"/>
+          <w:szCs w:val="24"/>
+          <w:lang w:eastAsia="en-ID"/>
+          <w14:ligatures w14:val="none"/>
+        </w:rPr>
+        <w:t>kinerja</w:t>
+      </w:r>
+      <w:proofErr w:type="spellEnd"/>
+      <w:r>
+        <w:rPr>
+          <w:rFonts w:eastAsia="Times New Roman" w:cs="Times New Roman"/>
+          <w:noProof w:val="0"/>
+          <w:kern w:val="0"/>
+          <w:szCs w:val="24"/>
+          <w:lang w:eastAsia="en-ID"/>
+          <w14:ligatures w14:val="none"/>
+        </w:rPr>
+        <w:t xml:space="preserve"> dan </w:t>
+      </w:r>
+      <w:proofErr w:type="spellStart"/>
+      <w:r>
+        <w:rPr>
+          <w:rFonts w:eastAsia="Times New Roman" w:cs="Times New Roman"/>
+          <w:noProof w:val="0"/>
+          <w:kern w:val="0"/>
+          <w:szCs w:val="24"/>
+          <w:lang w:eastAsia="en-ID"/>
+          <w14:ligatures w14:val="none"/>
+        </w:rPr>
+        <w:t>kualitas</w:t>
+      </w:r>
+      <w:proofErr w:type="spellEnd"/>
+      <w:r>
+        <w:rPr>
+          <w:rFonts w:eastAsia="Times New Roman" w:cs="Times New Roman"/>
+          <w:noProof w:val="0"/>
+          <w:kern w:val="0"/>
+          <w:szCs w:val="24"/>
+          <w:lang w:eastAsia="en-ID"/>
+          <w14:ligatures w14:val="none"/>
+        </w:rPr>
+        <w:t xml:space="preserve"> </w:t>
+      </w:r>
+      <w:proofErr w:type="spellStart"/>
+      <w:r>
+        <w:rPr>
+          <w:rFonts w:eastAsia="Times New Roman" w:cs="Times New Roman"/>
+          <w:noProof w:val="0"/>
+          <w:kern w:val="0"/>
+          <w:szCs w:val="24"/>
+          <w:lang w:eastAsia="en-ID"/>
+          <w14:ligatures w14:val="none"/>
+        </w:rPr>
+        <w:t>kerja</w:t>
+      </w:r>
+      <w:proofErr w:type="spellEnd"/>
+      <w:r>
+        <w:rPr>
+          <w:rFonts w:eastAsia="Times New Roman" w:cs="Times New Roman"/>
+          <w:noProof w:val="0"/>
+          <w:kern w:val="0"/>
+          <w:szCs w:val="24"/>
+          <w:lang w:eastAsia="en-ID"/>
+          <w14:ligatures w14:val="none"/>
+        </w:rPr>
+        <w:t xml:space="preserve"> </w:t>
+      </w:r>
+      <w:proofErr w:type="spellStart"/>
+      <w:r>
+        <w:rPr>
+          <w:rFonts w:eastAsia="Times New Roman" w:cs="Times New Roman"/>
+          <w:noProof w:val="0"/>
+          <w:kern w:val="0"/>
+          <w:szCs w:val="24"/>
+          <w:lang w:eastAsia="en-ID"/>
+          <w14:ligatures w14:val="none"/>
+        </w:rPr>
+        <w:t>mereka</w:t>
+      </w:r>
+      <w:proofErr w:type="spellEnd"/>
+      <w:r>
+        <w:rPr>
+          <w:rFonts w:eastAsia="Times New Roman" w:cs="Times New Roman"/>
+          <w:noProof w:val="0"/>
+          <w:kern w:val="0"/>
+          <w:szCs w:val="24"/>
+          <w:lang w:eastAsia="en-ID"/>
+          <w14:ligatures w14:val="none"/>
+        </w:rPr>
+        <w:t xml:space="preserve"> </w:t>
+      </w:r>
+      <w:proofErr w:type="spellStart"/>
+      <w:r>
+        <w:rPr>
+          <w:rFonts w:eastAsia="Times New Roman" w:cs="Times New Roman"/>
+          <w:noProof w:val="0"/>
+          <w:kern w:val="0"/>
+          <w:szCs w:val="24"/>
+          <w:lang w:eastAsia="en-ID"/>
+          <w14:ligatures w14:val="none"/>
+        </w:rPr>
+        <w:t>berdasarkan</w:t>
+      </w:r>
+      <w:proofErr w:type="spellEnd"/>
+      <w:r>
+        <w:rPr>
+          <w:rFonts w:eastAsia="Times New Roman" w:cs="Times New Roman"/>
+          <w:noProof w:val="0"/>
+          <w:kern w:val="0"/>
+          <w:szCs w:val="24"/>
+          <w:lang w:eastAsia="en-ID"/>
+          <w14:ligatures w14:val="none"/>
+        </w:rPr>
+        <w:t xml:space="preserve"> </w:t>
+      </w:r>
+      <w:proofErr w:type="spellStart"/>
+      <w:r>
+        <w:rPr>
+          <w:rFonts w:eastAsia="Times New Roman" w:cs="Times New Roman"/>
+          <w:noProof w:val="0"/>
+          <w:kern w:val="0"/>
+          <w:szCs w:val="24"/>
+          <w:lang w:eastAsia="en-ID"/>
+          <w14:ligatures w14:val="none"/>
+        </w:rPr>
+        <w:t>aspek-aspek</w:t>
+      </w:r>
+      <w:proofErr w:type="spellEnd"/>
+      <w:r>
+        <w:rPr>
+          <w:rFonts w:eastAsia="Times New Roman" w:cs="Times New Roman"/>
+          <w:noProof w:val="0"/>
+          <w:kern w:val="0"/>
+          <w:szCs w:val="24"/>
+          <w:lang w:eastAsia="en-ID"/>
+          <w14:ligatures w14:val="none"/>
+        </w:rPr>
+        <w:t xml:space="preserve"> </w:t>
+      </w:r>
+      <w:proofErr w:type="spellStart"/>
+      <w:r>
+        <w:rPr>
+          <w:rFonts w:eastAsia="Times New Roman" w:cs="Times New Roman"/>
+          <w:noProof w:val="0"/>
+          <w:kern w:val="0"/>
+          <w:szCs w:val="24"/>
+          <w:lang w:eastAsia="en-ID"/>
+          <w14:ligatures w14:val="none"/>
+        </w:rPr>
+        <w:t>penilaian</w:t>
+      </w:r>
+      <w:proofErr w:type="spellEnd"/>
+      <w:r>
+        <w:rPr>
+          <w:rFonts w:eastAsia="Times New Roman" w:cs="Times New Roman"/>
+          <w:noProof w:val="0"/>
+          <w:kern w:val="0"/>
+          <w:szCs w:val="24"/>
+          <w:lang w:eastAsia="en-ID"/>
+          <w14:ligatures w14:val="none"/>
+        </w:rPr>
+        <w:t xml:space="preserve"> yang </w:t>
+      </w:r>
+      <w:proofErr w:type="spellStart"/>
+      <w:r>
+        <w:rPr>
+          <w:rFonts w:eastAsia="Times New Roman" w:cs="Times New Roman"/>
+          <w:noProof w:val="0"/>
+          <w:kern w:val="0"/>
+          <w:szCs w:val="24"/>
+          <w:lang w:eastAsia="en-ID"/>
+          <w14:ligatures w14:val="none"/>
+        </w:rPr>
+        <w:t>dijadikan</w:t>
+      </w:r>
+      <w:proofErr w:type="spellEnd"/>
+      <w:r>
+        <w:rPr>
+          <w:rFonts w:eastAsia="Times New Roman" w:cs="Times New Roman"/>
+          <w:noProof w:val="0"/>
+          <w:kern w:val="0"/>
+          <w:szCs w:val="24"/>
+          <w:lang w:eastAsia="en-ID"/>
+          <w14:ligatures w14:val="none"/>
+        </w:rPr>
+        <w:t xml:space="preserve"> </w:t>
+      </w:r>
+      <w:proofErr w:type="spellStart"/>
+      <w:r>
+        <w:rPr>
+          <w:rFonts w:eastAsia="Times New Roman" w:cs="Times New Roman"/>
+          <w:noProof w:val="0"/>
+          <w:kern w:val="0"/>
+          <w:szCs w:val="24"/>
+          <w:lang w:eastAsia="en-ID"/>
+          <w14:ligatures w14:val="none"/>
+        </w:rPr>
+        <w:t>dasar</w:t>
+      </w:r>
+      <w:proofErr w:type="spellEnd"/>
+      <w:r>
+        <w:rPr>
+          <w:rFonts w:eastAsia="Times New Roman" w:cs="Times New Roman"/>
+          <w:noProof w:val="0"/>
+          <w:kern w:val="0"/>
+          <w:szCs w:val="24"/>
+          <w:lang w:eastAsia="en-ID"/>
+          <w14:ligatures w14:val="none"/>
+        </w:rPr>
+        <w:t xml:space="preserve"> </w:t>
+      </w:r>
+      <w:proofErr w:type="spellStart"/>
+      <w:r>
+        <w:rPr>
+          <w:rFonts w:eastAsia="Times New Roman" w:cs="Times New Roman"/>
+          <w:noProof w:val="0"/>
+          <w:kern w:val="0"/>
+          <w:szCs w:val="24"/>
+          <w:lang w:eastAsia="en-ID"/>
+          <w14:ligatures w14:val="none"/>
+        </w:rPr>
+        <w:t>dalam</w:t>
+      </w:r>
+      <w:proofErr w:type="spellEnd"/>
+      <w:r>
+        <w:rPr>
+          <w:rFonts w:eastAsia="Times New Roman" w:cs="Times New Roman"/>
+          <w:noProof w:val="0"/>
+          <w:kern w:val="0"/>
+          <w:szCs w:val="24"/>
+          <w:lang w:eastAsia="en-ID"/>
+          <w14:ligatures w14:val="none"/>
+        </w:rPr>
+        <w:t xml:space="preserve"> </w:t>
+      </w:r>
+      <w:proofErr w:type="spellStart"/>
+      <w:r>
+        <w:rPr>
+          <w:rFonts w:eastAsia="Times New Roman" w:cs="Times New Roman"/>
+          <w:noProof w:val="0"/>
+          <w:kern w:val="0"/>
+          <w:szCs w:val="24"/>
+          <w:lang w:eastAsia="en-ID"/>
+          <w14:ligatures w14:val="none"/>
+        </w:rPr>
+        <w:t>sistem</w:t>
+      </w:r>
+      <w:proofErr w:type="spellEnd"/>
+      <w:r>
+        <w:rPr>
+          <w:rFonts w:eastAsia="Times New Roman" w:cs="Times New Roman"/>
+          <w:noProof w:val="0"/>
+          <w:kern w:val="0"/>
+          <w:szCs w:val="24"/>
+          <w:lang w:eastAsia="en-ID"/>
+          <w14:ligatures w14:val="none"/>
+        </w:rPr>
+        <w:t>.</w:t>
       </w:r>
     </w:p>
     <w:p>
@@ -1020,16 +4796,53 @@
         </w:numPr>
         <w:spacing w:line="480" w:lineRule="auto"/>
       </w:pPr>
-      <w:r>
-        <w:rPr>
-          <w:rFonts w:eastAsia="Times New Roman" w:cs="Times New Roman"/>
-          <w:noProof w:val="0"/>
-          <w:kern w:val="0"/>
-          <w:szCs w:val="24"/>
-          <w:lang w:eastAsia="en-ID"/>
-          <w14:ligatures w14:val="none"/>
-        </w:rPr>
-        <w:t>Bagi Peneliti Lain</w:t>
+      <w:proofErr w:type="spellStart"/>
+      <w:r>
+        <w:rPr>
+          <w:rFonts w:eastAsia="Times New Roman" w:cs="Times New Roman"/>
+          <w:noProof w:val="0"/>
+          <w:kern w:val="0"/>
+          <w:szCs w:val="24"/>
+          <w:lang w:eastAsia="en-ID"/>
+          <w14:ligatures w14:val="none"/>
+        </w:rPr>
+        <w:t>Bagi</w:t>
+      </w:r>
+      <w:proofErr w:type="spellEnd"/>
+      <w:r>
+        <w:rPr>
+          <w:rFonts w:eastAsia="Times New Roman" w:cs="Times New Roman"/>
+          <w:noProof w:val="0"/>
+          <w:kern w:val="0"/>
+          <w:szCs w:val="24"/>
+          <w:lang w:eastAsia="en-ID"/>
+          <w14:ligatures w14:val="none"/>
+        </w:rPr>
+        <w:t xml:space="preserve"> </w:t>
+      </w:r>
+      <w:proofErr w:type="spellStart"/>
+      <w:r>
+        <w:rPr>
+          <w:rFonts w:eastAsia="Times New Roman" w:cs="Times New Roman"/>
+          <w:noProof w:val="0"/>
+          <w:kern w:val="0"/>
+          <w:szCs w:val="24"/>
+          <w:lang w:eastAsia="en-ID"/>
+          <w14:ligatures w14:val="none"/>
+        </w:rPr>
+        <w:t>Peneliti</w:t>
+      </w:r>
+      <w:proofErr w:type="spellEnd"/>
+      <w:r>
+        <w:rPr>
+          <w:rFonts w:eastAsia="Times New Roman" w:cs="Times New Roman"/>
+          <w:noProof w:val="0"/>
+          <w:kern w:val="0"/>
+          <w:szCs w:val="24"/>
+          <w:lang w:eastAsia="en-ID"/>
+          <w14:ligatures w14:val="none"/>
+        </w:rPr>
+        <w:t xml:space="preserve"> Lain</w:t>
       </w:r>
     </w:p>
     <w:p>
@@ -1047,16 +4860,389 @@
           <w14:ligatures w14:val="none"/>
         </w:rPr>
       </w:pPr>
-      <w:r>
-        <w:rPr>
-          <w:rFonts w:eastAsia="Times New Roman" w:cs="Times New Roman"/>
-          <w:noProof w:val="0"/>
-          <w:kern w:val="0"/>
-          <w:szCs w:val="24"/>
-          <w:lang w:eastAsia="en-ID"/>
-          <w14:ligatures w14:val="none"/>
-        </w:rPr>
-        <w:t xml:space="preserve">Penelitian ini dapat menjadi acuan atau referensi dalam pengembangan sistem pendukung keputusan sejenis, khususnya yang menggunakan metode </w:t>
+      <w:proofErr w:type="spellStart"/>
+      <w:r>
+        <w:rPr>
+          <w:rFonts w:eastAsia="Times New Roman" w:cs="Times New Roman"/>
+          <w:noProof w:val="0"/>
+          <w:kern w:val="0"/>
+          <w:szCs w:val="24"/>
+          <w:lang w:eastAsia="en-ID"/>
+          <w14:ligatures w14:val="none"/>
+        </w:rPr>
+        <w:t>Penelitian</w:t>
+      </w:r>
+      <w:proofErr w:type="spellEnd"/>
+      <w:r>
+        <w:rPr>
+          <w:rFonts w:eastAsia="Times New Roman" w:cs="Times New Roman"/>
+          <w:noProof w:val="0"/>
+          <w:kern w:val="0"/>
+          <w:szCs w:val="24"/>
+          <w:lang w:eastAsia="en-ID"/>
+          <w14:ligatures w14:val="none"/>
+        </w:rPr>
+        <w:t xml:space="preserve"> </w:t>
+      </w:r>
+      <w:proofErr w:type="spellStart"/>
+      <w:r>
+        <w:rPr>
+          <w:rFonts w:eastAsia="Times New Roman" w:cs="Times New Roman"/>
+          <w:noProof w:val="0"/>
+          <w:kern w:val="0"/>
+          <w:szCs w:val="24"/>
+          <w:lang w:eastAsia="en-ID"/>
+          <w14:ligatures w14:val="none"/>
+        </w:rPr>
+        <w:t>ini</w:t>
+      </w:r>
+      <w:proofErr w:type="spellEnd"/>
+      <w:r>
+        <w:rPr>
+          <w:rFonts w:eastAsia="Times New Roman" w:cs="Times New Roman"/>
+          <w:noProof w:val="0"/>
+          <w:kern w:val="0"/>
+          <w:szCs w:val="24"/>
+          <w:lang w:eastAsia="en-ID"/>
+          <w14:ligatures w14:val="none"/>
+        </w:rPr>
+        <w:t xml:space="preserve"> </w:t>
+      </w:r>
+      <w:proofErr w:type="spellStart"/>
+      <w:r>
+        <w:rPr>
+          <w:rFonts w:eastAsia="Times New Roman" w:cs="Times New Roman"/>
+          <w:noProof w:val="0"/>
+          <w:kern w:val="0"/>
+          <w:szCs w:val="24"/>
+          <w:lang w:eastAsia="en-ID"/>
+          <w14:ligatures w14:val="none"/>
+        </w:rPr>
+        <w:t>dapat</w:t>
+      </w:r>
+      <w:proofErr w:type="spellEnd"/>
+      <w:r>
+        <w:rPr>
+          <w:rFonts w:eastAsia="Times New Roman" w:cs="Times New Roman"/>
+          <w:noProof w:val="0"/>
+          <w:kern w:val="0"/>
+          <w:szCs w:val="24"/>
+          <w:lang w:eastAsia="en-ID"/>
+          <w14:ligatures w14:val="none"/>
+        </w:rPr>
+        <w:t xml:space="preserve"> </w:t>
+      </w:r>
+      <w:proofErr w:type="spellStart"/>
+      <w:r>
+        <w:rPr>
+          <w:rFonts w:eastAsia="Times New Roman" w:cs="Times New Roman"/>
+          <w:noProof w:val="0"/>
+          <w:kern w:val="0"/>
+          <w:szCs w:val="24"/>
+          <w:lang w:eastAsia="en-ID"/>
+          <w14:ligatures w14:val="none"/>
+        </w:rPr>
+        <w:t>menjadi</w:t>
+      </w:r>
+      <w:proofErr w:type="spellEnd"/>
+      <w:r>
+        <w:rPr>
+          <w:rFonts w:eastAsia="Times New Roman" w:cs="Times New Roman"/>
+          <w:noProof w:val="0"/>
+          <w:kern w:val="0"/>
+          <w:szCs w:val="24"/>
+          <w:lang w:eastAsia="en-ID"/>
+          <w14:ligatures w14:val="none"/>
+        </w:rPr>
+        <w:t xml:space="preserve"> </w:t>
+      </w:r>
+      <w:proofErr w:type="spellStart"/>
+      <w:r>
+        <w:rPr>
+          <w:rFonts w:eastAsia="Times New Roman" w:cs="Times New Roman"/>
+          <w:noProof w:val="0"/>
+          <w:kern w:val="0"/>
+          <w:szCs w:val="24"/>
+          <w:lang w:eastAsia="en-ID"/>
+          <w14:ligatures w14:val="none"/>
+        </w:rPr>
+        <w:t>acuan</w:t>
+      </w:r>
+      <w:proofErr w:type="spellEnd"/>
+      <w:r>
+        <w:rPr>
+          <w:rFonts w:eastAsia="Times New Roman" w:cs="Times New Roman"/>
+          <w:noProof w:val="0"/>
+          <w:kern w:val="0"/>
+          <w:szCs w:val="24"/>
+          <w:lang w:eastAsia="en-ID"/>
+          <w14:ligatures w14:val="none"/>
+        </w:rPr>
+        <w:t xml:space="preserve"> </w:t>
+      </w:r>
+      <w:proofErr w:type="spellStart"/>
+      <w:r>
+        <w:rPr>
+          <w:rFonts w:eastAsia="Times New Roman" w:cs="Times New Roman"/>
+          <w:noProof w:val="0"/>
+          <w:kern w:val="0"/>
+          <w:szCs w:val="24"/>
+          <w:lang w:eastAsia="en-ID"/>
+          <w14:ligatures w14:val="none"/>
+        </w:rPr>
+        <w:t>atau</w:t>
+      </w:r>
+      <w:proofErr w:type="spellEnd"/>
+      <w:r>
+        <w:rPr>
+          <w:rFonts w:eastAsia="Times New Roman" w:cs="Times New Roman"/>
+          <w:noProof w:val="0"/>
+          <w:kern w:val="0"/>
+          <w:szCs w:val="24"/>
+          <w:lang w:eastAsia="en-ID"/>
+          <w14:ligatures w14:val="none"/>
+        </w:rPr>
+        <w:t xml:space="preserve"> </w:t>
+      </w:r>
+      <w:proofErr w:type="spellStart"/>
+      <w:r>
+        <w:rPr>
+          <w:rFonts w:eastAsia="Times New Roman" w:cs="Times New Roman"/>
+          <w:noProof w:val="0"/>
+          <w:kern w:val="0"/>
+          <w:szCs w:val="24"/>
+          <w:lang w:eastAsia="en-ID"/>
+          <w14:ligatures w14:val="none"/>
+        </w:rPr>
+        <w:t>referensi</w:t>
+      </w:r>
+      <w:proofErr w:type="spellEnd"/>
+      <w:r>
+        <w:rPr>
+          <w:rFonts w:eastAsia="Times New Roman" w:cs="Times New Roman"/>
+          <w:noProof w:val="0"/>
+          <w:kern w:val="0"/>
+          <w:szCs w:val="24"/>
+          <w:lang w:eastAsia="en-ID"/>
+          <w14:ligatures w14:val="none"/>
+        </w:rPr>
+        <w:t xml:space="preserve"> </w:t>
+      </w:r>
+      <w:proofErr w:type="spellStart"/>
+      <w:r>
+        <w:rPr>
+          <w:rFonts w:eastAsia="Times New Roman" w:cs="Times New Roman"/>
+          <w:noProof w:val="0"/>
+          <w:kern w:val="0"/>
+          <w:szCs w:val="24"/>
+          <w:lang w:eastAsia="en-ID"/>
+          <w14:ligatures w14:val="none"/>
+        </w:rPr>
+        <w:t>dalam</w:t>
+      </w:r>
+      <w:proofErr w:type="spellEnd"/>
+      <w:r>
+        <w:rPr>
+          <w:rFonts w:eastAsia="Times New Roman" w:cs="Times New Roman"/>
+          <w:noProof w:val="0"/>
+          <w:kern w:val="0"/>
+          <w:szCs w:val="24"/>
+          <w:lang w:eastAsia="en-ID"/>
+          <w14:ligatures w14:val="none"/>
+        </w:rPr>
+        <w:t xml:space="preserve"> </w:t>
+      </w:r>
+      <w:proofErr w:type="spellStart"/>
+      <w:r>
+        <w:rPr>
+          <w:rFonts w:eastAsia="Times New Roman" w:cs="Times New Roman"/>
+          <w:noProof w:val="0"/>
+          <w:kern w:val="0"/>
+          <w:szCs w:val="24"/>
+          <w:lang w:eastAsia="en-ID"/>
+          <w14:ligatures w14:val="none"/>
+        </w:rPr>
+        <w:t>pengembangan</w:t>
+      </w:r>
+      <w:proofErr w:type="spellEnd"/>
+      <w:r>
+        <w:rPr>
+          <w:rFonts w:eastAsia="Times New Roman" w:cs="Times New Roman"/>
+          <w:noProof w:val="0"/>
+          <w:kern w:val="0"/>
+          <w:szCs w:val="24"/>
+          <w:lang w:eastAsia="en-ID"/>
+          <w14:ligatures w14:val="none"/>
+        </w:rPr>
+        <w:t xml:space="preserve"> </w:t>
+      </w:r>
+      <w:proofErr w:type="spellStart"/>
+      <w:r>
+        <w:rPr>
+          <w:rFonts w:eastAsia="Times New Roman" w:cs="Times New Roman"/>
+          <w:noProof w:val="0"/>
+          <w:kern w:val="0"/>
+          <w:szCs w:val="24"/>
+          <w:lang w:eastAsia="en-ID"/>
+          <w14:ligatures w14:val="none"/>
+        </w:rPr>
+        <w:t>sistem</w:t>
+      </w:r>
+      <w:proofErr w:type="spellEnd"/>
+      <w:r>
+        <w:rPr>
+          <w:rFonts w:eastAsia="Times New Roman" w:cs="Times New Roman"/>
+          <w:noProof w:val="0"/>
+          <w:kern w:val="0"/>
+          <w:szCs w:val="24"/>
+          <w:lang w:eastAsia="en-ID"/>
+          <w14:ligatures w14:val="none"/>
+        </w:rPr>
+        <w:t xml:space="preserve"> </w:t>
+      </w:r>
+      <w:proofErr w:type="spellStart"/>
+      <w:r>
+        <w:rPr>
+          <w:rFonts w:eastAsia="Times New Roman" w:cs="Times New Roman"/>
+          <w:noProof w:val="0"/>
+          <w:kern w:val="0"/>
+          <w:szCs w:val="24"/>
+          <w:lang w:eastAsia="en-ID"/>
+          <w14:ligatures w14:val="none"/>
+        </w:rPr>
+        <w:t>pendukung</w:t>
+      </w:r>
+      <w:proofErr w:type="spellEnd"/>
+      <w:r>
+        <w:rPr>
+          <w:rFonts w:eastAsia="Times New Roman" w:cs="Times New Roman"/>
+          <w:noProof w:val="0"/>
+          <w:kern w:val="0"/>
+          <w:szCs w:val="24"/>
+          <w:lang w:eastAsia="en-ID"/>
+          <w14:ligatures w14:val="none"/>
+        </w:rPr>
+        <w:t xml:space="preserve"> </w:t>
+      </w:r>
+      <w:proofErr w:type="spellStart"/>
+      <w:r>
+        <w:rPr>
+          <w:rFonts w:eastAsia="Times New Roman" w:cs="Times New Roman"/>
+          <w:noProof w:val="0"/>
+          <w:kern w:val="0"/>
+          <w:szCs w:val="24"/>
+          <w:lang w:eastAsia="en-ID"/>
+          <w14:ligatures w14:val="none"/>
+        </w:rPr>
+        <w:t>keputusan</w:t>
+      </w:r>
+      <w:proofErr w:type="spellEnd"/>
+      <w:r>
+        <w:rPr>
+          <w:rFonts w:eastAsia="Times New Roman" w:cs="Times New Roman"/>
+          <w:noProof w:val="0"/>
+          <w:kern w:val="0"/>
+          <w:szCs w:val="24"/>
+          <w:lang w:eastAsia="en-ID"/>
+          <w14:ligatures w14:val="none"/>
+        </w:rPr>
+        <w:t xml:space="preserve"> </w:t>
+      </w:r>
+      <w:proofErr w:type="spellStart"/>
+      <w:r>
+        <w:rPr>
+          <w:rFonts w:eastAsia="Times New Roman" w:cs="Times New Roman"/>
+          <w:noProof w:val="0"/>
+          <w:kern w:val="0"/>
+          <w:szCs w:val="24"/>
+          <w:lang w:eastAsia="en-ID"/>
+          <w14:ligatures w14:val="none"/>
+        </w:rPr>
+        <w:t>sejenis</w:t>
+      </w:r>
+      <w:proofErr w:type="spellEnd"/>
+      <w:r>
+        <w:rPr>
+          <w:rFonts w:eastAsia="Times New Roman" w:cs="Times New Roman"/>
+          <w:noProof w:val="0"/>
+          <w:kern w:val="0"/>
+          <w:szCs w:val="24"/>
+          <w:lang w:eastAsia="en-ID"/>
+          <w14:ligatures w14:val="none"/>
+        </w:rPr>
+        <w:t xml:space="preserve">, </w:t>
+      </w:r>
+      <w:proofErr w:type="spellStart"/>
+      <w:r>
+        <w:rPr>
+          <w:rFonts w:eastAsia="Times New Roman" w:cs="Times New Roman"/>
+          <w:noProof w:val="0"/>
+          <w:kern w:val="0"/>
+          <w:szCs w:val="24"/>
+          <w:lang w:eastAsia="en-ID"/>
+          <w14:ligatures w14:val="none"/>
+        </w:rPr>
+        <w:t>khususnya</w:t>
+      </w:r>
+      <w:proofErr w:type="spellEnd"/>
+      <w:r>
+        <w:rPr>
+          <w:rFonts w:eastAsia="Times New Roman" w:cs="Times New Roman"/>
+          <w:noProof w:val="0"/>
+          <w:kern w:val="0"/>
+          <w:szCs w:val="24"/>
+          <w:lang w:eastAsia="en-ID"/>
+          <w14:ligatures w14:val="none"/>
+        </w:rPr>
+        <w:t xml:space="preserve"> yang </w:t>
+      </w:r>
+      <w:proofErr w:type="spellStart"/>
+      <w:r>
+        <w:rPr>
+          <w:rFonts w:eastAsia="Times New Roman" w:cs="Times New Roman"/>
+          <w:noProof w:val="0"/>
+          <w:kern w:val="0"/>
+          <w:szCs w:val="24"/>
+          <w:lang w:eastAsia="en-ID"/>
+          <w14:ligatures w14:val="none"/>
+        </w:rPr>
+        <w:t>menggunakan</w:t>
+      </w:r>
+      <w:proofErr w:type="spellEnd"/>
+      <w:r>
+        <w:rPr>
+          <w:rFonts w:eastAsia="Times New Roman" w:cs="Times New Roman"/>
+          <w:noProof w:val="0"/>
+          <w:kern w:val="0"/>
+          <w:szCs w:val="24"/>
+          <w:lang w:eastAsia="en-ID"/>
+          <w14:ligatures w14:val="none"/>
+        </w:rPr>
+        <w:t xml:space="preserve"> </w:t>
+      </w:r>
+      <w:proofErr w:type="spellStart"/>
+      <w:r>
+        <w:rPr>
+          <w:rFonts w:eastAsia="Times New Roman" w:cs="Times New Roman"/>
+          <w:noProof w:val="0"/>
+          <w:kern w:val="0"/>
+          <w:szCs w:val="24"/>
+          <w:lang w:eastAsia="en-ID"/>
+          <w14:ligatures w14:val="none"/>
+        </w:rPr>
+        <w:t>metode</w:t>
+      </w:r>
+      <w:proofErr w:type="spellEnd"/>
+      <w:r>
+        <w:rPr>
+          <w:rFonts w:eastAsia="Times New Roman" w:cs="Times New Roman"/>
+          <w:noProof w:val="0"/>
+          <w:kern w:val="0"/>
+          <w:szCs w:val="24"/>
+          <w:lang w:eastAsia="en-ID"/>
+          <w14:ligatures w14:val="none"/>
+        </w:rPr>
+        <w:t xml:space="preserve"> </w:t>
       </w:r>
       <w:r>
         <w:rPr>
@@ -1080,7 +5266,175 @@
           <w:lang w:eastAsia="en-ID"/>
           <w14:ligatures w14:val="none"/>
         </w:rPr>
-        <w:t xml:space="preserve"> atau yang ditujukan untuk evaluasi kinerja tenaga pendidik.</w:t>
+        <w:t xml:space="preserve"> </w:t>
+      </w:r>
+      <w:proofErr w:type="spellStart"/>
+      <w:r>
+        <w:rPr>
+          <w:rFonts w:eastAsia="Times New Roman" w:cs="Times New Roman"/>
+          <w:noProof w:val="0"/>
+          <w:kern w:val="0"/>
+          <w:szCs w:val="24"/>
+          <w:lang w:eastAsia="en-ID"/>
+          <w14:ligatures w14:val="none"/>
+        </w:rPr>
+        <w:t>atau</w:t>
+      </w:r>
+      <w:proofErr w:type="spellEnd"/>
+      <w:r>
+        <w:rPr>
+          <w:rFonts w:eastAsia="Times New Roman" w:cs="Times New Roman"/>
+          <w:noProof w:val="0"/>
+          <w:kern w:val="0"/>
+          <w:szCs w:val="24"/>
+          <w:lang w:eastAsia="en-ID"/>
+          <w14:ligatures w14:val="none"/>
+        </w:rPr>
+        <w:t xml:space="preserve"> yang </w:t>
+      </w:r>
+      <w:proofErr w:type="spellStart"/>
+      <w:r>
+        <w:rPr>
+          <w:rFonts w:eastAsia="Times New Roman" w:cs="Times New Roman"/>
+          <w:noProof w:val="0"/>
+          <w:kern w:val="0"/>
+          <w:szCs w:val="24"/>
+          <w:lang w:eastAsia="en-ID"/>
+          <w14:ligatures w14:val="none"/>
+        </w:rPr>
+        <w:t>ditujukan</w:t>
+      </w:r>
+      <w:proofErr w:type="spellEnd"/>
+      <w:r>
+        <w:rPr>
+          <w:rFonts w:eastAsia="Times New Roman" w:cs="Times New Roman"/>
+          <w:noProof w:val="0"/>
+          <w:kern w:val="0"/>
+          <w:szCs w:val="24"/>
+          <w:lang w:eastAsia="en-ID"/>
+          <w14:ligatures w14:val="none"/>
+        </w:rPr>
+        <w:t xml:space="preserve"> </w:t>
+      </w:r>
+      <w:proofErr w:type="spellStart"/>
+      <w:r>
+        <w:rPr>
+          <w:rFonts w:eastAsia="Times New Roman" w:cs="Times New Roman"/>
+          <w:noProof w:val="0"/>
+          <w:kern w:val="0"/>
+          <w:szCs w:val="24"/>
+          <w:lang w:eastAsia="en-ID"/>
+          <w14:ligatures w14:val="none"/>
+        </w:rPr>
+        <w:t>untuk</w:t>
+      </w:r>
+      <w:proofErr w:type="spellEnd"/>
+      <w:r>
+        <w:rPr>
+          <w:rFonts w:eastAsia="Times New Roman" w:cs="Times New Roman"/>
+          <w:noProof w:val="0"/>
+          <w:kern w:val="0"/>
+          <w:szCs w:val="24"/>
+          <w:lang w:eastAsia="en-ID"/>
+          <w14:ligatures w14:val="none"/>
+        </w:rPr>
+        <w:t xml:space="preserve"> </w:t>
+      </w:r>
+      <w:proofErr w:type="spellStart"/>
+      <w:r>
+        <w:rPr>
+          <w:rFonts w:eastAsia="Times New Roman" w:cs="Times New Roman"/>
+          <w:noProof w:val="0"/>
+          <w:kern w:val="0"/>
+          <w:szCs w:val="24"/>
+          <w:lang w:eastAsia="en-ID"/>
+          <w14:ligatures w14:val="none"/>
+        </w:rPr>
+        <w:t>evaluasi</w:t>
+      </w:r>
+      <w:proofErr w:type="spellEnd"/>
+      <w:r>
+        <w:rPr>
+          <w:rFonts w:eastAsia="Times New Roman" w:cs="Times New Roman"/>
+          <w:noProof w:val="0"/>
+          <w:kern w:val="0"/>
+          <w:szCs w:val="24"/>
+          <w:lang w:eastAsia="en-ID"/>
+          <w14:ligatures w14:val="none"/>
+        </w:rPr>
+        <w:t xml:space="preserve"> </w:t>
+      </w:r>
+      <w:proofErr w:type="spellStart"/>
+      <w:r>
+        <w:rPr>
+          <w:rFonts w:eastAsia="Times New Roman" w:cs="Times New Roman"/>
+          <w:noProof w:val="0"/>
+          <w:kern w:val="0"/>
+          <w:szCs w:val="24"/>
+          <w:lang w:eastAsia="en-ID"/>
+          <w14:ligatures w14:val="none"/>
+        </w:rPr>
+        <w:t>kinerja</w:t>
+      </w:r>
+      <w:proofErr w:type="spellEnd"/>
+      <w:r>
+        <w:rPr>
+          <w:rFonts w:eastAsia="Times New Roman" w:cs="Times New Roman"/>
+          <w:noProof w:val="0"/>
+          <w:kern w:val="0"/>
+          <w:szCs w:val="24"/>
+          <w:lang w:eastAsia="en-ID"/>
+          <w14:ligatures w14:val="none"/>
+        </w:rPr>
+        <w:t xml:space="preserve"> </w:t>
+      </w:r>
+      <w:proofErr w:type="spellStart"/>
+      <w:r>
+        <w:rPr>
+          <w:rFonts w:eastAsia="Times New Roman" w:cs="Times New Roman"/>
+          <w:noProof w:val="0"/>
+          <w:kern w:val="0"/>
+          <w:szCs w:val="24"/>
+          <w:lang w:eastAsia="en-ID"/>
+          <w14:ligatures w14:val="none"/>
+        </w:rPr>
+        <w:t>tenaga</w:t>
+      </w:r>
+      <w:proofErr w:type="spellEnd"/>
+      <w:r>
+        <w:rPr>
+          <w:rFonts w:eastAsia="Times New Roman" w:cs="Times New Roman"/>
+          <w:noProof w:val="0"/>
+          <w:kern w:val="0"/>
+          <w:szCs w:val="24"/>
+          <w:lang w:eastAsia="en-ID"/>
+          <w14:ligatures w14:val="none"/>
+        </w:rPr>
+        <w:t xml:space="preserve"> </w:t>
+      </w:r>
+      <w:proofErr w:type="spellStart"/>
+      <w:r>
+        <w:rPr>
+          <w:rFonts w:eastAsia="Times New Roman" w:cs="Times New Roman"/>
+          <w:noProof w:val="0"/>
+          <w:kern w:val="0"/>
+          <w:szCs w:val="24"/>
+          <w:lang w:eastAsia="en-ID"/>
+          <w14:ligatures w14:val="none"/>
+        </w:rPr>
+        <w:t>pendidik</w:t>
+      </w:r>
+      <w:proofErr w:type="spellEnd"/>
+      <w:r>
+        <w:rPr>
+          <w:rFonts w:eastAsia="Times New Roman" w:cs="Times New Roman"/>
+          <w:noProof w:val="0"/>
+          <w:kern w:val="0"/>
+          <w:szCs w:val="24"/>
+          <w:lang w:eastAsia="en-ID"/>
+          <w14:ligatures w14:val="none"/>
+        </w:rPr>
+        <w:t>.</w:t>
       </w:r>
     </w:p>
     <w:p>
@@ -1100,16 +5454,29 @@
           <w14:ligatures w14:val="none"/>
         </w:rPr>
       </w:pPr>
-      <w:r>
-        <w:rPr>
-          <w:rFonts w:eastAsia="Times New Roman" w:cs="Times New Roman"/>
-          <w:noProof w:val="0"/>
-          <w:kern w:val="0"/>
-          <w:szCs w:val="24"/>
-          <w:lang w:eastAsia="en-ID"/>
-          <w14:ligatures w14:val="none"/>
-        </w:rPr>
-        <w:t xml:space="preserve">Bagi </w:t>
+      <w:proofErr w:type="spellStart"/>
+      <w:r>
+        <w:rPr>
+          <w:rFonts w:eastAsia="Times New Roman" w:cs="Times New Roman"/>
+          <w:noProof w:val="0"/>
+          <w:kern w:val="0"/>
+          <w:szCs w:val="24"/>
+          <w:lang w:eastAsia="en-ID"/>
+          <w14:ligatures w14:val="none"/>
+        </w:rPr>
+        <w:t>Bagi</w:t>
+      </w:r>
+      <w:proofErr w:type="spellEnd"/>
+      <w:r>
+        <w:rPr>
+          <w:rFonts w:eastAsia="Times New Roman" w:cs="Times New Roman"/>
+          <w:noProof w:val="0"/>
+          <w:kern w:val="0"/>
+          <w:szCs w:val="24"/>
+          <w:lang w:eastAsia="en-ID"/>
+          <w14:ligatures w14:val="none"/>
+        </w:rPr>
+        <w:t xml:space="preserve"> </w:t>
       </w:r>
       <w:r>
         <w:rPr>
@@ -1338,6 +5705,23 @@
           <w:iCs/>
         </w:rPr>
         <w:t>black box</w:t>
+      </w:r>
+      <w:r>
+        <w:rPr>
+          <w:i/>
+          <w:iCs/>
+        </w:rPr>
+        <w:t xml:space="preserve"> </w:t>
+      </w:r>
+      <w:r>
+        <w:t xml:space="preserve">dan </w:t>
+      </w:r>
+      <w:r>
+        <w:rPr>
+          <w:i/>
+          <w:iCs/>
+        </w:rPr>
+        <w:t>white box</w:t>
       </w:r>
       <w:r>
         <w:t xml:space="preserve"> pada sistem yang telah dikembangkan. Hasil penelitian disajikan dalam bentuk teks, gambar, atau tabel data yang telah dianalisis, dengan setiap hasil penelitian disertai pembahasan untuk mencapai kesimpulan.</w:t>

</xml_diff>